<commit_message>
uploaded the newest version
</commit_message>
<xml_diff>
--- a/SCSK-grp5.docx
+++ b/SCSK-grp5.docx
@@ -261,23 +261,7 @@
           <w:sz w:val="24"/>
           <w:szCs w:val="24"/>
         </w:rPr>
-        <w:t>We</w:t>
-      </w:r>
-      <w:r>
-        <w:rPr>
-          <w:rFonts w:ascii="Times New Roman" w:hAnsi="Times New Roman" w:cs="Times New Roman"/>
-          <w:sz w:val="24"/>
-          <w:szCs w:val="24"/>
-        </w:rPr>
-        <w:t xml:space="preserve"> also</w:t>
-      </w:r>
-      <w:r>
-        <w:rPr>
-          <w:rFonts w:ascii="Times New Roman" w:hAnsi="Times New Roman" w:cs="Times New Roman"/>
-          <w:sz w:val="24"/>
-          <w:szCs w:val="24"/>
-        </w:rPr>
-        <w:t xml:space="preserve"> chose to use csv files </w:t>
+        <w:t xml:space="preserve">We chose to use csv files </w:t>
       </w:r>
       <w:r>
         <w:rPr>
@@ -665,7 +649,23 @@
           <w:sz w:val="24"/>
           <w:szCs w:val="24"/>
         </w:rPr>
-        <w:t xml:space="preserve">ASCII code of the word “HMS”. You will be prompted to enter a </w:t>
+        <w:t xml:space="preserve">ASCII code of the word “HMS”. You will </w:t>
+      </w:r>
+      <w:r>
+        <w:rPr>
+          <w:rFonts w:ascii="Times New Roman" w:hAnsi="Times New Roman" w:cs="Times New Roman"/>
+          <w:sz w:val="24"/>
+          <w:szCs w:val="24"/>
+        </w:rPr>
+        <w:t xml:space="preserve">then </w:t>
+      </w:r>
+      <w:r>
+        <w:rPr>
+          <w:rFonts w:ascii="Times New Roman" w:hAnsi="Times New Roman" w:cs="Times New Roman"/>
+          <w:sz w:val="24"/>
+          <w:szCs w:val="24"/>
+        </w:rPr>
+        <w:t xml:space="preserve">be prompted to enter a </w:t>
       </w:r>
       <w:proofErr w:type="spellStart"/>
       <w:r>
@@ -808,6 +808,17 @@
           <w:szCs w:val="24"/>
         </w:rPr>
       </w:pPr>
+    </w:p>
+    <w:p>
+      <w:pPr>
+        <w:pStyle w:val="ListParagraph"/>
+        <w:spacing w:after="0" w:line="360" w:lineRule="auto"/>
+        <w:rPr>
+          <w:rFonts w:ascii="Times New Roman" w:hAnsi="Times New Roman" w:cs="Times New Roman"/>
+          <w:sz w:val="24"/>
+          <w:szCs w:val="24"/>
+        </w:rPr>
+      </w:pPr>
       <w:r>
         <w:rPr>
           <w:rFonts w:ascii="Times New Roman" w:hAnsi="Times New Roman" w:cs="Times New Roman"/>
@@ -815,7 +826,7 @@
           <w:szCs w:val="24"/>
           <w:highlight w:val="yellow"/>
         </w:rPr>
-        <w:t xml:space="preserve">The </w:t>
+        <w:t>When entering a password for a user, the plain text password will be hashed using SHA-256</w:t>
       </w:r>
       <w:r>
         <w:rPr>
@@ -824,7 +835,7 @@
           <w:szCs w:val="24"/>
           <w:highlight w:val="yellow"/>
         </w:rPr>
-        <w:t xml:space="preserve">password for the </w:t>
+        <w:t xml:space="preserve"> which is a cryptographic hash function that produces a fixed-size output</w:t>
       </w:r>
       <w:r>
         <w:rPr>
@@ -833,7 +844,7 @@
           <w:szCs w:val="24"/>
           <w:highlight w:val="yellow"/>
         </w:rPr>
-        <w:t>txt file is encrypted</w:t>
+        <w:t xml:space="preserve">. This hashed </w:t>
       </w:r>
       <w:r>
         <w:rPr>
@@ -842,7 +853,8 @@
           <w:szCs w:val="24"/>
           <w:highlight w:val="yellow"/>
         </w:rPr>
-        <w:t xml:space="preserve"> using</w:t>
+        <w:lastRenderedPageBreak/>
+        <w:t xml:space="preserve">password is compared with the stored passwords </w:t>
       </w:r>
       <w:r>
         <w:rPr>
@@ -851,6 +863,100 @@
           <w:szCs w:val="24"/>
           <w:highlight w:val="yellow"/>
         </w:rPr>
+        <w:t xml:space="preserve">in the </w:t>
+      </w:r>
+      <w:proofErr w:type="spellStart"/>
+      <w:r>
+        <w:rPr>
+          <w:rFonts w:ascii="Times New Roman" w:hAnsi="Times New Roman" w:cs="Times New Roman"/>
+          <w:sz w:val="24"/>
+          <w:szCs w:val="24"/>
+          <w:highlight w:val="yellow"/>
+        </w:rPr>
+        <w:t>Patient_Account</w:t>
+      </w:r>
+      <w:proofErr w:type="spellEnd"/>
+      <w:r>
+        <w:rPr>
+          <w:rFonts w:ascii="Times New Roman" w:hAnsi="Times New Roman" w:cs="Times New Roman"/>
+          <w:sz w:val="24"/>
+          <w:szCs w:val="24"/>
+          <w:highlight w:val="yellow"/>
+        </w:rPr>
+        <w:t xml:space="preserve"> or </w:t>
+      </w:r>
+      <w:proofErr w:type="spellStart"/>
+      <w:r>
+        <w:rPr>
+          <w:rFonts w:ascii="Times New Roman" w:hAnsi="Times New Roman" w:cs="Times New Roman"/>
+          <w:sz w:val="24"/>
+          <w:szCs w:val="24"/>
+          <w:highlight w:val="yellow"/>
+        </w:rPr>
+        <w:t>Staff_List</w:t>
+      </w:r>
+      <w:proofErr w:type="spellEnd"/>
+      <w:r>
+        <w:rPr>
+          <w:rFonts w:ascii="Times New Roman" w:hAnsi="Times New Roman" w:cs="Times New Roman"/>
+          <w:sz w:val="24"/>
+          <w:szCs w:val="24"/>
+          <w:highlight w:val="yellow"/>
+        </w:rPr>
+        <w:t xml:space="preserve"> text </w:t>
+      </w:r>
+      <w:r>
+        <w:rPr>
+          <w:rFonts w:ascii="Times New Roman" w:hAnsi="Times New Roman" w:cs="Times New Roman"/>
+          <w:sz w:val="24"/>
+          <w:szCs w:val="24"/>
+          <w:highlight w:val="yellow"/>
+        </w:rPr>
+        <w:t>file</w:t>
+      </w:r>
+      <w:r>
+        <w:rPr>
+          <w:rFonts w:ascii="Times New Roman" w:hAnsi="Times New Roman" w:cs="Times New Roman"/>
+          <w:sz w:val="24"/>
+          <w:szCs w:val="24"/>
+          <w:highlight w:val="yellow"/>
+        </w:rPr>
+        <w:t xml:space="preserve"> which</w:t>
+      </w:r>
+      <w:r>
+        <w:rPr>
+          <w:rFonts w:ascii="Times New Roman" w:hAnsi="Times New Roman" w:cs="Times New Roman"/>
+          <w:sz w:val="24"/>
+          <w:szCs w:val="24"/>
+          <w:highlight w:val="yellow"/>
+        </w:rPr>
+        <w:t xml:space="preserve"> ensures </w:t>
+      </w:r>
+      <w:r>
+        <w:rPr>
+          <w:rFonts w:ascii="Times New Roman" w:hAnsi="Times New Roman" w:cs="Times New Roman"/>
+          <w:sz w:val="24"/>
+          <w:szCs w:val="24"/>
+          <w:highlight w:val="yellow"/>
+        </w:rPr>
+        <w:t xml:space="preserve">that passwords </w:t>
+      </w:r>
+      <w:r>
+        <w:rPr>
+          <w:rFonts w:ascii="Times New Roman" w:hAnsi="Times New Roman" w:cs="Times New Roman"/>
+          <w:sz w:val="24"/>
+          <w:szCs w:val="24"/>
+          <w:highlight w:val="yellow"/>
+        </w:rPr>
+        <w:t>are safely secured</w:t>
+      </w:r>
+      <w:r>
+        <w:rPr>
+          <w:rFonts w:ascii="Times New Roman" w:hAnsi="Times New Roman" w:cs="Times New Roman"/>
+          <w:sz w:val="24"/>
+          <w:szCs w:val="24"/>
+          <w:highlight w:val="yellow"/>
+        </w:rPr>
         <w:t xml:space="preserve"> </w:t>
       </w:r>
       <w:r>
@@ -860,7 +966,7 @@
           <w:szCs w:val="24"/>
           <w:highlight w:val="yellow"/>
         </w:rPr>
-        <w:t>AES-256 encryption</w:t>
+        <w:t>in</w:t>
       </w:r>
       <w:r>
         <w:rPr>
@@ -869,24 +975,51 @@
           <w:szCs w:val="24"/>
           <w:highlight w:val="yellow"/>
         </w:rPr>
-        <w:t xml:space="preserve"> and is checked with the encrypted password on the text file</w:t>
-      </w:r>
-      <w:r>
-        <w:rPr>
-          <w:rFonts w:ascii="Times New Roman" w:hAnsi="Times New Roman" w:cs="Times New Roman"/>
-          <w:sz w:val="24"/>
-          <w:szCs w:val="24"/>
-        </w:rPr>
-        <w:t>.</w:t>
-      </w:r>
-      <w:r>
-        <w:rPr>
-          <w:rFonts w:ascii="Times New Roman" w:hAnsi="Times New Roman" w:cs="Times New Roman"/>
-          <w:sz w:val="24"/>
-          <w:szCs w:val="24"/>
-        </w:rPr>
-        <w:t xml:space="preserve"> The txt file is only used for storing the account information of the users.</w:t>
-      </w:r>
+        <w:t xml:space="preserve"> the text file</w:t>
+      </w:r>
+      <w:r>
+        <w:rPr>
+          <w:rFonts w:ascii="Times New Roman" w:hAnsi="Times New Roman" w:cs="Times New Roman"/>
+          <w:sz w:val="24"/>
+          <w:szCs w:val="24"/>
+        </w:rPr>
+        <w:t xml:space="preserve">. </w:t>
+      </w:r>
+      <w:r>
+        <w:rPr>
+          <w:rFonts w:ascii="Times New Roman" w:hAnsi="Times New Roman" w:cs="Times New Roman"/>
+          <w:sz w:val="24"/>
+          <w:szCs w:val="24"/>
+        </w:rPr>
+        <w:t>This text file</w:t>
+      </w:r>
+      <w:r>
+        <w:rPr>
+          <w:rFonts w:ascii="Times New Roman" w:hAnsi="Times New Roman" w:cs="Times New Roman"/>
+          <w:sz w:val="24"/>
+          <w:szCs w:val="24"/>
+        </w:rPr>
+        <w:t xml:space="preserve"> is only used for storing the account information of the user</w:t>
+      </w:r>
+      <w:r>
+        <w:rPr>
+          <w:rFonts w:ascii="Times New Roman" w:hAnsi="Times New Roman" w:cs="Times New Roman"/>
+          <w:sz w:val="24"/>
+          <w:szCs w:val="24"/>
+        </w:rPr>
+        <w:t>s which adheres to the Single Responsibility Principle (SRP).</w:t>
+      </w:r>
+    </w:p>
+    <w:p>
+      <w:pPr>
+        <w:pStyle w:val="ListParagraph"/>
+        <w:spacing w:after="0" w:line="360" w:lineRule="auto"/>
+        <w:rPr>
+          <w:rFonts w:ascii="Times New Roman" w:hAnsi="Times New Roman" w:cs="Times New Roman"/>
+          <w:sz w:val="24"/>
+          <w:szCs w:val="24"/>
+        </w:rPr>
+      </w:pPr>
     </w:p>
     <w:p>
       <w:pPr>
@@ -927,134 +1060,472 @@
           <w:sz w:val="24"/>
           <w:szCs w:val="24"/>
         </w:rPr>
+        <w:t xml:space="preserve">To load </w:t>
+      </w:r>
+      <w:r>
+        <w:rPr>
+          <w:rFonts w:ascii="Times New Roman" w:hAnsi="Times New Roman" w:cs="Times New Roman"/>
+          <w:sz w:val="24"/>
+          <w:szCs w:val="24"/>
+        </w:rPr>
+        <w:t xml:space="preserve">and store data for the </w:t>
+      </w:r>
+      <w:r>
+        <w:rPr>
+          <w:rFonts w:ascii="Times New Roman" w:hAnsi="Times New Roman" w:cs="Times New Roman"/>
+          <w:sz w:val="24"/>
+          <w:szCs w:val="24"/>
+        </w:rPr>
+        <w:t>various</w:t>
+      </w:r>
+      <w:r>
+        <w:rPr>
+          <w:rFonts w:ascii="Times New Roman" w:hAnsi="Times New Roman" w:cs="Times New Roman"/>
+          <w:sz w:val="24"/>
+          <w:szCs w:val="24"/>
+        </w:rPr>
+        <w:t xml:space="preserve"> roles, we will be </w:t>
+      </w:r>
+      <w:r>
+        <w:rPr>
+          <w:rFonts w:ascii="Times New Roman" w:hAnsi="Times New Roman" w:cs="Times New Roman"/>
+          <w:sz w:val="24"/>
+          <w:szCs w:val="24"/>
+        </w:rPr>
+        <w:t xml:space="preserve">utilising </w:t>
+      </w:r>
+      <w:r>
+        <w:rPr>
+          <w:rFonts w:ascii="Times New Roman" w:hAnsi="Times New Roman" w:cs="Times New Roman"/>
+          <w:sz w:val="24"/>
+          <w:szCs w:val="24"/>
+        </w:rPr>
+        <w:t>the “data”</w:t>
+      </w:r>
+      <w:r>
+        <w:rPr>
+          <w:rFonts w:ascii="Times New Roman" w:hAnsi="Times New Roman" w:cs="Times New Roman"/>
+          <w:sz w:val="24"/>
+          <w:szCs w:val="24"/>
+        </w:rPr>
+        <w:t xml:space="preserve"> folder</w:t>
+      </w:r>
+      <w:r>
+        <w:rPr>
+          <w:rFonts w:ascii="Times New Roman" w:hAnsi="Times New Roman" w:cs="Times New Roman"/>
+          <w:sz w:val="24"/>
+          <w:szCs w:val="24"/>
+        </w:rPr>
+        <w:t xml:space="preserve"> which contains all the csv files for the application</w:t>
+      </w:r>
+      <w:r>
+        <w:rPr>
+          <w:rFonts w:ascii="Times New Roman" w:hAnsi="Times New Roman" w:cs="Times New Roman"/>
+          <w:sz w:val="24"/>
+          <w:szCs w:val="24"/>
+        </w:rPr>
+        <w:t xml:space="preserve"> including user and appointment details. </w:t>
+      </w:r>
+      <w:r>
+        <w:rPr>
+          <w:rFonts w:ascii="Times New Roman" w:hAnsi="Times New Roman" w:cs="Times New Roman"/>
+          <w:sz w:val="24"/>
+          <w:szCs w:val="24"/>
+        </w:rPr>
+        <w:t xml:space="preserve">The </w:t>
+      </w:r>
+      <w:proofErr w:type="spellStart"/>
+      <w:r>
+        <w:rPr>
+          <w:rFonts w:ascii="Times New Roman" w:hAnsi="Times New Roman" w:cs="Times New Roman"/>
+          <w:sz w:val="24"/>
+          <w:szCs w:val="24"/>
+        </w:rPr>
+        <w:t>CSVHandler</w:t>
+      </w:r>
+      <w:proofErr w:type="spellEnd"/>
+      <w:r>
+        <w:rPr>
+          <w:rFonts w:ascii="Times New Roman" w:hAnsi="Times New Roman" w:cs="Times New Roman"/>
+          <w:sz w:val="24"/>
+          <w:szCs w:val="24"/>
+        </w:rPr>
+        <w:t xml:space="preserve"> class </w:t>
+      </w:r>
+      <w:r>
+        <w:rPr>
+          <w:rFonts w:ascii="Times New Roman" w:hAnsi="Times New Roman" w:cs="Times New Roman"/>
+          <w:sz w:val="24"/>
+          <w:szCs w:val="24"/>
+        </w:rPr>
+        <w:t xml:space="preserve">acts </w:t>
+      </w:r>
+      <w:r>
+        <w:rPr>
+          <w:rFonts w:ascii="Times New Roman" w:hAnsi="Times New Roman" w:cs="Times New Roman"/>
+          <w:sz w:val="24"/>
+          <w:szCs w:val="24"/>
+        </w:rPr>
+        <w:t xml:space="preserve">as a boundary class as it can provide connections to external sources by reading and modifying CSV files from the data folder. When reading, it returns string values that correspond to the lines of the CSV file. It also </w:t>
+      </w:r>
+      <w:r>
+        <w:rPr>
+          <w:rFonts w:ascii="Times New Roman" w:hAnsi="Times New Roman" w:cs="Times New Roman"/>
+          <w:sz w:val="24"/>
+          <w:szCs w:val="24"/>
+        </w:rPr>
+        <w:t>allows</w:t>
+      </w:r>
+      <w:r>
+        <w:rPr>
+          <w:rFonts w:ascii="Times New Roman" w:hAnsi="Times New Roman" w:cs="Times New Roman"/>
+          <w:sz w:val="24"/>
+          <w:szCs w:val="24"/>
+        </w:rPr>
+        <w:t xml:space="preserve"> to add, remove or modify individual lines in a selected CSV file. Once modified, the CSV file is updated in real-time to the existing CSV file.</w:t>
+      </w:r>
+    </w:p>
+    <w:p>
+      <w:pPr>
+        <w:pStyle w:val="ListParagraph"/>
+        <w:spacing w:after="0" w:line="360" w:lineRule="auto"/>
+        <w:rPr>
+          <w:rFonts w:ascii="Times New Roman" w:hAnsi="Times New Roman" w:cs="Times New Roman"/>
+          <w:sz w:val="24"/>
+          <w:szCs w:val="24"/>
+        </w:rPr>
+      </w:pPr>
+    </w:p>
+    <w:p>
+      <w:pPr>
+        <w:pStyle w:val="ListParagraph"/>
+        <w:spacing w:after="0" w:line="360" w:lineRule="auto"/>
+        <w:rPr>
+          <w:rFonts w:ascii="Times New Roman" w:hAnsi="Times New Roman" w:cs="Times New Roman"/>
+          <w:sz w:val="24"/>
+          <w:szCs w:val="24"/>
+        </w:rPr>
+      </w:pPr>
+      <w:r>
+        <w:rPr>
+          <w:rFonts w:ascii="Times New Roman" w:hAnsi="Times New Roman" w:cs="Times New Roman"/>
+          <w:sz w:val="24"/>
+          <w:szCs w:val="24"/>
+        </w:rPr>
+        <w:t xml:space="preserve">In each CSV file, each line corresponds to the data of an individual entity, such as user or </w:t>
+      </w:r>
+      <w:r>
+        <w:rPr>
+          <w:rFonts w:ascii="Times New Roman" w:hAnsi="Times New Roman" w:cs="Times New Roman"/>
+          <w:sz w:val="24"/>
+          <w:szCs w:val="24"/>
+        </w:rPr>
+        <w:t>appointment</w:t>
+      </w:r>
+      <w:r>
+        <w:rPr>
+          <w:rFonts w:ascii="Times New Roman" w:hAnsi="Times New Roman" w:cs="Times New Roman"/>
+          <w:sz w:val="24"/>
+          <w:szCs w:val="24"/>
+        </w:rPr>
+        <w:t xml:space="preserve">. Each line is able to store all required attributes about a particular </w:t>
+      </w:r>
+      <w:r>
+        <w:rPr>
+          <w:rFonts w:ascii="Times New Roman" w:hAnsi="Times New Roman" w:cs="Times New Roman"/>
+          <w:sz w:val="24"/>
+          <w:szCs w:val="24"/>
+        </w:rPr>
+        <w:t>entit</w:t>
+      </w:r>
+      <w:r>
+        <w:rPr>
+          <w:rFonts w:ascii="Times New Roman" w:hAnsi="Times New Roman" w:cs="Times New Roman"/>
+          <w:sz w:val="24"/>
+          <w:szCs w:val="24"/>
+        </w:rPr>
+        <w:t>y, such as strings, integers, and even arrays</w:t>
+      </w:r>
+      <w:r>
+        <w:rPr>
+          <w:rFonts w:ascii="Times New Roman" w:hAnsi="Times New Roman" w:cs="Times New Roman"/>
+          <w:sz w:val="24"/>
+          <w:szCs w:val="24"/>
+        </w:rPr>
+        <w:t xml:space="preserve"> are </w:t>
+      </w:r>
+      <w:r>
+        <w:rPr>
+          <w:rFonts w:ascii="Times New Roman" w:hAnsi="Times New Roman" w:cs="Times New Roman"/>
+          <w:sz w:val="24"/>
+          <w:szCs w:val="24"/>
+        </w:rPr>
+        <w:t>stored by using square brackets</w:t>
+      </w:r>
+      <w:r>
+        <w:rPr>
+          <w:rFonts w:ascii="Times New Roman" w:hAnsi="Times New Roman" w:cs="Times New Roman"/>
+          <w:sz w:val="24"/>
+          <w:szCs w:val="24"/>
+        </w:rPr>
+        <w:t xml:space="preserve"> </w:t>
+      </w:r>
+      <w:r>
+        <w:rPr>
+          <w:rFonts w:ascii="Times New Roman" w:hAnsi="Times New Roman" w:cs="Times New Roman"/>
+          <w:sz w:val="24"/>
+          <w:szCs w:val="24"/>
+        </w:rPr>
+        <w:t>as separators since it is crucial that the CSV file remains comma-separated about their columns.</w:t>
+      </w:r>
+    </w:p>
+    <w:p>
+      <w:pPr>
+        <w:pStyle w:val="ListParagraph"/>
+        <w:spacing w:after="0" w:line="360" w:lineRule="auto"/>
+        <w:rPr>
+          <w:rFonts w:ascii="Times New Roman" w:hAnsi="Times New Roman" w:cs="Times New Roman"/>
+          <w:sz w:val="24"/>
+          <w:szCs w:val="24"/>
+        </w:rPr>
+      </w:pPr>
+    </w:p>
+    <w:p>
+      <w:pPr>
+        <w:pStyle w:val="ListParagraph"/>
+        <w:spacing w:after="0" w:line="360" w:lineRule="auto"/>
+        <w:rPr>
+          <w:rFonts w:ascii="Times New Roman" w:hAnsi="Times New Roman" w:cs="Times New Roman"/>
+          <w:sz w:val="24"/>
+          <w:szCs w:val="24"/>
+        </w:rPr>
+      </w:pPr>
+      <w:r>
+        <w:rPr>
+          <w:rFonts w:ascii="Times New Roman" w:hAnsi="Times New Roman" w:cs="Times New Roman"/>
+          <w:sz w:val="24"/>
+          <w:szCs w:val="24"/>
+        </w:rPr>
+        <w:t xml:space="preserve">To convert the data into entity classes, control classes </w:t>
+      </w:r>
+      <w:r>
+        <w:rPr>
+          <w:rFonts w:ascii="Times New Roman" w:hAnsi="Times New Roman" w:cs="Times New Roman"/>
+          <w:sz w:val="24"/>
+          <w:szCs w:val="24"/>
+        </w:rPr>
+        <w:t xml:space="preserve">also </w:t>
+      </w:r>
+      <w:r>
+        <w:rPr>
+          <w:rFonts w:ascii="Times New Roman" w:hAnsi="Times New Roman" w:cs="Times New Roman"/>
+          <w:sz w:val="24"/>
+          <w:szCs w:val="24"/>
+        </w:rPr>
+        <w:t>known as database managers</w:t>
+      </w:r>
+      <w:r>
+        <w:rPr>
+          <w:rFonts w:ascii="Times New Roman" w:hAnsi="Times New Roman" w:cs="Times New Roman"/>
+          <w:sz w:val="24"/>
+          <w:szCs w:val="24"/>
+        </w:rPr>
+        <w:t xml:space="preserve">, </w:t>
+      </w:r>
+      <w:r>
+        <w:rPr>
+          <w:rFonts w:ascii="Times New Roman" w:hAnsi="Times New Roman" w:cs="Times New Roman"/>
+          <w:sz w:val="24"/>
+          <w:szCs w:val="24"/>
+        </w:rPr>
+        <w:t xml:space="preserve">inherit from the </w:t>
+      </w:r>
+      <w:proofErr w:type="spellStart"/>
+      <w:r>
+        <w:rPr>
+          <w:rFonts w:ascii="Times New Roman" w:hAnsi="Times New Roman" w:cs="Times New Roman"/>
+          <w:sz w:val="24"/>
+          <w:szCs w:val="24"/>
+        </w:rPr>
+        <w:t>CSVHandler</w:t>
+      </w:r>
+      <w:proofErr w:type="spellEnd"/>
+      <w:r>
+        <w:rPr>
+          <w:rFonts w:ascii="Times New Roman" w:hAnsi="Times New Roman" w:cs="Times New Roman"/>
+          <w:sz w:val="24"/>
+          <w:szCs w:val="24"/>
+        </w:rPr>
+        <w:t xml:space="preserve"> class to transform each line returned by its functions into corresponding entity classes, and vice versa. For instance, the </w:t>
+      </w:r>
+      <w:proofErr w:type="spellStart"/>
+      <w:r>
+        <w:rPr>
+          <w:rFonts w:ascii="Times New Roman" w:hAnsi="Times New Roman" w:cs="Times New Roman"/>
+          <w:sz w:val="24"/>
+          <w:szCs w:val="24"/>
+        </w:rPr>
+        <w:t>AppointmentManagement</w:t>
+      </w:r>
+      <w:proofErr w:type="spellEnd"/>
+      <w:r>
+        <w:rPr>
+          <w:rFonts w:ascii="Times New Roman" w:hAnsi="Times New Roman" w:cs="Times New Roman"/>
+          <w:sz w:val="24"/>
+          <w:szCs w:val="24"/>
+        </w:rPr>
+        <w:t xml:space="preserve"> class reads the Appointment_Log.csv file, allowing it to return an array of Appointment classes, each containing information about individual appointments. The </w:t>
+      </w:r>
+      <w:proofErr w:type="spellStart"/>
+      <w:r>
+        <w:rPr>
+          <w:rFonts w:ascii="Times New Roman" w:hAnsi="Times New Roman" w:cs="Times New Roman"/>
+          <w:sz w:val="24"/>
+          <w:szCs w:val="24"/>
+        </w:rPr>
+        <w:t>AppointmentHandler</w:t>
+      </w:r>
+      <w:proofErr w:type="spellEnd"/>
+      <w:r>
+        <w:rPr>
+          <w:rFonts w:ascii="Times New Roman" w:hAnsi="Times New Roman" w:cs="Times New Roman"/>
+          <w:sz w:val="24"/>
+          <w:szCs w:val="24"/>
+        </w:rPr>
+        <w:t xml:space="preserve"> class, distinct from </w:t>
+      </w:r>
+      <w:proofErr w:type="spellStart"/>
+      <w:r>
+        <w:rPr>
+          <w:rFonts w:ascii="Times New Roman" w:hAnsi="Times New Roman" w:cs="Times New Roman"/>
+          <w:sz w:val="24"/>
+          <w:szCs w:val="24"/>
+        </w:rPr>
+        <w:t>AppointmentManagement</w:t>
+      </w:r>
+      <w:proofErr w:type="spellEnd"/>
+      <w:r>
+        <w:rPr>
+          <w:rFonts w:ascii="Times New Roman" w:hAnsi="Times New Roman" w:cs="Times New Roman"/>
+          <w:sz w:val="24"/>
+          <w:szCs w:val="24"/>
+        </w:rPr>
+        <w:t xml:space="preserve">, aids in processing data from the </w:t>
+      </w:r>
+      <w:proofErr w:type="spellStart"/>
+      <w:r>
+        <w:rPr>
+          <w:rFonts w:ascii="Times New Roman" w:hAnsi="Times New Roman" w:cs="Times New Roman"/>
+          <w:sz w:val="24"/>
+          <w:szCs w:val="24"/>
+        </w:rPr>
+        <w:t>AppointmentManagement</w:t>
+      </w:r>
+      <w:proofErr w:type="spellEnd"/>
+      <w:r>
+        <w:rPr>
+          <w:rFonts w:ascii="Times New Roman" w:hAnsi="Times New Roman" w:cs="Times New Roman"/>
+          <w:sz w:val="24"/>
+          <w:szCs w:val="24"/>
+        </w:rPr>
+        <w:t xml:space="preserve"> and offers specialized methods for appointment operations. This design helps prevent class bloat and adheres to the Single Responsibility Principle.</w:t>
+      </w:r>
+    </w:p>
+    <w:p>
+      <w:pPr>
+        <w:pStyle w:val="ListParagraph"/>
+        <w:spacing w:after="0" w:line="360" w:lineRule="auto"/>
+        <w:rPr>
+          <w:rFonts w:ascii="Times New Roman" w:hAnsi="Times New Roman" w:cs="Times New Roman"/>
+          <w:sz w:val="24"/>
+          <w:szCs w:val="24"/>
+        </w:rPr>
+      </w:pPr>
+    </w:p>
+    <w:p>
+      <w:pPr>
+        <w:pStyle w:val="ListParagraph"/>
+        <w:spacing w:after="0" w:line="360" w:lineRule="auto"/>
+        <w:rPr>
+          <w:rFonts w:ascii="Times New Roman" w:hAnsi="Times New Roman" w:cs="Times New Roman"/>
+          <w:sz w:val="24"/>
+          <w:szCs w:val="24"/>
+        </w:rPr>
+      </w:pPr>
+      <w:r>
+        <w:rPr>
+          <w:rFonts w:ascii="Times New Roman" w:hAnsi="Times New Roman" w:cs="Times New Roman"/>
+          <w:sz w:val="24"/>
+          <w:szCs w:val="24"/>
+        </w:rPr>
+        <w:t xml:space="preserve">The use of these control classes facilitates dependency injection for classes reliant on entity classes. For example, a </w:t>
+      </w:r>
+      <w:proofErr w:type="gramStart"/>
+      <w:r>
+        <w:rPr>
+          <w:rFonts w:ascii="Times New Roman" w:hAnsi="Times New Roman" w:cs="Times New Roman"/>
+          <w:sz w:val="24"/>
+          <w:szCs w:val="24"/>
+        </w:rPr>
+        <w:t>U</w:t>
+      </w:r>
+      <w:r>
+        <w:rPr>
+          <w:rFonts w:ascii="Times New Roman" w:hAnsi="Times New Roman" w:cs="Times New Roman"/>
+          <w:sz w:val="24"/>
+          <w:szCs w:val="24"/>
+        </w:rPr>
+        <w:t>ser</w:t>
+      </w:r>
+      <w:proofErr w:type="gramEnd"/>
+      <w:r>
+        <w:rPr>
+          <w:rFonts w:ascii="Times New Roman" w:hAnsi="Times New Roman" w:cs="Times New Roman"/>
+          <w:sz w:val="24"/>
+          <w:szCs w:val="24"/>
+        </w:rPr>
+        <w:t xml:space="preserve"> class might need to retrieve a list of available </w:t>
+      </w:r>
+      <w:r>
+        <w:rPr>
+          <w:rFonts w:ascii="Times New Roman" w:hAnsi="Times New Roman" w:cs="Times New Roman"/>
+          <w:sz w:val="24"/>
+          <w:szCs w:val="24"/>
+        </w:rPr>
         <w:lastRenderedPageBreak/>
-        <w:t xml:space="preserve">To load </w:t>
-      </w:r>
-      <w:r>
-        <w:rPr>
-          <w:rFonts w:ascii="Times New Roman" w:hAnsi="Times New Roman" w:cs="Times New Roman"/>
-          <w:sz w:val="24"/>
-          <w:szCs w:val="24"/>
-        </w:rPr>
-        <w:t xml:space="preserve">and store data for the </w:t>
-      </w:r>
-      <w:r>
-        <w:rPr>
-          <w:rFonts w:ascii="Times New Roman" w:hAnsi="Times New Roman" w:cs="Times New Roman"/>
-          <w:sz w:val="24"/>
-          <w:szCs w:val="24"/>
-        </w:rPr>
-        <w:t>various</w:t>
-      </w:r>
-      <w:r>
-        <w:rPr>
-          <w:rFonts w:ascii="Times New Roman" w:hAnsi="Times New Roman" w:cs="Times New Roman"/>
-          <w:sz w:val="24"/>
-          <w:szCs w:val="24"/>
-        </w:rPr>
-        <w:t xml:space="preserve"> roles, we will be </w:t>
-      </w:r>
-      <w:r>
-        <w:rPr>
-          <w:rFonts w:ascii="Times New Roman" w:hAnsi="Times New Roman" w:cs="Times New Roman"/>
-          <w:sz w:val="24"/>
-          <w:szCs w:val="24"/>
-        </w:rPr>
-        <w:t xml:space="preserve">utilising </w:t>
-      </w:r>
-      <w:r>
-        <w:rPr>
-          <w:rFonts w:ascii="Times New Roman" w:hAnsi="Times New Roman" w:cs="Times New Roman"/>
-          <w:sz w:val="24"/>
-          <w:szCs w:val="24"/>
-        </w:rPr>
-        <w:t>the “data”</w:t>
-      </w:r>
-      <w:r>
-        <w:rPr>
-          <w:rFonts w:ascii="Times New Roman" w:hAnsi="Times New Roman" w:cs="Times New Roman"/>
-          <w:sz w:val="24"/>
-          <w:szCs w:val="24"/>
-        </w:rPr>
-        <w:t xml:space="preserve"> folder</w:t>
-      </w:r>
-      <w:r>
-        <w:rPr>
-          <w:rFonts w:ascii="Times New Roman" w:hAnsi="Times New Roman" w:cs="Times New Roman"/>
-          <w:sz w:val="24"/>
-          <w:szCs w:val="24"/>
-        </w:rPr>
-        <w:t xml:space="preserve"> which contains all the csv files for the application.</w:t>
-      </w:r>
-      <w:r>
-        <w:rPr>
-          <w:rFonts w:ascii="Times New Roman" w:hAnsi="Times New Roman" w:cs="Times New Roman"/>
-          <w:sz w:val="24"/>
-          <w:szCs w:val="24"/>
-        </w:rPr>
-        <w:t xml:space="preserve"> It </w:t>
-      </w:r>
-      <w:r>
-        <w:rPr>
-          <w:rFonts w:ascii="Times New Roman" w:hAnsi="Times New Roman" w:cs="Times New Roman"/>
-          <w:sz w:val="24"/>
-          <w:szCs w:val="24"/>
-        </w:rPr>
-        <w:t>includes</w:t>
-      </w:r>
-      <w:r>
-        <w:rPr>
-          <w:rFonts w:ascii="Times New Roman" w:hAnsi="Times New Roman" w:cs="Times New Roman"/>
-          <w:sz w:val="24"/>
-          <w:szCs w:val="24"/>
-        </w:rPr>
-        <w:t xml:space="preserve"> multiple csv files which contains information for users, appointments details </w:t>
-      </w:r>
-      <w:r>
-        <w:rPr>
-          <w:rFonts w:ascii="Times New Roman" w:hAnsi="Times New Roman" w:cs="Times New Roman"/>
-          <w:sz w:val="24"/>
-          <w:szCs w:val="24"/>
-        </w:rPr>
-        <w:t>and more</w:t>
-      </w:r>
-      <w:r>
-        <w:rPr>
-          <w:rFonts w:ascii="Times New Roman" w:hAnsi="Times New Roman" w:cs="Times New Roman"/>
-          <w:sz w:val="24"/>
-          <w:szCs w:val="24"/>
-        </w:rPr>
-        <w:t>.</w:t>
-      </w:r>
-    </w:p>
-    <w:p>
-      <w:pPr>
-        <w:pStyle w:val="ListParagraph"/>
-        <w:spacing w:after="0" w:line="360" w:lineRule="auto"/>
-        <w:rPr>
-          <w:rFonts w:ascii="Times New Roman" w:hAnsi="Times New Roman" w:cs="Times New Roman"/>
-          <w:sz w:val="24"/>
-          <w:szCs w:val="24"/>
-        </w:rPr>
-      </w:pPr>
-    </w:p>
-    <w:p>
-      <w:pPr>
-        <w:pStyle w:val="ListParagraph"/>
-        <w:spacing w:after="0" w:line="360" w:lineRule="auto"/>
-        <w:rPr>
-          <w:rFonts w:ascii="Times New Roman" w:hAnsi="Times New Roman" w:cs="Times New Roman"/>
-          <w:sz w:val="24"/>
-          <w:szCs w:val="24"/>
-        </w:rPr>
-      </w:pPr>
-      <w:r>
-        <w:rPr>
-          <w:rFonts w:ascii="Times New Roman" w:hAnsi="Times New Roman" w:cs="Times New Roman"/>
-          <w:sz w:val="24"/>
-          <w:szCs w:val="24"/>
-        </w:rPr>
-        <w:t xml:space="preserve">The </w:t>
+        <w:t xml:space="preserve">appointments for selection. </w:t>
+      </w:r>
+      <w:r>
+        <w:rPr>
+          <w:rFonts w:ascii="Times New Roman" w:hAnsi="Times New Roman" w:cs="Times New Roman"/>
+          <w:sz w:val="24"/>
+          <w:szCs w:val="24"/>
+        </w:rPr>
+        <w:t>I</w:t>
+      </w:r>
+      <w:r>
+        <w:rPr>
+          <w:rFonts w:ascii="Times New Roman" w:hAnsi="Times New Roman" w:cs="Times New Roman"/>
+          <w:sz w:val="24"/>
+          <w:szCs w:val="24"/>
+        </w:rPr>
+        <w:t xml:space="preserve">nstead of directly creating </w:t>
+      </w:r>
+      <w:r>
+        <w:rPr>
+          <w:rFonts w:ascii="Times New Roman" w:hAnsi="Times New Roman" w:cs="Times New Roman"/>
+          <w:sz w:val="24"/>
+          <w:szCs w:val="24"/>
+        </w:rPr>
+        <w:t>a</w:t>
+      </w:r>
+      <w:r>
+        <w:rPr>
+          <w:rFonts w:ascii="Times New Roman" w:hAnsi="Times New Roman" w:cs="Times New Roman"/>
+          <w:sz w:val="24"/>
+          <w:szCs w:val="24"/>
+        </w:rPr>
+        <w:t xml:space="preserve">ppointment classes within the user-related functions, the list of appointments provided by </w:t>
       </w:r>
       <w:proofErr w:type="spellStart"/>
       <w:r>
@@ -1063,15 +1534,7 @@
           <w:sz w:val="24"/>
           <w:szCs w:val="24"/>
         </w:rPr>
-        <w:t>CS</w:t>
-      </w:r>
-      <w:r>
-        <w:rPr>
-          <w:rFonts w:ascii="Times New Roman" w:hAnsi="Times New Roman" w:cs="Times New Roman"/>
-          <w:sz w:val="24"/>
-          <w:szCs w:val="24"/>
-        </w:rPr>
-        <w:t>VHandler</w:t>
+        <w:t>AppointmentManagement</w:t>
       </w:r>
       <w:proofErr w:type="spellEnd"/>
       <w:r>
@@ -1080,414 +1543,6 @@
           <w:sz w:val="24"/>
           <w:szCs w:val="24"/>
         </w:rPr>
-        <w:t xml:space="preserve"> class </w:t>
-      </w:r>
-      <w:r>
-        <w:rPr>
-          <w:rFonts w:ascii="Times New Roman" w:hAnsi="Times New Roman" w:cs="Times New Roman"/>
-          <w:sz w:val="24"/>
-          <w:szCs w:val="24"/>
-        </w:rPr>
-        <w:t xml:space="preserve">acts </w:t>
-      </w:r>
-      <w:r>
-        <w:rPr>
-          <w:rFonts w:ascii="Times New Roman" w:hAnsi="Times New Roman" w:cs="Times New Roman"/>
-          <w:sz w:val="24"/>
-          <w:szCs w:val="24"/>
-        </w:rPr>
-        <w:t xml:space="preserve">as a boundary class </w:t>
-      </w:r>
-      <w:r>
-        <w:rPr>
-          <w:rFonts w:ascii="Times New Roman" w:hAnsi="Times New Roman" w:cs="Times New Roman"/>
-          <w:sz w:val="24"/>
-          <w:szCs w:val="24"/>
-        </w:rPr>
-        <w:t>as</w:t>
-      </w:r>
-      <w:r>
-        <w:rPr>
-          <w:rFonts w:ascii="Times New Roman" w:hAnsi="Times New Roman" w:cs="Times New Roman"/>
-          <w:sz w:val="24"/>
-          <w:szCs w:val="24"/>
-        </w:rPr>
-        <w:t xml:space="preserve"> it can provide connections to external sources by reading and modifying CSV files from the data folder. When reading, it returns string values that correspond to the lines of the CSV file. It also </w:t>
-      </w:r>
-      <w:r>
-        <w:rPr>
-          <w:rFonts w:ascii="Times New Roman" w:hAnsi="Times New Roman" w:cs="Times New Roman"/>
-          <w:sz w:val="24"/>
-          <w:szCs w:val="24"/>
-        </w:rPr>
-        <w:t>allows</w:t>
-      </w:r>
-      <w:r>
-        <w:rPr>
-          <w:rFonts w:ascii="Times New Roman" w:hAnsi="Times New Roman" w:cs="Times New Roman"/>
-          <w:sz w:val="24"/>
-          <w:szCs w:val="24"/>
-        </w:rPr>
-        <w:t xml:space="preserve"> to add, remove or modify individual lines in a selected CSV file.</w:t>
-      </w:r>
-      <w:r>
-        <w:rPr>
-          <w:rFonts w:ascii="Times New Roman" w:hAnsi="Times New Roman" w:cs="Times New Roman"/>
-          <w:sz w:val="24"/>
-          <w:szCs w:val="24"/>
-        </w:rPr>
-        <w:t xml:space="preserve"> Once modified, th</w:t>
-      </w:r>
-      <w:r>
-        <w:rPr>
-          <w:rFonts w:ascii="Times New Roman" w:hAnsi="Times New Roman" w:cs="Times New Roman"/>
-          <w:sz w:val="24"/>
-          <w:szCs w:val="24"/>
-        </w:rPr>
-        <w:t>e CSV</w:t>
-      </w:r>
-      <w:r>
-        <w:rPr>
-          <w:rFonts w:ascii="Times New Roman" w:hAnsi="Times New Roman" w:cs="Times New Roman"/>
-          <w:sz w:val="24"/>
-          <w:szCs w:val="24"/>
-        </w:rPr>
-        <w:t xml:space="preserve"> file</w:t>
-      </w:r>
-      <w:r>
-        <w:rPr>
-          <w:rFonts w:ascii="Times New Roman" w:hAnsi="Times New Roman" w:cs="Times New Roman"/>
-          <w:sz w:val="24"/>
-          <w:szCs w:val="24"/>
-        </w:rPr>
-        <w:t xml:space="preserve"> is updated in real-time</w:t>
-      </w:r>
-      <w:r>
-        <w:rPr>
-          <w:rFonts w:ascii="Times New Roman" w:hAnsi="Times New Roman" w:cs="Times New Roman"/>
-          <w:sz w:val="24"/>
-          <w:szCs w:val="24"/>
-        </w:rPr>
-        <w:t xml:space="preserve"> to the existing CSV file.</w:t>
-      </w:r>
-    </w:p>
-    <w:p>
-      <w:pPr>
-        <w:pStyle w:val="ListParagraph"/>
-        <w:spacing w:after="0" w:line="360" w:lineRule="auto"/>
-        <w:rPr>
-          <w:rFonts w:ascii="Times New Roman" w:hAnsi="Times New Roman" w:cs="Times New Roman"/>
-          <w:sz w:val="24"/>
-          <w:szCs w:val="24"/>
-        </w:rPr>
-      </w:pPr>
-    </w:p>
-    <w:p>
-      <w:pPr>
-        <w:pStyle w:val="ListParagraph"/>
-        <w:spacing w:after="0" w:line="360" w:lineRule="auto"/>
-        <w:rPr>
-          <w:rFonts w:ascii="Times New Roman" w:hAnsi="Times New Roman" w:cs="Times New Roman"/>
-          <w:sz w:val="24"/>
-          <w:szCs w:val="24"/>
-        </w:rPr>
-      </w:pPr>
-      <w:r>
-        <w:rPr>
-          <w:rFonts w:ascii="Times New Roman" w:hAnsi="Times New Roman" w:cs="Times New Roman"/>
-          <w:sz w:val="24"/>
-          <w:szCs w:val="24"/>
-        </w:rPr>
-        <w:t xml:space="preserve">In each CSV file, each line corresponds to the data of an individual entity, such as user or </w:t>
-      </w:r>
-      <w:r>
-        <w:rPr>
-          <w:rFonts w:ascii="Times New Roman" w:hAnsi="Times New Roman" w:cs="Times New Roman"/>
-          <w:sz w:val="24"/>
-          <w:szCs w:val="24"/>
-        </w:rPr>
-        <w:t>appointment</w:t>
-      </w:r>
-      <w:r>
-        <w:rPr>
-          <w:rFonts w:ascii="Times New Roman" w:hAnsi="Times New Roman" w:cs="Times New Roman"/>
-          <w:sz w:val="24"/>
-          <w:szCs w:val="24"/>
-        </w:rPr>
-        <w:t xml:space="preserve">. Each line is able to store all required attributes about a particular </w:t>
-      </w:r>
-      <w:r>
-        <w:rPr>
-          <w:rFonts w:ascii="Times New Roman" w:hAnsi="Times New Roman" w:cs="Times New Roman"/>
-          <w:sz w:val="24"/>
-          <w:szCs w:val="24"/>
-        </w:rPr>
-        <w:t>entit</w:t>
-      </w:r>
-      <w:r>
-        <w:rPr>
-          <w:rFonts w:ascii="Times New Roman" w:hAnsi="Times New Roman" w:cs="Times New Roman"/>
-          <w:sz w:val="24"/>
-          <w:szCs w:val="24"/>
-        </w:rPr>
-        <w:t>y, such as strings, integers, and even arrays, stored by using square brackets</w:t>
-      </w:r>
-      <w:r>
-        <w:rPr>
-          <w:rFonts w:ascii="Times New Roman" w:hAnsi="Times New Roman" w:cs="Times New Roman"/>
-          <w:sz w:val="24"/>
-          <w:szCs w:val="24"/>
-        </w:rPr>
-        <w:t xml:space="preserve"> </w:t>
-      </w:r>
-      <w:r>
-        <w:rPr>
-          <w:rFonts w:ascii="Times New Roman" w:hAnsi="Times New Roman" w:cs="Times New Roman"/>
-          <w:sz w:val="24"/>
-          <w:szCs w:val="24"/>
-        </w:rPr>
-        <w:t>as separators since it is crucial that the CSV file remains comma-separated about their columns.</w:t>
-      </w:r>
-    </w:p>
-    <w:p>
-      <w:pPr>
-        <w:pStyle w:val="ListParagraph"/>
-        <w:spacing w:after="0" w:line="360" w:lineRule="auto"/>
-        <w:rPr>
-          <w:rFonts w:ascii="Times New Roman" w:hAnsi="Times New Roman" w:cs="Times New Roman"/>
-          <w:sz w:val="24"/>
-          <w:szCs w:val="24"/>
-        </w:rPr>
-      </w:pPr>
-    </w:p>
-    <w:p>
-      <w:pPr>
-        <w:pStyle w:val="ListParagraph"/>
-        <w:spacing w:after="0" w:line="360" w:lineRule="auto"/>
-        <w:rPr>
-          <w:rFonts w:ascii="Times New Roman" w:hAnsi="Times New Roman" w:cs="Times New Roman"/>
-          <w:sz w:val="24"/>
-          <w:szCs w:val="24"/>
-        </w:rPr>
-      </w:pPr>
-      <w:r>
-        <w:rPr>
-          <w:rFonts w:ascii="Times New Roman" w:hAnsi="Times New Roman" w:cs="Times New Roman"/>
-          <w:sz w:val="24"/>
-          <w:szCs w:val="24"/>
-        </w:rPr>
-        <w:t xml:space="preserve">To convert the data into entity classes, control classes </w:t>
-      </w:r>
-      <w:r>
-        <w:rPr>
-          <w:rFonts w:ascii="Times New Roman" w:hAnsi="Times New Roman" w:cs="Times New Roman"/>
-          <w:sz w:val="24"/>
-          <w:szCs w:val="24"/>
-        </w:rPr>
-        <w:t xml:space="preserve">also </w:t>
-      </w:r>
-      <w:r>
-        <w:rPr>
-          <w:rFonts w:ascii="Times New Roman" w:hAnsi="Times New Roman" w:cs="Times New Roman"/>
-          <w:sz w:val="24"/>
-          <w:szCs w:val="24"/>
-        </w:rPr>
-        <w:t xml:space="preserve">known as database managers inherit from the </w:t>
-      </w:r>
-      <w:proofErr w:type="spellStart"/>
-      <w:r>
-        <w:rPr>
-          <w:rFonts w:ascii="Times New Roman" w:hAnsi="Times New Roman" w:cs="Times New Roman"/>
-          <w:sz w:val="24"/>
-          <w:szCs w:val="24"/>
-        </w:rPr>
-        <w:t>CSVHandler</w:t>
-      </w:r>
-      <w:proofErr w:type="spellEnd"/>
-      <w:r>
-        <w:rPr>
-          <w:rFonts w:ascii="Times New Roman" w:hAnsi="Times New Roman" w:cs="Times New Roman"/>
-          <w:sz w:val="24"/>
-          <w:szCs w:val="24"/>
-        </w:rPr>
-        <w:t xml:space="preserve"> class to transform each line returned by its functions into corresponding entity classes, and vice versa. For instance, the </w:t>
-      </w:r>
-      <w:proofErr w:type="spellStart"/>
-      <w:r>
-        <w:rPr>
-          <w:rFonts w:ascii="Times New Roman" w:hAnsi="Times New Roman" w:cs="Times New Roman"/>
-          <w:sz w:val="24"/>
-          <w:szCs w:val="24"/>
-        </w:rPr>
-        <w:t>AppointmentManagement</w:t>
-      </w:r>
-      <w:proofErr w:type="spellEnd"/>
-      <w:r>
-        <w:rPr>
-          <w:rFonts w:ascii="Times New Roman" w:hAnsi="Times New Roman" w:cs="Times New Roman"/>
-          <w:sz w:val="24"/>
-          <w:szCs w:val="24"/>
-        </w:rPr>
-        <w:t xml:space="preserve"> class reads the Appointment_Log.csv file, allowing it to return an array of Appointment classes, each containing information about individual appointments. The </w:t>
-      </w:r>
-      <w:proofErr w:type="spellStart"/>
-      <w:r>
-        <w:rPr>
-          <w:rFonts w:ascii="Times New Roman" w:hAnsi="Times New Roman" w:cs="Times New Roman"/>
-          <w:sz w:val="24"/>
-          <w:szCs w:val="24"/>
-        </w:rPr>
-        <w:t>AppointmentHandler</w:t>
-      </w:r>
-      <w:proofErr w:type="spellEnd"/>
-      <w:r>
-        <w:rPr>
-          <w:rFonts w:ascii="Times New Roman" w:hAnsi="Times New Roman" w:cs="Times New Roman"/>
-          <w:sz w:val="24"/>
-          <w:szCs w:val="24"/>
-        </w:rPr>
-        <w:t xml:space="preserve"> class, distinct from </w:t>
-      </w:r>
-      <w:proofErr w:type="spellStart"/>
-      <w:r>
-        <w:rPr>
-          <w:rFonts w:ascii="Times New Roman" w:hAnsi="Times New Roman" w:cs="Times New Roman"/>
-          <w:sz w:val="24"/>
-          <w:szCs w:val="24"/>
-        </w:rPr>
-        <w:t>AppointmentManagement</w:t>
-      </w:r>
-      <w:proofErr w:type="spellEnd"/>
-      <w:r>
-        <w:rPr>
-          <w:rFonts w:ascii="Times New Roman" w:hAnsi="Times New Roman" w:cs="Times New Roman"/>
-          <w:sz w:val="24"/>
-          <w:szCs w:val="24"/>
-        </w:rPr>
-        <w:t xml:space="preserve">, aids in processing data from the </w:t>
-      </w:r>
-      <w:proofErr w:type="spellStart"/>
-      <w:r>
-        <w:rPr>
-          <w:rFonts w:ascii="Times New Roman" w:hAnsi="Times New Roman" w:cs="Times New Roman"/>
-          <w:sz w:val="24"/>
-          <w:szCs w:val="24"/>
-        </w:rPr>
-        <w:t>AppointmentManagement</w:t>
-      </w:r>
-      <w:proofErr w:type="spellEnd"/>
-      <w:r>
-        <w:rPr>
-          <w:rFonts w:ascii="Times New Roman" w:hAnsi="Times New Roman" w:cs="Times New Roman"/>
-          <w:sz w:val="24"/>
-          <w:szCs w:val="24"/>
-        </w:rPr>
-        <w:t xml:space="preserve"> and offers specialized methods for appointment operations. This design helps prevent class bloat and adheres to the Single Responsibility Principle.</w:t>
-      </w:r>
-    </w:p>
-    <w:p>
-      <w:pPr>
-        <w:pStyle w:val="ListParagraph"/>
-        <w:spacing w:after="0" w:line="360" w:lineRule="auto"/>
-        <w:rPr>
-          <w:rFonts w:ascii="Times New Roman" w:hAnsi="Times New Roman" w:cs="Times New Roman"/>
-          <w:sz w:val="24"/>
-          <w:szCs w:val="24"/>
-        </w:rPr>
-      </w:pPr>
-    </w:p>
-    <w:p>
-      <w:pPr>
-        <w:pStyle w:val="ListParagraph"/>
-        <w:spacing w:after="0" w:line="360" w:lineRule="auto"/>
-        <w:rPr>
-          <w:rFonts w:ascii="Times New Roman" w:hAnsi="Times New Roman" w:cs="Times New Roman"/>
-          <w:sz w:val="24"/>
-          <w:szCs w:val="24"/>
-        </w:rPr>
-      </w:pPr>
-      <w:r>
-        <w:rPr>
-          <w:rFonts w:ascii="Times New Roman" w:hAnsi="Times New Roman" w:cs="Times New Roman"/>
-          <w:sz w:val="24"/>
-          <w:szCs w:val="24"/>
-        </w:rPr>
-        <w:t xml:space="preserve">The use of these control classes facilitates dependency injection for classes reliant on entity classes. For example, a </w:t>
-      </w:r>
-      <w:proofErr w:type="gramStart"/>
-      <w:r>
-        <w:rPr>
-          <w:rFonts w:ascii="Times New Roman" w:hAnsi="Times New Roman" w:cs="Times New Roman"/>
-          <w:sz w:val="24"/>
-          <w:szCs w:val="24"/>
-        </w:rPr>
-        <w:t>U</w:t>
-      </w:r>
-      <w:r>
-        <w:rPr>
-          <w:rFonts w:ascii="Times New Roman" w:hAnsi="Times New Roman" w:cs="Times New Roman"/>
-          <w:sz w:val="24"/>
-          <w:szCs w:val="24"/>
-        </w:rPr>
-        <w:t>ser</w:t>
-      </w:r>
-      <w:proofErr w:type="gramEnd"/>
-      <w:r>
-        <w:rPr>
-          <w:rFonts w:ascii="Times New Roman" w:hAnsi="Times New Roman" w:cs="Times New Roman"/>
-          <w:sz w:val="24"/>
-          <w:szCs w:val="24"/>
-        </w:rPr>
-        <w:t xml:space="preserve"> class might need to retrieve a list of available appointments for selection. </w:t>
-      </w:r>
-      <w:r>
-        <w:rPr>
-          <w:rFonts w:ascii="Times New Roman" w:hAnsi="Times New Roman" w:cs="Times New Roman"/>
-          <w:sz w:val="24"/>
-          <w:szCs w:val="24"/>
-        </w:rPr>
-        <w:t>I</w:t>
-      </w:r>
-      <w:r>
-        <w:rPr>
-          <w:rFonts w:ascii="Times New Roman" w:hAnsi="Times New Roman" w:cs="Times New Roman"/>
-          <w:sz w:val="24"/>
-          <w:szCs w:val="24"/>
-        </w:rPr>
-        <w:t xml:space="preserve">nstead of directly creating </w:t>
-      </w:r>
-      <w:r>
-        <w:rPr>
-          <w:rFonts w:ascii="Times New Roman" w:hAnsi="Times New Roman" w:cs="Times New Roman"/>
-          <w:sz w:val="24"/>
-          <w:szCs w:val="24"/>
-        </w:rPr>
-        <w:t>a</w:t>
-      </w:r>
-      <w:r>
-        <w:rPr>
-          <w:rFonts w:ascii="Times New Roman" w:hAnsi="Times New Roman" w:cs="Times New Roman"/>
-          <w:sz w:val="24"/>
-          <w:szCs w:val="24"/>
-        </w:rPr>
-        <w:t xml:space="preserve">ppointment classes within the user-related functions, the list of appointments provided by </w:t>
-      </w:r>
-      <w:proofErr w:type="spellStart"/>
-      <w:r>
-        <w:rPr>
-          <w:rFonts w:ascii="Times New Roman" w:hAnsi="Times New Roman" w:cs="Times New Roman"/>
-          <w:sz w:val="24"/>
-          <w:szCs w:val="24"/>
-        </w:rPr>
-        <w:t>AppointmentManagement</w:t>
-      </w:r>
-      <w:proofErr w:type="spellEnd"/>
-      <w:r>
-        <w:rPr>
-          <w:rFonts w:ascii="Times New Roman" w:hAnsi="Times New Roman" w:cs="Times New Roman"/>
-          <w:sz w:val="24"/>
-          <w:szCs w:val="24"/>
-        </w:rPr>
         <w:t xml:space="preserve"> can be </w:t>
       </w:r>
       <w:r>
@@ -1505,6 +1560,14 @@
           <w:szCs w:val="24"/>
         </w:rPr>
         <w:t xml:space="preserve"> into the user methods. This approach streamlines the code, minimizes future modifications, and simplifies the workflow for developers working on the User class.</w:t>
+      </w:r>
+      <w:r>
+        <w:rPr>
+          <w:rFonts w:ascii="Times New Roman" w:hAnsi="Times New Roman" w:cs="Times New Roman"/>
+          <w:sz w:val="24"/>
+          <w:szCs w:val="24"/>
+        </w:rPr>
+        <w:t xml:space="preserve"> This demonstrates the Open/Closed Principle (OCP) by allowing for future enhancements without modifying existing code.</w:t>
       </w:r>
     </w:p>
     <w:p>
@@ -1573,15 +1636,71 @@
           <w:sz w:val="24"/>
           <w:szCs w:val="24"/>
         </w:rPr>
-        <w:t>classes inherit from User and they contain methods only specific to their role</w:t>
-      </w:r>
-      <w:r>
-        <w:rPr>
-          <w:rFonts w:ascii="Times New Roman" w:hAnsi="Times New Roman" w:cs="Times New Roman"/>
-          <w:sz w:val="24"/>
-          <w:szCs w:val="24"/>
-        </w:rPr>
-        <w:t xml:space="preserve">. This shows our first SOLID design principle which is </w:t>
+        <w:t xml:space="preserve">classes inherit from </w:t>
+      </w:r>
+      <w:r>
+        <w:rPr>
+          <w:rFonts w:ascii="Times New Roman" w:hAnsi="Times New Roman" w:cs="Times New Roman"/>
+          <w:sz w:val="24"/>
+          <w:szCs w:val="24"/>
+        </w:rPr>
+        <w:t xml:space="preserve">the User class </w:t>
+      </w:r>
+      <w:r>
+        <w:rPr>
+          <w:rFonts w:ascii="Times New Roman" w:hAnsi="Times New Roman" w:cs="Times New Roman"/>
+          <w:sz w:val="24"/>
+          <w:szCs w:val="24"/>
+        </w:rPr>
+        <w:t>and they contain methods only specific to their</w:t>
+      </w:r>
+      <w:r>
+        <w:rPr>
+          <w:rFonts w:ascii="Times New Roman" w:hAnsi="Times New Roman" w:cs="Times New Roman"/>
+          <w:sz w:val="24"/>
+          <w:szCs w:val="24"/>
+        </w:rPr>
+        <w:t xml:space="preserve"> respective</w:t>
+      </w:r>
+      <w:r>
+        <w:rPr>
+          <w:rFonts w:ascii="Times New Roman" w:hAnsi="Times New Roman" w:cs="Times New Roman"/>
+          <w:sz w:val="24"/>
+          <w:szCs w:val="24"/>
+        </w:rPr>
+        <w:t xml:space="preserve"> role</w:t>
+      </w:r>
+      <w:r>
+        <w:rPr>
+          <w:rFonts w:ascii="Times New Roman" w:hAnsi="Times New Roman" w:cs="Times New Roman"/>
+          <w:sz w:val="24"/>
+          <w:szCs w:val="24"/>
+        </w:rPr>
+        <w:t>s</w:t>
+      </w:r>
+      <w:r>
+        <w:rPr>
+          <w:rFonts w:ascii="Times New Roman" w:hAnsi="Times New Roman" w:cs="Times New Roman"/>
+          <w:sz w:val="24"/>
+          <w:szCs w:val="24"/>
+        </w:rPr>
+        <w:t xml:space="preserve">. This </w:t>
+      </w:r>
+      <w:r>
+        <w:rPr>
+          <w:rFonts w:ascii="Times New Roman" w:hAnsi="Times New Roman" w:cs="Times New Roman"/>
+          <w:sz w:val="24"/>
+          <w:szCs w:val="24"/>
+        </w:rPr>
+        <w:t>exemplifies</w:t>
+      </w:r>
+      <w:r>
+        <w:rPr>
+          <w:rFonts w:ascii="Times New Roman" w:hAnsi="Times New Roman" w:cs="Times New Roman"/>
+          <w:sz w:val="24"/>
+          <w:szCs w:val="24"/>
+        </w:rPr>
+        <w:t xml:space="preserve"> </w:t>
       </w:r>
       <w:r>
         <w:rPr>
@@ -1597,7 +1716,7 @@
           <w:sz w:val="24"/>
           <w:szCs w:val="24"/>
         </w:rPr>
-        <w:t xml:space="preserve"> which is the first SOLID design principle. </w:t>
+        <w:t xml:space="preserve">. </w:t>
       </w:r>
       <w:r>
         <w:rPr>
@@ -1635,6 +1754,488 @@
     <w:p>
       <w:pPr>
         <w:pStyle w:val="ListParagraph"/>
+        <w:spacing w:after="0" w:line="360" w:lineRule="auto"/>
+        <w:rPr>
+          <w:rFonts w:ascii="Times New Roman" w:hAnsi="Times New Roman" w:cs="Times New Roman"/>
+          <w:sz w:val="24"/>
+          <w:szCs w:val="24"/>
+        </w:rPr>
+      </w:pPr>
+    </w:p>
+    <w:p>
+      <w:pPr>
+        <w:pStyle w:val="ListParagraph"/>
+        <w:spacing w:after="0" w:line="360" w:lineRule="auto"/>
+        <w:rPr>
+          <w:rFonts w:ascii="Times New Roman" w:hAnsi="Times New Roman" w:cs="Times New Roman"/>
+          <w:sz w:val="24"/>
+          <w:szCs w:val="24"/>
+        </w:rPr>
+      </w:pPr>
+      <w:r>
+        <w:rPr>
+          <w:rFonts w:ascii="Times New Roman" w:hAnsi="Times New Roman" w:cs="Times New Roman"/>
+          <w:sz w:val="24"/>
+          <w:szCs w:val="24"/>
+        </w:rPr>
+        <w:t>We used m</w:t>
+      </w:r>
+      <w:r>
+        <w:rPr>
+          <w:rFonts w:ascii="Times New Roman" w:hAnsi="Times New Roman" w:cs="Times New Roman"/>
+          <w:sz w:val="24"/>
+          <w:szCs w:val="24"/>
+        </w:rPr>
+        <w:t>ethod overriding</w:t>
+      </w:r>
+      <w:r>
+        <w:rPr>
+          <w:rFonts w:ascii="Times New Roman" w:hAnsi="Times New Roman" w:cs="Times New Roman"/>
+          <w:sz w:val="24"/>
+          <w:szCs w:val="24"/>
+        </w:rPr>
+        <w:t xml:space="preserve"> as a form of polymorphism by</w:t>
+      </w:r>
+      <w:r>
+        <w:rPr>
+          <w:rFonts w:ascii="Times New Roman" w:hAnsi="Times New Roman" w:cs="Times New Roman"/>
+          <w:sz w:val="24"/>
+          <w:szCs w:val="24"/>
+        </w:rPr>
+        <w:t xml:space="preserve"> </w:t>
+      </w:r>
+      <w:r>
+        <w:rPr>
+          <w:rFonts w:ascii="Times New Roman" w:hAnsi="Times New Roman" w:cs="Times New Roman"/>
+          <w:sz w:val="24"/>
+          <w:szCs w:val="24"/>
+        </w:rPr>
+        <w:t xml:space="preserve">overriding the </w:t>
+      </w:r>
+      <w:proofErr w:type="spellStart"/>
+      <w:r>
+        <w:rPr>
+          <w:rFonts w:ascii="Times New Roman" w:hAnsi="Times New Roman" w:cs="Times New Roman"/>
+          <w:sz w:val="24"/>
+          <w:szCs w:val="24"/>
+        </w:rPr>
+        <w:t>displayMenu</w:t>
+      </w:r>
+      <w:proofErr w:type="spellEnd"/>
+      <w:r>
+        <w:rPr>
+          <w:rFonts w:ascii="Times New Roman" w:hAnsi="Times New Roman" w:cs="Times New Roman"/>
+          <w:sz w:val="24"/>
+          <w:szCs w:val="24"/>
+        </w:rPr>
+        <w:t xml:space="preserve"> method across </w:t>
+      </w:r>
+      <w:r>
+        <w:rPr>
+          <w:rFonts w:ascii="Times New Roman" w:hAnsi="Times New Roman" w:cs="Times New Roman"/>
+          <w:sz w:val="24"/>
+          <w:szCs w:val="24"/>
+        </w:rPr>
+        <w:t xml:space="preserve">various subclasses that inherit from the main User class. Each subclass, such as Patient, Doctor, and Administrator, </w:t>
+      </w:r>
+      <w:r>
+        <w:rPr>
+          <w:rFonts w:ascii="Times New Roman" w:hAnsi="Times New Roman" w:cs="Times New Roman"/>
+          <w:sz w:val="24"/>
+          <w:szCs w:val="24"/>
+        </w:rPr>
+        <w:t xml:space="preserve">is able to </w:t>
+      </w:r>
+      <w:r>
+        <w:rPr>
+          <w:rFonts w:ascii="Times New Roman" w:hAnsi="Times New Roman" w:cs="Times New Roman"/>
+          <w:sz w:val="24"/>
+          <w:szCs w:val="24"/>
+        </w:rPr>
+        <w:t xml:space="preserve">provide its own specific implementation of the </w:t>
+      </w:r>
+      <w:proofErr w:type="spellStart"/>
+      <w:r>
+        <w:rPr>
+          <w:rFonts w:ascii="Times New Roman" w:hAnsi="Times New Roman" w:cs="Times New Roman"/>
+          <w:sz w:val="24"/>
+          <w:szCs w:val="24"/>
+        </w:rPr>
+        <w:t>displayMenu</w:t>
+      </w:r>
+      <w:proofErr w:type="spellEnd"/>
+      <w:r>
+        <w:rPr>
+          <w:rFonts w:ascii="Times New Roman" w:hAnsi="Times New Roman" w:cs="Times New Roman"/>
+          <w:sz w:val="24"/>
+          <w:szCs w:val="24"/>
+        </w:rPr>
+        <w:t xml:space="preserve"> method</w:t>
+      </w:r>
+      <w:r>
+        <w:rPr>
+          <w:rFonts w:ascii="Times New Roman" w:hAnsi="Times New Roman" w:cs="Times New Roman"/>
+          <w:sz w:val="24"/>
+          <w:szCs w:val="24"/>
+        </w:rPr>
+        <w:t xml:space="preserve"> which </w:t>
+      </w:r>
+      <w:r>
+        <w:rPr>
+          <w:rFonts w:ascii="Times New Roman" w:hAnsi="Times New Roman" w:cs="Times New Roman"/>
+          <w:sz w:val="24"/>
+          <w:szCs w:val="24"/>
+        </w:rPr>
+        <w:t>allow</w:t>
+      </w:r>
+      <w:r>
+        <w:rPr>
+          <w:rFonts w:ascii="Times New Roman" w:hAnsi="Times New Roman" w:cs="Times New Roman"/>
+          <w:sz w:val="24"/>
+          <w:szCs w:val="24"/>
+        </w:rPr>
+        <w:t xml:space="preserve">s </w:t>
+      </w:r>
+      <w:r>
+        <w:rPr>
+          <w:rFonts w:ascii="Times New Roman" w:hAnsi="Times New Roman" w:cs="Times New Roman"/>
+          <w:sz w:val="24"/>
+          <w:szCs w:val="24"/>
+        </w:rPr>
+        <w:t>for tailored menu options relevant to each user role. This polymorphi</w:t>
+      </w:r>
+      <w:r>
+        <w:rPr>
+          <w:rFonts w:ascii="Times New Roman" w:hAnsi="Times New Roman" w:cs="Times New Roman"/>
+          <w:sz w:val="24"/>
+          <w:szCs w:val="24"/>
+        </w:rPr>
+        <w:t>sm</w:t>
+      </w:r>
+      <w:r>
+        <w:rPr>
+          <w:rFonts w:ascii="Times New Roman" w:hAnsi="Times New Roman" w:cs="Times New Roman"/>
+          <w:sz w:val="24"/>
+          <w:szCs w:val="24"/>
+        </w:rPr>
+        <w:t xml:space="preserve"> enables the application to call the </w:t>
+      </w:r>
+      <w:proofErr w:type="spellStart"/>
+      <w:r>
+        <w:rPr>
+          <w:rFonts w:ascii="Times New Roman" w:hAnsi="Times New Roman" w:cs="Times New Roman"/>
+          <w:sz w:val="24"/>
+          <w:szCs w:val="24"/>
+        </w:rPr>
+        <w:t>displayMenu</w:t>
+      </w:r>
+      <w:proofErr w:type="spellEnd"/>
+      <w:r>
+        <w:rPr>
+          <w:rFonts w:ascii="Times New Roman" w:hAnsi="Times New Roman" w:cs="Times New Roman"/>
+          <w:sz w:val="24"/>
+          <w:szCs w:val="24"/>
+        </w:rPr>
+        <w:t xml:space="preserve"> method on a </w:t>
+      </w:r>
+      <w:proofErr w:type="gramStart"/>
+      <w:r>
+        <w:rPr>
+          <w:rFonts w:ascii="Times New Roman" w:hAnsi="Times New Roman" w:cs="Times New Roman"/>
+          <w:sz w:val="24"/>
+          <w:szCs w:val="24"/>
+        </w:rPr>
+        <w:t>User</w:t>
+      </w:r>
+      <w:proofErr w:type="gramEnd"/>
+      <w:r>
+        <w:rPr>
+          <w:rFonts w:ascii="Times New Roman" w:hAnsi="Times New Roman" w:cs="Times New Roman"/>
+          <w:sz w:val="24"/>
+          <w:szCs w:val="24"/>
+        </w:rPr>
+        <w:t xml:space="preserve"> reference and dynamically invoke the appropriate version of the method based on the actual object type at runtime. For example, when a </w:t>
+      </w:r>
+      <w:proofErr w:type="gramStart"/>
+      <w:r>
+        <w:rPr>
+          <w:rFonts w:ascii="Times New Roman" w:hAnsi="Times New Roman" w:cs="Times New Roman"/>
+          <w:sz w:val="24"/>
+          <w:szCs w:val="24"/>
+        </w:rPr>
+        <w:t>Doctor</w:t>
+      </w:r>
+      <w:proofErr w:type="gramEnd"/>
+      <w:r>
+        <w:rPr>
+          <w:rFonts w:ascii="Times New Roman" w:hAnsi="Times New Roman" w:cs="Times New Roman"/>
+          <w:sz w:val="24"/>
+          <w:szCs w:val="24"/>
+        </w:rPr>
+        <w:t xml:space="preserve"> instance calls </w:t>
+      </w:r>
+      <w:proofErr w:type="spellStart"/>
+      <w:r>
+        <w:rPr>
+          <w:rFonts w:ascii="Times New Roman" w:hAnsi="Times New Roman" w:cs="Times New Roman"/>
+          <w:sz w:val="24"/>
+          <w:szCs w:val="24"/>
+        </w:rPr>
+        <w:t>displayMenu</w:t>
+      </w:r>
+      <w:proofErr w:type="spellEnd"/>
+      <w:r>
+        <w:rPr>
+          <w:rFonts w:ascii="Times New Roman" w:hAnsi="Times New Roman" w:cs="Times New Roman"/>
+          <w:sz w:val="24"/>
+          <w:szCs w:val="24"/>
+        </w:rPr>
+        <w:t xml:space="preserve">, it will show options pertinent to doctors, while a Patient instance will display options suitable for patients. </w:t>
+      </w:r>
+    </w:p>
+    <w:p>
+      <w:pPr>
+        <w:pStyle w:val="ListParagraph"/>
+        <w:spacing w:after="0" w:line="360" w:lineRule="auto"/>
+        <w:rPr>
+          <w:rFonts w:ascii="Times New Roman" w:hAnsi="Times New Roman" w:cs="Times New Roman"/>
+          <w:sz w:val="24"/>
+          <w:szCs w:val="24"/>
+        </w:rPr>
+      </w:pPr>
+    </w:p>
+    <w:p>
+      <w:pPr>
+        <w:pStyle w:val="ListParagraph"/>
+        <w:spacing w:after="0" w:line="360" w:lineRule="auto"/>
+        <w:rPr>
+          <w:rFonts w:ascii="Times New Roman" w:hAnsi="Times New Roman" w:cs="Times New Roman"/>
+          <w:sz w:val="24"/>
+          <w:szCs w:val="24"/>
+        </w:rPr>
+      </w:pPr>
+      <w:r>
+        <w:rPr>
+          <w:rFonts w:ascii="Times New Roman" w:hAnsi="Times New Roman" w:cs="Times New Roman"/>
+          <w:sz w:val="24"/>
+          <w:szCs w:val="24"/>
+        </w:rPr>
+        <w:t xml:space="preserve">We also used method overloading through the use of the </w:t>
+      </w:r>
+      <w:proofErr w:type="spellStart"/>
+      <w:r>
+        <w:rPr>
+          <w:rFonts w:ascii="Times New Roman" w:hAnsi="Times New Roman" w:cs="Times New Roman"/>
+          <w:sz w:val="24"/>
+          <w:szCs w:val="24"/>
+        </w:rPr>
+        <w:t>writeCSV</w:t>
+      </w:r>
+      <w:proofErr w:type="spellEnd"/>
+      <w:r>
+        <w:rPr>
+          <w:rFonts w:ascii="Times New Roman" w:hAnsi="Times New Roman" w:cs="Times New Roman"/>
+          <w:sz w:val="24"/>
+          <w:szCs w:val="24"/>
+        </w:rPr>
+        <w:t xml:space="preserve"> and </w:t>
+      </w:r>
+      <w:proofErr w:type="spellStart"/>
+      <w:r>
+        <w:rPr>
+          <w:rFonts w:ascii="Times New Roman" w:hAnsi="Times New Roman" w:cs="Times New Roman"/>
+          <w:sz w:val="24"/>
+          <w:szCs w:val="24"/>
+        </w:rPr>
+        <w:t>readCSV</w:t>
+      </w:r>
+      <w:proofErr w:type="spellEnd"/>
+      <w:r>
+        <w:rPr>
+          <w:rFonts w:ascii="Times New Roman" w:hAnsi="Times New Roman" w:cs="Times New Roman"/>
+          <w:sz w:val="24"/>
+          <w:szCs w:val="24"/>
+        </w:rPr>
+        <w:t xml:space="preserve"> methods</w:t>
+      </w:r>
+      <w:r>
+        <w:rPr>
+          <w:rFonts w:ascii="Times New Roman" w:hAnsi="Times New Roman" w:cs="Times New Roman"/>
+          <w:sz w:val="24"/>
+          <w:szCs w:val="24"/>
+        </w:rPr>
+        <w:t>.</w:t>
+      </w:r>
+      <w:r>
+        <w:rPr>
+          <w:rFonts w:ascii="Times New Roman" w:hAnsi="Times New Roman" w:cs="Times New Roman"/>
+          <w:sz w:val="24"/>
+          <w:szCs w:val="24"/>
+        </w:rPr>
+        <w:t xml:space="preserve"> </w:t>
+      </w:r>
+      <w:r>
+        <w:rPr>
+          <w:rFonts w:ascii="Times New Roman" w:hAnsi="Times New Roman" w:cs="Times New Roman"/>
+          <w:sz w:val="24"/>
+          <w:szCs w:val="24"/>
+        </w:rPr>
+        <w:t xml:space="preserve">It allows </w:t>
+      </w:r>
+      <w:r>
+        <w:rPr>
+          <w:rFonts w:ascii="Times New Roman" w:hAnsi="Times New Roman" w:cs="Times New Roman"/>
+          <w:sz w:val="24"/>
+          <w:szCs w:val="24"/>
+        </w:rPr>
+        <w:t xml:space="preserve">flexible handling of various CSV files. By defining multiple versions of these methods, we can tailor the input parameters to accommodate different data types and structures based on the specific CSV files being processed. For instance, the </w:t>
+      </w:r>
+      <w:proofErr w:type="spellStart"/>
+      <w:r>
+        <w:rPr>
+          <w:rFonts w:ascii="Times New Roman" w:hAnsi="Times New Roman" w:cs="Times New Roman"/>
+          <w:sz w:val="24"/>
+          <w:szCs w:val="24"/>
+        </w:rPr>
+        <w:t>writeCSV</w:t>
+      </w:r>
+      <w:proofErr w:type="spellEnd"/>
+      <w:r>
+        <w:rPr>
+          <w:rFonts w:ascii="Times New Roman" w:hAnsi="Times New Roman" w:cs="Times New Roman"/>
+          <w:sz w:val="24"/>
+          <w:szCs w:val="24"/>
+        </w:rPr>
+        <w:t xml:space="preserve"> method might be overloaded to accept parameters for writing patient data to the Patient_List.csv file as well as appointment data to the Appointment_Log.csv file, each with their unique data formats. Similarly, the </w:t>
+      </w:r>
+      <w:proofErr w:type="spellStart"/>
+      <w:r>
+        <w:rPr>
+          <w:rFonts w:ascii="Times New Roman" w:hAnsi="Times New Roman" w:cs="Times New Roman"/>
+          <w:sz w:val="24"/>
+          <w:szCs w:val="24"/>
+        </w:rPr>
+        <w:t>readCSV</w:t>
+      </w:r>
+      <w:proofErr w:type="spellEnd"/>
+      <w:r>
+        <w:rPr>
+          <w:rFonts w:ascii="Times New Roman" w:hAnsi="Times New Roman" w:cs="Times New Roman"/>
+          <w:sz w:val="24"/>
+          <w:szCs w:val="24"/>
+        </w:rPr>
+        <w:t xml:space="preserve"> method can be overloaded to </w:t>
+      </w:r>
+      <w:r>
+        <w:rPr>
+          <w:rFonts w:ascii="Times New Roman" w:hAnsi="Times New Roman" w:cs="Times New Roman"/>
+          <w:sz w:val="24"/>
+          <w:szCs w:val="24"/>
+        </w:rPr>
+        <w:lastRenderedPageBreak/>
+        <w:t>read from different files such as Staff_List.csv or Medicine_List.csv, enabling the application to efficiently handle the diverse requirements of the system</w:t>
+      </w:r>
+      <w:r>
+        <w:rPr>
+          <w:rFonts w:ascii="Times New Roman" w:hAnsi="Times New Roman" w:cs="Times New Roman"/>
+          <w:sz w:val="24"/>
+          <w:szCs w:val="24"/>
+        </w:rPr>
+        <w:t>.</w:t>
+      </w:r>
+    </w:p>
+    <w:p>
+      <w:pPr>
+        <w:pStyle w:val="ListParagraph"/>
+        <w:spacing w:after="0" w:line="360" w:lineRule="auto"/>
+        <w:rPr>
+          <w:rFonts w:ascii="Times New Roman" w:hAnsi="Times New Roman" w:cs="Times New Roman"/>
+          <w:sz w:val="24"/>
+          <w:szCs w:val="24"/>
+        </w:rPr>
+      </w:pPr>
+    </w:p>
+    <w:p>
+      <w:pPr>
+        <w:pStyle w:val="ListParagraph"/>
+        <w:spacing w:after="0" w:line="360" w:lineRule="auto"/>
+        <w:rPr>
+          <w:rFonts w:ascii="Times New Roman" w:hAnsi="Times New Roman" w:cs="Times New Roman"/>
+          <w:sz w:val="24"/>
+          <w:szCs w:val="24"/>
+        </w:rPr>
+      </w:pPr>
+      <w:r>
+        <w:rPr>
+          <w:rFonts w:ascii="Times New Roman" w:hAnsi="Times New Roman" w:cs="Times New Roman"/>
+          <w:sz w:val="24"/>
+          <w:szCs w:val="24"/>
+        </w:rPr>
+        <w:t>We will utilise the Singleton pattern</w:t>
+      </w:r>
+      <w:r>
+        <w:rPr>
+          <w:rFonts w:ascii="Times New Roman" w:hAnsi="Times New Roman" w:cs="Times New Roman"/>
+          <w:sz w:val="24"/>
+          <w:szCs w:val="24"/>
+        </w:rPr>
+        <w:t xml:space="preserve"> which </w:t>
+      </w:r>
+      <w:r>
+        <w:rPr>
+          <w:rFonts w:ascii="Times New Roman" w:hAnsi="Times New Roman" w:cs="Times New Roman"/>
+          <w:sz w:val="24"/>
+          <w:szCs w:val="24"/>
+        </w:rPr>
+        <w:t>r</w:t>
+      </w:r>
+      <w:r>
+        <w:rPr>
+          <w:rFonts w:ascii="Times New Roman" w:hAnsi="Times New Roman" w:cs="Times New Roman"/>
+          <w:sz w:val="24"/>
+          <w:szCs w:val="24"/>
+        </w:rPr>
+        <w:t>estricts the instantiation of a class to a single instance and provides a global point of access to that instance</w:t>
+      </w:r>
+      <w:r>
+        <w:rPr>
+          <w:rFonts w:ascii="Times New Roman" w:hAnsi="Times New Roman" w:cs="Times New Roman"/>
+          <w:sz w:val="24"/>
+          <w:szCs w:val="24"/>
+        </w:rPr>
+        <w:t xml:space="preserve">. This ensures that a class is instantiated only once throughout the application. By adding an instance attribute to the class intended to be a singleton, we can create a </w:t>
+      </w:r>
+      <w:proofErr w:type="spellStart"/>
+      <w:proofErr w:type="gramStart"/>
+      <w:r>
+        <w:rPr>
+          <w:rFonts w:ascii="Times New Roman" w:hAnsi="Times New Roman" w:cs="Times New Roman"/>
+          <w:sz w:val="24"/>
+          <w:szCs w:val="24"/>
+        </w:rPr>
+        <w:t>getInstance</w:t>
+      </w:r>
+      <w:proofErr w:type="spellEnd"/>
+      <w:r>
+        <w:rPr>
+          <w:rFonts w:ascii="Times New Roman" w:hAnsi="Times New Roman" w:cs="Times New Roman"/>
+          <w:sz w:val="24"/>
+          <w:szCs w:val="24"/>
+        </w:rPr>
+        <w:t>(</w:t>
+      </w:r>
+      <w:proofErr w:type="gramEnd"/>
+      <w:r>
+        <w:rPr>
+          <w:rFonts w:ascii="Times New Roman" w:hAnsi="Times New Roman" w:cs="Times New Roman"/>
+          <w:sz w:val="24"/>
+          <w:szCs w:val="24"/>
+        </w:rPr>
+        <w:t>) method. This method allows us to retrieve the single instance of the class. If it is the first time accessing it, the method will initialize the class; otherwise, it will return the already created instance. Consequently, in the future, when we need to access the Patient and Staff, we do not need to reinitialize them, thus maintaining consistency and preventing errors. This is directly related to the Single Responsibility Principle.</w:t>
+      </w:r>
+    </w:p>
+    <w:p>
+      <w:pPr>
         <w:spacing w:after="0" w:line="360" w:lineRule="auto"/>
         <w:rPr>
           <w:rFonts w:ascii="Times New Roman" w:hAnsi="Times New Roman" w:cs="Times New Roman"/>
@@ -1663,9 +2264,474 @@
           <w:sz w:val="24"/>
           <w:szCs w:val="24"/>
         </w:rPr>
-        <w:t>POLYMORPHISM</w:t>
-      </w:r>
-      <w:r>
+        <w:t>Creating Entities</w:t>
+      </w:r>
+    </w:p>
+    <w:p>
+      <w:pPr>
+        <w:pStyle w:val="ListParagraph"/>
+        <w:spacing w:after="0" w:line="360" w:lineRule="auto"/>
+        <w:rPr>
+          <w:rFonts w:ascii="Times New Roman" w:hAnsi="Times New Roman" w:cs="Times New Roman"/>
+          <w:sz w:val="24"/>
+          <w:szCs w:val="24"/>
+        </w:rPr>
+      </w:pPr>
+      <w:r>
+        <w:rPr>
+          <w:rFonts w:ascii="Times New Roman" w:hAnsi="Times New Roman" w:cs="Times New Roman"/>
+          <w:sz w:val="24"/>
+          <w:szCs w:val="24"/>
+        </w:rPr>
+        <w:t xml:space="preserve">To be able to add entities into the CSV database, such as appointments, medicine and inventory, a method </w:t>
+      </w:r>
+      <w:r>
+        <w:rPr>
+          <w:rFonts w:ascii="Times New Roman" w:hAnsi="Times New Roman" w:cs="Times New Roman"/>
+          <w:sz w:val="24"/>
+          <w:szCs w:val="24"/>
+        </w:rPr>
+        <w:t xml:space="preserve">is </w:t>
+      </w:r>
+      <w:r>
+        <w:rPr>
+          <w:rFonts w:ascii="Times New Roman" w:hAnsi="Times New Roman" w:cs="Times New Roman"/>
+          <w:sz w:val="24"/>
+          <w:szCs w:val="24"/>
+        </w:rPr>
+        <w:t>invoked</w:t>
+      </w:r>
+      <w:r>
+        <w:rPr>
+          <w:rFonts w:ascii="Times New Roman" w:hAnsi="Times New Roman" w:cs="Times New Roman"/>
+          <w:sz w:val="24"/>
+          <w:szCs w:val="24"/>
+        </w:rPr>
+        <w:t xml:space="preserve"> </w:t>
+      </w:r>
+      <w:r>
+        <w:rPr>
+          <w:rFonts w:ascii="Times New Roman" w:hAnsi="Times New Roman" w:cs="Times New Roman"/>
+          <w:sz w:val="24"/>
+          <w:szCs w:val="24"/>
+        </w:rPr>
+        <w:t xml:space="preserve">within their respective </w:t>
+      </w:r>
+      <w:r>
+        <w:rPr>
+          <w:rFonts w:ascii="Times New Roman" w:hAnsi="Times New Roman" w:cs="Times New Roman"/>
+          <w:sz w:val="24"/>
+          <w:szCs w:val="24"/>
+        </w:rPr>
+        <w:t xml:space="preserve">management </w:t>
+      </w:r>
+      <w:r>
+        <w:rPr>
+          <w:rFonts w:ascii="Times New Roman" w:hAnsi="Times New Roman" w:cs="Times New Roman"/>
+          <w:sz w:val="24"/>
+          <w:szCs w:val="24"/>
+        </w:rPr>
+        <w:t>package</w:t>
+      </w:r>
+      <w:r>
+        <w:rPr>
+          <w:rFonts w:ascii="Times New Roman" w:hAnsi="Times New Roman" w:cs="Times New Roman"/>
+          <w:sz w:val="24"/>
+          <w:szCs w:val="24"/>
+        </w:rPr>
+        <w:t>s</w:t>
+      </w:r>
+      <w:r>
+        <w:rPr>
+          <w:rFonts w:ascii="Times New Roman" w:hAnsi="Times New Roman" w:cs="Times New Roman"/>
+          <w:sz w:val="24"/>
+          <w:szCs w:val="24"/>
+        </w:rPr>
+        <w:t xml:space="preserve"> </w:t>
+      </w:r>
+      <w:r>
+        <w:rPr>
+          <w:rFonts w:ascii="Times New Roman" w:hAnsi="Times New Roman" w:cs="Times New Roman"/>
+          <w:sz w:val="24"/>
+          <w:szCs w:val="24"/>
+        </w:rPr>
+        <w:t>to</w:t>
+      </w:r>
+      <w:r>
+        <w:rPr>
+          <w:rFonts w:ascii="Times New Roman" w:hAnsi="Times New Roman" w:cs="Times New Roman"/>
+          <w:sz w:val="24"/>
+          <w:szCs w:val="24"/>
+        </w:rPr>
+        <w:t xml:space="preserve"> create </w:t>
+      </w:r>
+      <w:r>
+        <w:rPr>
+          <w:rFonts w:ascii="Times New Roman" w:hAnsi="Times New Roman" w:cs="Times New Roman"/>
+          <w:sz w:val="24"/>
+          <w:szCs w:val="24"/>
+        </w:rPr>
+        <w:t xml:space="preserve">a </w:t>
+      </w:r>
+      <w:r>
+        <w:rPr>
+          <w:rFonts w:ascii="Times New Roman" w:hAnsi="Times New Roman" w:cs="Times New Roman"/>
+          <w:sz w:val="24"/>
+          <w:szCs w:val="24"/>
+        </w:rPr>
+        <w:t>new entity object</w:t>
+      </w:r>
+      <w:r>
+        <w:rPr>
+          <w:rFonts w:ascii="Times New Roman" w:hAnsi="Times New Roman" w:cs="Times New Roman"/>
+          <w:sz w:val="24"/>
+          <w:szCs w:val="24"/>
+        </w:rPr>
+        <w:t>.</w:t>
+      </w:r>
+      <w:r>
+        <w:rPr>
+          <w:rFonts w:ascii="Times New Roman" w:hAnsi="Times New Roman" w:cs="Times New Roman"/>
+          <w:sz w:val="24"/>
+          <w:szCs w:val="24"/>
+        </w:rPr>
+        <w:t xml:space="preserve"> </w:t>
+      </w:r>
+      <w:r>
+        <w:rPr>
+          <w:rFonts w:ascii="Times New Roman" w:hAnsi="Times New Roman" w:cs="Times New Roman"/>
+          <w:sz w:val="24"/>
+          <w:szCs w:val="24"/>
+        </w:rPr>
+        <w:t>This method converts the entity into a CSV line format and appends that line to the corresponding CSV file, enabling the storage and retrieval of entire entities.</w:t>
+      </w:r>
+    </w:p>
+    <w:p>
+      <w:pPr>
+        <w:pStyle w:val="ListParagraph"/>
+        <w:spacing w:after="0" w:line="360" w:lineRule="auto"/>
+        <w:rPr>
+          <w:rFonts w:ascii="Times New Roman" w:hAnsi="Times New Roman" w:cs="Times New Roman"/>
+          <w:sz w:val="24"/>
+          <w:szCs w:val="24"/>
+        </w:rPr>
+      </w:pPr>
+    </w:p>
+    <w:p>
+      <w:pPr>
+        <w:pStyle w:val="ListParagraph"/>
+        <w:spacing w:after="0" w:line="360" w:lineRule="auto"/>
+        <w:rPr>
+          <w:rFonts w:ascii="Times New Roman" w:hAnsi="Times New Roman" w:cs="Times New Roman"/>
+          <w:sz w:val="24"/>
+          <w:szCs w:val="24"/>
+        </w:rPr>
+      </w:pPr>
+      <w:r>
+        <w:rPr>
+          <w:rFonts w:ascii="Times New Roman" w:hAnsi="Times New Roman" w:cs="Times New Roman"/>
+          <w:sz w:val="24"/>
+          <w:szCs w:val="24"/>
+        </w:rPr>
+        <w:t xml:space="preserve">Once an entity is created in the database, it contains a unique </w:t>
+      </w:r>
+      <w:r>
+        <w:rPr>
+          <w:rFonts w:ascii="Times New Roman" w:hAnsi="Times New Roman" w:cs="Times New Roman"/>
+          <w:sz w:val="24"/>
+          <w:szCs w:val="24"/>
+        </w:rPr>
+        <w:t>identifi</w:t>
+      </w:r>
+      <w:r>
+        <w:rPr>
+          <w:rFonts w:ascii="Times New Roman" w:hAnsi="Times New Roman" w:cs="Times New Roman"/>
+          <w:sz w:val="24"/>
+          <w:szCs w:val="24"/>
+        </w:rPr>
+        <w:t>er</w:t>
+      </w:r>
+      <w:r>
+        <w:rPr>
+          <w:rFonts w:ascii="Times New Roman" w:hAnsi="Times New Roman" w:cs="Times New Roman"/>
+          <w:sz w:val="24"/>
+          <w:szCs w:val="24"/>
+        </w:rPr>
+        <w:t xml:space="preserve">, such as </w:t>
+      </w:r>
+      <w:proofErr w:type="spellStart"/>
+      <w:r>
+        <w:rPr>
+          <w:rFonts w:ascii="Times New Roman" w:hAnsi="Times New Roman" w:cs="Times New Roman"/>
+          <w:sz w:val="24"/>
+          <w:szCs w:val="24"/>
+        </w:rPr>
+        <w:t>AppointmentID</w:t>
+      </w:r>
+      <w:proofErr w:type="spellEnd"/>
+      <w:r>
+        <w:rPr>
+          <w:rFonts w:ascii="Times New Roman" w:hAnsi="Times New Roman" w:cs="Times New Roman"/>
+          <w:sz w:val="24"/>
+          <w:szCs w:val="24"/>
+        </w:rPr>
+        <w:t xml:space="preserve"> or </w:t>
+      </w:r>
+      <w:proofErr w:type="spellStart"/>
+      <w:r>
+        <w:rPr>
+          <w:rFonts w:ascii="Times New Roman" w:hAnsi="Times New Roman" w:cs="Times New Roman"/>
+          <w:sz w:val="24"/>
+          <w:szCs w:val="24"/>
+        </w:rPr>
+        <w:t>MedicineID</w:t>
+      </w:r>
+      <w:proofErr w:type="spellEnd"/>
+      <w:r>
+        <w:rPr>
+          <w:rFonts w:ascii="Times New Roman" w:hAnsi="Times New Roman" w:cs="Times New Roman"/>
+          <w:sz w:val="24"/>
+          <w:szCs w:val="24"/>
+        </w:rPr>
+        <w:t>,</w:t>
+      </w:r>
+      <w:r>
+        <w:rPr>
+          <w:rFonts w:ascii="Times New Roman" w:hAnsi="Times New Roman" w:cs="Times New Roman"/>
+          <w:sz w:val="24"/>
+          <w:szCs w:val="24"/>
+        </w:rPr>
+        <w:t xml:space="preserve"> so that we are able to reference them in the future</w:t>
+      </w:r>
+      <w:r>
+        <w:rPr>
+          <w:rFonts w:ascii="Times New Roman" w:hAnsi="Times New Roman" w:cs="Times New Roman"/>
+          <w:sz w:val="24"/>
+          <w:szCs w:val="24"/>
+        </w:rPr>
+        <w:t xml:space="preserve">. They also contain the </w:t>
+      </w:r>
+      <w:proofErr w:type="spellStart"/>
+      <w:r>
+        <w:rPr>
+          <w:rFonts w:ascii="Times New Roman" w:hAnsi="Times New Roman" w:cs="Times New Roman"/>
+          <w:sz w:val="24"/>
+          <w:szCs w:val="24"/>
+        </w:rPr>
+        <w:t>UserID</w:t>
+      </w:r>
+      <w:proofErr w:type="spellEnd"/>
+      <w:r>
+        <w:rPr>
+          <w:rFonts w:ascii="Times New Roman" w:hAnsi="Times New Roman" w:cs="Times New Roman"/>
+          <w:sz w:val="24"/>
+          <w:szCs w:val="24"/>
+        </w:rPr>
+        <w:t xml:space="preserve"> of the person who made the entity, such as the </w:t>
+      </w:r>
+      <w:r>
+        <w:rPr>
+          <w:rFonts w:ascii="Times New Roman" w:hAnsi="Times New Roman" w:cs="Times New Roman"/>
+          <w:sz w:val="24"/>
+          <w:szCs w:val="24"/>
+        </w:rPr>
+        <w:t xml:space="preserve">staff member who is managing appointments. It is saved in the </w:t>
+      </w:r>
+      <w:proofErr w:type="spellStart"/>
+      <w:r>
+        <w:rPr>
+          <w:rFonts w:ascii="Times New Roman" w:hAnsi="Times New Roman" w:cs="Times New Roman"/>
+          <w:sz w:val="24"/>
+          <w:szCs w:val="24"/>
+        </w:rPr>
+        <w:t>Appointment_Log</w:t>
+      </w:r>
+      <w:proofErr w:type="spellEnd"/>
+      <w:r>
+        <w:rPr>
+          <w:rFonts w:ascii="Times New Roman" w:hAnsi="Times New Roman" w:cs="Times New Roman"/>
+          <w:sz w:val="24"/>
+          <w:szCs w:val="24"/>
+        </w:rPr>
+        <w:t xml:space="preserve"> CSV for appointments. This helps in identifying and tracking the entities created by different users.</w:t>
+      </w:r>
+    </w:p>
+    <w:p>
+      <w:pPr>
+        <w:pStyle w:val="ListParagraph"/>
+        <w:spacing w:after="0" w:line="360" w:lineRule="auto"/>
+        <w:rPr>
+          <w:rFonts w:ascii="Times New Roman" w:hAnsi="Times New Roman" w:cs="Times New Roman"/>
+          <w:sz w:val="24"/>
+          <w:szCs w:val="24"/>
+        </w:rPr>
+      </w:pPr>
+    </w:p>
+    <w:p>
+      <w:pPr>
+        <w:pStyle w:val="ListParagraph"/>
+        <w:spacing w:after="0" w:line="360" w:lineRule="auto"/>
+        <w:rPr>
+          <w:rFonts w:ascii="Times New Roman" w:hAnsi="Times New Roman" w:cs="Times New Roman"/>
+          <w:sz w:val="24"/>
+          <w:szCs w:val="24"/>
+        </w:rPr>
+      </w:pPr>
+      <w:r>
+        <w:rPr>
+          <w:rFonts w:ascii="Times New Roman" w:hAnsi="Times New Roman" w:cs="Times New Roman"/>
+          <w:sz w:val="24"/>
+          <w:szCs w:val="24"/>
+        </w:rPr>
+        <w:t xml:space="preserve">It is worth noting that all data managers inherit from the </w:t>
+      </w:r>
+      <w:proofErr w:type="spellStart"/>
+      <w:r>
+        <w:rPr>
+          <w:rFonts w:ascii="Times New Roman" w:hAnsi="Times New Roman" w:cs="Times New Roman"/>
+          <w:sz w:val="24"/>
+          <w:szCs w:val="24"/>
+        </w:rPr>
+        <w:t>CSV</w:t>
+      </w:r>
+      <w:r>
+        <w:rPr>
+          <w:rFonts w:ascii="Times New Roman" w:hAnsi="Times New Roman" w:cs="Times New Roman"/>
+          <w:sz w:val="24"/>
+          <w:szCs w:val="24"/>
+        </w:rPr>
+        <w:t>Handle</w:t>
+      </w:r>
+      <w:r>
+        <w:rPr>
+          <w:rFonts w:ascii="Times New Roman" w:hAnsi="Times New Roman" w:cs="Times New Roman"/>
+          <w:sz w:val="24"/>
+          <w:szCs w:val="24"/>
+        </w:rPr>
+        <w:t>r</w:t>
+      </w:r>
+      <w:proofErr w:type="spellEnd"/>
+      <w:r>
+        <w:rPr>
+          <w:rFonts w:ascii="Times New Roman" w:hAnsi="Times New Roman" w:cs="Times New Roman"/>
+          <w:sz w:val="24"/>
+          <w:szCs w:val="24"/>
+        </w:rPr>
+        <w:t xml:space="preserve"> class, since </w:t>
+      </w:r>
+      <w:r>
+        <w:rPr>
+          <w:rFonts w:ascii="Times New Roman" w:hAnsi="Times New Roman" w:cs="Times New Roman"/>
+          <w:sz w:val="24"/>
+          <w:szCs w:val="24"/>
+        </w:rPr>
+        <w:t xml:space="preserve">they </w:t>
+      </w:r>
+      <w:r>
+        <w:rPr>
+          <w:rFonts w:ascii="Times New Roman" w:hAnsi="Times New Roman" w:cs="Times New Roman"/>
+          <w:sz w:val="24"/>
+          <w:szCs w:val="24"/>
+        </w:rPr>
+        <w:t xml:space="preserve">require the reading and writing of CSV files. This </w:t>
+      </w:r>
+      <w:r>
+        <w:rPr>
+          <w:rFonts w:ascii="Times New Roman" w:hAnsi="Times New Roman" w:cs="Times New Roman"/>
+          <w:sz w:val="24"/>
+          <w:szCs w:val="24"/>
+        </w:rPr>
+        <w:t>design adheres to</w:t>
+      </w:r>
+      <w:r>
+        <w:rPr>
+          <w:rFonts w:ascii="Times New Roman" w:hAnsi="Times New Roman" w:cs="Times New Roman"/>
+          <w:sz w:val="24"/>
+          <w:szCs w:val="24"/>
+        </w:rPr>
+        <w:t xml:space="preserve"> the Open-Close</w:t>
+      </w:r>
+      <w:r>
+        <w:rPr>
+          <w:rFonts w:ascii="Times New Roman" w:hAnsi="Times New Roman" w:cs="Times New Roman"/>
+          <w:sz w:val="24"/>
+          <w:szCs w:val="24"/>
+        </w:rPr>
+        <w:t>d</w:t>
+      </w:r>
+      <w:r>
+        <w:rPr>
+          <w:rFonts w:ascii="Times New Roman" w:hAnsi="Times New Roman" w:cs="Times New Roman"/>
+          <w:sz w:val="24"/>
+          <w:szCs w:val="24"/>
+        </w:rPr>
+        <w:t xml:space="preserve"> Principle, because if we wanted to create a new database in the future, we can just extend from the </w:t>
+      </w:r>
+      <w:proofErr w:type="spellStart"/>
+      <w:r>
+        <w:rPr>
+          <w:rFonts w:ascii="Times New Roman" w:hAnsi="Times New Roman" w:cs="Times New Roman"/>
+          <w:sz w:val="24"/>
+          <w:szCs w:val="24"/>
+        </w:rPr>
+        <w:t>CSV</w:t>
+      </w:r>
+      <w:r>
+        <w:rPr>
+          <w:rFonts w:ascii="Times New Roman" w:hAnsi="Times New Roman" w:cs="Times New Roman"/>
+          <w:sz w:val="24"/>
+          <w:szCs w:val="24"/>
+        </w:rPr>
+        <w:t>Handler</w:t>
+      </w:r>
+      <w:proofErr w:type="spellEnd"/>
+      <w:r>
+        <w:rPr>
+          <w:rFonts w:ascii="Times New Roman" w:hAnsi="Times New Roman" w:cs="Times New Roman"/>
+          <w:sz w:val="24"/>
+          <w:szCs w:val="24"/>
+        </w:rPr>
+        <w:t xml:space="preserve"> again to access database editing capabilities, without the need to modify the inner workings of the </w:t>
+      </w:r>
+      <w:proofErr w:type="spellStart"/>
+      <w:r>
+        <w:rPr>
+          <w:rFonts w:ascii="Times New Roman" w:hAnsi="Times New Roman" w:cs="Times New Roman"/>
+          <w:sz w:val="24"/>
+          <w:szCs w:val="24"/>
+        </w:rPr>
+        <w:t>CSV</w:t>
+      </w:r>
+      <w:r>
+        <w:rPr>
+          <w:rFonts w:ascii="Times New Roman" w:hAnsi="Times New Roman" w:cs="Times New Roman"/>
+          <w:sz w:val="24"/>
+          <w:szCs w:val="24"/>
+        </w:rPr>
+        <w:t>Handle</w:t>
+      </w:r>
+      <w:r>
+        <w:rPr>
+          <w:rFonts w:ascii="Times New Roman" w:hAnsi="Times New Roman" w:cs="Times New Roman"/>
+          <w:sz w:val="24"/>
+          <w:szCs w:val="24"/>
+        </w:rPr>
+        <w:t>r</w:t>
+      </w:r>
+      <w:proofErr w:type="spellEnd"/>
+      <w:r>
+        <w:rPr>
+          <w:rFonts w:ascii="Times New Roman" w:hAnsi="Times New Roman" w:cs="Times New Roman"/>
+          <w:sz w:val="24"/>
+          <w:szCs w:val="24"/>
+        </w:rPr>
+        <w:t>.</w:t>
+      </w:r>
+    </w:p>
+    <w:p>
+      <w:pPr>
+        <w:pStyle w:val="ListParagraph"/>
+        <w:spacing w:after="0" w:line="360" w:lineRule="auto"/>
         <w:rPr>
           <w:rFonts w:ascii="Times New Roman" w:hAnsi="Times New Roman" w:cs="Times New Roman"/>
           <w:i/>
@@ -1673,8 +2739,7 @@
           <w:sz w:val="24"/>
           <w:szCs w:val="24"/>
         </w:rPr>
-        <w:t xml:space="preserve"> (need to wait for code</w:t>
-      </w:r>
+      </w:pPr>
       <w:r>
         <w:rPr>
           <w:rFonts w:ascii="Times New Roman" w:hAnsi="Times New Roman" w:cs="Times New Roman"/>
@@ -1683,9 +2748,14 @@
           <w:sz w:val="24"/>
           <w:szCs w:val="24"/>
         </w:rPr>
-        <w:t xml:space="preserve"> to write</w:t>
-      </w:r>
-      <w:r>
+        <w:lastRenderedPageBreak/>
+        <w:t>Appointment Details</w:t>
+      </w:r>
+    </w:p>
+    <w:p>
+      <w:pPr>
+        <w:pStyle w:val="ListParagraph"/>
+        <w:spacing w:after="0" w:line="360" w:lineRule="auto"/>
         <w:rPr>
           <w:rFonts w:ascii="Times New Roman" w:hAnsi="Times New Roman" w:cs="Times New Roman"/>
           <w:i/>
@@ -1693,631 +2763,7 @@
           <w:sz w:val="24"/>
           <w:szCs w:val="24"/>
         </w:rPr>
-        <w:t>)</w:t>
-      </w:r>
-      <w:r>
-        <w:rPr>
-          <w:rFonts w:ascii="Times New Roman" w:hAnsi="Times New Roman" w:cs="Times New Roman"/>
-          <w:i/>
-          <w:iCs/>
-          <w:sz w:val="24"/>
-          <w:szCs w:val="24"/>
-        </w:rPr>
-        <w:t xml:space="preserve"> </w:t>
-      </w:r>
-    </w:p>
-    <w:p>
-      <w:pPr>
-        <w:pStyle w:val="ListParagraph"/>
-        <w:spacing w:after="0" w:line="360" w:lineRule="auto"/>
-        <w:rPr>
-          <w:rFonts w:ascii="Times New Roman" w:hAnsi="Times New Roman" w:cs="Times New Roman"/>
-          <w:sz w:val="24"/>
-          <w:szCs w:val="24"/>
-        </w:rPr>
-      </w:pPr>
-      <w:r>
-        <w:rPr>
-          <w:rFonts w:ascii="Times New Roman" w:hAnsi="Times New Roman" w:cs="Times New Roman"/>
-          <w:sz w:val="24"/>
-          <w:szCs w:val="24"/>
-        </w:rPr>
-        <w:t xml:space="preserve">Method overriding </w:t>
-      </w:r>
-      <w:r>
-        <w:rPr>
-          <w:rFonts w:ascii="Times New Roman" w:hAnsi="Times New Roman" w:cs="Times New Roman"/>
-          <w:b/>
-          <w:bCs/>
-          <w:sz w:val="24"/>
-          <w:szCs w:val="24"/>
-        </w:rPr>
-        <w:t>-</w:t>
-      </w:r>
-      <w:r>
-        <w:rPr>
-          <w:rFonts w:ascii="Times New Roman" w:hAnsi="Times New Roman" w:cs="Times New Roman"/>
-          <w:sz w:val="24"/>
-          <w:szCs w:val="24"/>
-        </w:rPr>
-        <w:t xml:space="preserve"> a method in a derived class has the same name, return type, and parameters as a method in its parent class</w:t>
-      </w:r>
-    </w:p>
-    <w:p>
-      <w:pPr>
-        <w:pStyle w:val="ListParagraph"/>
-        <w:spacing w:after="0" w:line="360" w:lineRule="auto"/>
-        <w:rPr>
-          <w:rFonts w:ascii="Times New Roman" w:hAnsi="Times New Roman" w:cs="Times New Roman"/>
-          <w:sz w:val="24"/>
-          <w:szCs w:val="24"/>
-        </w:rPr>
-      </w:pPr>
-      <w:r>
-        <w:rPr>
-          <w:rFonts w:ascii="Times New Roman" w:hAnsi="Times New Roman" w:cs="Times New Roman"/>
-          <w:sz w:val="24"/>
-          <w:szCs w:val="24"/>
-        </w:rPr>
-        <w:t xml:space="preserve">Method overloading </w:t>
-      </w:r>
-      <w:r>
-        <w:rPr>
-          <w:rFonts w:ascii="Times New Roman" w:hAnsi="Times New Roman" w:cs="Times New Roman"/>
-          <w:b/>
-          <w:bCs/>
-          <w:sz w:val="24"/>
-          <w:szCs w:val="24"/>
-        </w:rPr>
-        <w:t>-</w:t>
-      </w:r>
-      <w:r>
-        <w:rPr>
-          <w:rFonts w:ascii="Times New Roman" w:hAnsi="Times New Roman" w:cs="Times New Roman"/>
-          <w:b/>
-          <w:bCs/>
-          <w:sz w:val="24"/>
-          <w:szCs w:val="24"/>
-        </w:rPr>
-        <w:t xml:space="preserve"> </w:t>
-      </w:r>
-      <w:r>
-        <w:rPr>
-          <w:rFonts w:ascii="Times New Roman" w:hAnsi="Times New Roman" w:cs="Times New Roman"/>
-          <w:sz w:val="24"/>
-          <w:szCs w:val="24"/>
-        </w:rPr>
-        <w:t>allows different methods to have the same name, but different signatures where the signature can differ by the number of input parameters or type of input parameters, or a mixture of both.</w:t>
-      </w:r>
-    </w:p>
-    <w:p>
-      <w:pPr>
-        <w:spacing w:after="0" w:line="360" w:lineRule="auto"/>
-        <w:rPr>
-          <w:rFonts w:ascii="Times New Roman" w:hAnsi="Times New Roman" w:cs="Times New Roman"/>
-          <w:sz w:val="24"/>
-          <w:szCs w:val="24"/>
-        </w:rPr>
-      </w:pPr>
-    </w:p>
-    <w:p>
-      <w:pPr>
-        <w:pStyle w:val="ListParagraph"/>
-        <w:spacing w:after="0" w:line="360" w:lineRule="auto"/>
-        <w:rPr>
-          <w:rFonts w:ascii="Times New Roman" w:hAnsi="Times New Roman" w:cs="Times New Roman"/>
-          <w:i/>
-          <w:iCs/>
-          <w:sz w:val="24"/>
-          <w:szCs w:val="24"/>
-        </w:rPr>
-      </w:pPr>
-      <w:r>
-        <w:rPr>
-          <w:rFonts w:ascii="Times New Roman" w:hAnsi="Times New Roman" w:cs="Times New Roman"/>
-          <w:i/>
-          <w:iCs/>
-          <w:sz w:val="24"/>
-          <w:szCs w:val="24"/>
-        </w:rPr>
-        <w:t>Creating Entities</w:t>
-      </w:r>
-    </w:p>
-    <w:p>
-      <w:pPr>
-        <w:pStyle w:val="ListParagraph"/>
-        <w:spacing w:after="0" w:line="360" w:lineRule="auto"/>
-        <w:rPr>
-          <w:rFonts w:ascii="Times New Roman" w:hAnsi="Times New Roman" w:cs="Times New Roman"/>
-          <w:sz w:val="24"/>
-          <w:szCs w:val="24"/>
-        </w:rPr>
-      </w:pPr>
-      <w:r>
-        <w:rPr>
-          <w:rFonts w:ascii="Times New Roman" w:hAnsi="Times New Roman" w:cs="Times New Roman"/>
-          <w:sz w:val="24"/>
-          <w:szCs w:val="24"/>
-        </w:rPr>
-        <w:t xml:space="preserve">To be able to add entities into the CSV database, such as appointments, medicine and inventory, a method </w:t>
-      </w:r>
-      <w:r>
-        <w:rPr>
-          <w:rFonts w:ascii="Times New Roman" w:hAnsi="Times New Roman" w:cs="Times New Roman"/>
-          <w:sz w:val="24"/>
-          <w:szCs w:val="24"/>
-        </w:rPr>
-        <w:t xml:space="preserve">is </w:t>
-      </w:r>
-      <w:r>
-        <w:rPr>
-          <w:rFonts w:ascii="Times New Roman" w:hAnsi="Times New Roman" w:cs="Times New Roman"/>
-          <w:sz w:val="24"/>
-          <w:szCs w:val="24"/>
-        </w:rPr>
-        <w:t>invoked</w:t>
-      </w:r>
-      <w:r>
-        <w:rPr>
-          <w:rFonts w:ascii="Times New Roman" w:hAnsi="Times New Roman" w:cs="Times New Roman"/>
-          <w:sz w:val="24"/>
-          <w:szCs w:val="24"/>
-        </w:rPr>
-        <w:t xml:space="preserve"> </w:t>
-      </w:r>
-      <w:r>
-        <w:rPr>
-          <w:rFonts w:ascii="Times New Roman" w:hAnsi="Times New Roman" w:cs="Times New Roman"/>
-          <w:sz w:val="24"/>
-          <w:szCs w:val="24"/>
-        </w:rPr>
-        <w:t xml:space="preserve">within their respective </w:t>
-      </w:r>
-      <w:r>
-        <w:rPr>
-          <w:rFonts w:ascii="Times New Roman" w:hAnsi="Times New Roman" w:cs="Times New Roman"/>
-          <w:sz w:val="24"/>
-          <w:szCs w:val="24"/>
-        </w:rPr>
-        <w:t xml:space="preserve">management </w:t>
-      </w:r>
-      <w:r>
-        <w:rPr>
-          <w:rFonts w:ascii="Times New Roman" w:hAnsi="Times New Roman" w:cs="Times New Roman"/>
-          <w:sz w:val="24"/>
-          <w:szCs w:val="24"/>
-        </w:rPr>
-        <w:t>package</w:t>
-      </w:r>
-      <w:r>
-        <w:rPr>
-          <w:rFonts w:ascii="Times New Roman" w:hAnsi="Times New Roman" w:cs="Times New Roman"/>
-          <w:sz w:val="24"/>
-          <w:szCs w:val="24"/>
-        </w:rPr>
-        <w:t>s</w:t>
-      </w:r>
-      <w:r>
-        <w:rPr>
-          <w:rFonts w:ascii="Times New Roman" w:hAnsi="Times New Roman" w:cs="Times New Roman"/>
-          <w:sz w:val="24"/>
-          <w:szCs w:val="24"/>
-        </w:rPr>
-        <w:t xml:space="preserve"> </w:t>
-      </w:r>
-      <w:r>
-        <w:rPr>
-          <w:rFonts w:ascii="Times New Roman" w:hAnsi="Times New Roman" w:cs="Times New Roman"/>
-          <w:sz w:val="24"/>
-          <w:szCs w:val="24"/>
-        </w:rPr>
-        <w:t>to</w:t>
-      </w:r>
-      <w:r>
-        <w:rPr>
-          <w:rFonts w:ascii="Times New Roman" w:hAnsi="Times New Roman" w:cs="Times New Roman"/>
-          <w:sz w:val="24"/>
-          <w:szCs w:val="24"/>
-        </w:rPr>
-        <w:t xml:space="preserve"> create </w:t>
-      </w:r>
-      <w:r>
-        <w:rPr>
-          <w:rFonts w:ascii="Times New Roman" w:hAnsi="Times New Roman" w:cs="Times New Roman"/>
-          <w:sz w:val="24"/>
-          <w:szCs w:val="24"/>
-        </w:rPr>
-        <w:t xml:space="preserve">a </w:t>
-      </w:r>
-      <w:r>
-        <w:rPr>
-          <w:rFonts w:ascii="Times New Roman" w:hAnsi="Times New Roman" w:cs="Times New Roman"/>
-          <w:sz w:val="24"/>
-          <w:szCs w:val="24"/>
-        </w:rPr>
-        <w:t>new entity object</w:t>
-      </w:r>
-      <w:r>
-        <w:rPr>
-          <w:rFonts w:ascii="Times New Roman" w:hAnsi="Times New Roman" w:cs="Times New Roman"/>
-          <w:sz w:val="24"/>
-          <w:szCs w:val="24"/>
-        </w:rPr>
-        <w:t>.</w:t>
-      </w:r>
-      <w:r>
-        <w:rPr>
-          <w:rFonts w:ascii="Times New Roman" w:hAnsi="Times New Roman" w:cs="Times New Roman"/>
-          <w:sz w:val="24"/>
-          <w:szCs w:val="24"/>
-        </w:rPr>
-        <w:t xml:space="preserve"> </w:t>
-      </w:r>
-      <w:r>
-        <w:rPr>
-          <w:rFonts w:ascii="Times New Roman" w:hAnsi="Times New Roman" w:cs="Times New Roman"/>
-          <w:sz w:val="24"/>
-          <w:szCs w:val="24"/>
-        </w:rPr>
-        <w:t>This method converts the entity into a CSV line format and appends that line to the corresponding CSV file, enabling the storage and retrieval of entire entities.</w:t>
-      </w:r>
-    </w:p>
-    <w:p>
-      <w:pPr>
-        <w:pStyle w:val="ListParagraph"/>
-        <w:spacing w:after="0" w:line="360" w:lineRule="auto"/>
-        <w:rPr>
-          <w:rFonts w:ascii="Times New Roman" w:hAnsi="Times New Roman" w:cs="Times New Roman"/>
-          <w:sz w:val="24"/>
-          <w:szCs w:val="24"/>
-        </w:rPr>
-      </w:pPr>
-    </w:p>
-    <w:p>
-      <w:pPr>
-        <w:pStyle w:val="ListParagraph"/>
-        <w:spacing w:after="0" w:line="360" w:lineRule="auto"/>
-        <w:rPr>
-          <w:rFonts w:ascii="Times New Roman" w:hAnsi="Times New Roman" w:cs="Times New Roman"/>
-          <w:sz w:val="24"/>
-          <w:szCs w:val="24"/>
-        </w:rPr>
-      </w:pPr>
-      <w:r>
-        <w:rPr>
-          <w:rFonts w:ascii="Times New Roman" w:hAnsi="Times New Roman" w:cs="Times New Roman"/>
-          <w:sz w:val="24"/>
-          <w:szCs w:val="24"/>
-        </w:rPr>
-        <w:t xml:space="preserve">Once an entity is created in the database, it contains a unique </w:t>
-      </w:r>
-      <w:r>
-        <w:rPr>
-          <w:rFonts w:ascii="Times New Roman" w:hAnsi="Times New Roman" w:cs="Times New Roman"/>
-          <w:sz w:val="24"/>
-          <w:szCs w:val="24"/>
-        </w:rPr>
-        <w:t>identifi</w:t>
-      </w:r>
-      <w:r>
-        <w:rPr>
-          <w:rFonts w:ascii="Times New Roman" w:hAnsi="Times New Roman" w:cs="Times New Roman"/>
-          <w:sz w:val="24"/>
-          <w:szCs w:val="24"/>
-        </w:rPr>
-        <w:t>er</w:t>
-      </w:r>
-      <w:r>
-        <w:rPr>
-          <w:rFonts w:ascii="Times New Roman" w:hAnsi="Times New Roman" w:cs="Times New Roman"/>
-          <w:sz w:val="24"/>
-          <w:szCs w:val="24"/>
-        </w:rPr>
-        <w:t xml:space="preserve">, such as </w:t>
-      </w:r>
-      <w:proofErr w:type="spellStart"/>
-      <w:r>
-        <w:rPr>
-          <w:rFonts w:ascii="Times New Roman" w:hAnsi="Times New Roman" w:cs="Times New Roman"/>
-          <w:sz w:val="24"/>
-          <w:szCs w:val="24"/>
-        </w:rPr>
-        <w:t>AppointmentID</w:t>
-      </w:r>
-      <w:proofErr w:type="spellEnd"/>
-      <w:r>
-        <w:rPr>
-          <w:rFonts w:ascii="Times New Roman" w:hAnsi="Times New Roman" w:cs="Times New Roman"/>
-          <w:sz w:val="24"/>
-          <w:szCs w:val="24"/>
-        </w:rPr>
-        <w:t xml:space="preserve"> or </w:t>
-      </w:r>
-      <w:proofErr w:type="spellStart"/>
-      <w:r>
-        <w:rPr>
-          <w:rFonts w:ascii="Times New Roman" w:hAnsi="Times New Roman" w:cs="Times New Roman"/>
-          <w:sz w:val="24"/>
-          <w:szCs w:val="24"/>
-        </w:rPr>
-        <w:t>MedicineID</w:t>
-      </w:r>
-      <w:proofErr w:type="spellEnd"/>
-      <w:r>
-        <w:rPr>
-          <w:rFonts w:ascii="Times New Roman" w:hAnsi="Times New Roman" w:cs="Times New Roman"/>
-          <w:sz w:val="24"/>
-          <w:szCs w:val="24"/>
-        </w:rPr>
-        <w:t>,</w:t>
-      </w:r>
-      <w:r>
-        <w:rPr>
-          <w:rFonts w:ascii="Times New Roman" w:hAnsi="Times New Roman" w:cs="Times New Roman"/>
-          <w:sz w:val="24"/>
-          <w:szCs w:val="24"/>
-        </w:rPr>
-        <w:t xml:space="preserve"> so that we are able to reference them in the future</w:t>
-      </w:r>
-      <w:r>
-        <w:rPr>
-          <w:rFonts w:ascii="Times New Roman" w:hAnsi="Times New Roman" w:cs="Times New Roman"/>
-          <w:sz w:val="24"/>
-          <w:szCs w:val="24"/>
-        </w:rPr>
-        <w:t xml:space="preserve">. They also contain the </w:t>
-      </w:r>
-      <w:proofErr w:type="spellStart"/>
-      <w:r>
-        <w:rPr>
-          <w:rFonts w:ascii="Times New Roman" w:hAnsi="Times New Roman" w:cs="Times New Roman"/>
-          <w:sz w:val="24"/>
-          <w:szCs w:val="24"/>
-        </w:rPr>
-        <w:t>UserID</w:t>
-      </w:r>
-      <w:proofErr w:type="spellEnd"/>
-      <w:r>
-        <w:rPr>
-          <w:rFonts w:ascii="Times New Roman" w:hAnsi="Times New Roman" w:cs="Times New Roman"/>
-          <w:sz w:val="24"/>
-          <w:szCs w:val="24"/>
-        </w:rPr>
-        <w:t xml:space="preserve"> of the person who made the entity, such as the </w:t>
-      </w:r>
-      <w:r>
-        <w:rPr>
-          <w:rFonts w:ascii="Times New Roman" w:hAnsi="Times New Roman" w:cs="Times New Roman"/>
-          <w:sz w:val="24"/>
-          <w:szCs w:val="24"/>
-        </w:rPr>
-        <w:t xml:space="preserve">staff member who is managing appointments. It is saved in the </w:t>
-      </w:r>
-      <w:proofErr w:type="spellStart"/>
-      <w:r>
-        <w:rPr>
-          <w:rFonts w:ascii="Times New Roman" w:hAnsi="Times New Roman" w:cs="Times New Roman"/>
-          <w:sz w:val="24"/>
-          <w:szCs w:val="24"/>
-        </w:rPr>
-        <w:t>Appointment_Log</w:t>
-      </w:r>
-      <w:proofErr w:type="spellEnd"/>
-      <w:r>
-        <w:rPr>
-          <w:rFonts w:ascii="Times New Roman" w:hAnsi="Times New Roman" w:cs="Times New Roman"/>
-          <w:sz w:val="24"/>
-          <w:szCs w:val="24"/>
-        </w:rPr>
-        <w:t xml:space="preserve"> CSV for appointments. This helps in identifying and tracking the entities created by different users.</w:t>
-      </w:r>
-    </w:p>
-    <w:p>
-      <w:pPr>
-        <w:pStyle w:val="ListParagraph"/>
-        <w:spacing w:after="0" w:line="360" w:lineRule="auto"/>
-        <w:rPr>
-          <w:rFonts w:ascii="Times New Roman" w:hAnsi="Times New Roman" w:cs="Times New Roman"/>
-          <w:sz w:val="24"/>
-          <w:szCs w:val="24"/>
-        </w:rPr>
-      </w:pPr>
-    </w:p>
-    <w:p>
-      <w:pPr>
-        <w:pStyle w:val="ListParagraph"/>
-        <w:spacing w:after="0" w:line="360" w:lineRule="auto"/>
-        <w:rPr>
-          <w:rFonts w:ascii="Times New Roman" w:hAnsi="Times New Roman" w:cs="Times New Roman"/>
-          <w:sz w:val="24"/>
-          <w:szCs w:val="24"/>
-        </w:rPr>
-      </w:pPr>
-      <w:r>
-        <w:rPr>
-          <w:rFonts w:ascii="Times New Roman" w:hAnsi="Times New Roman" w:cs="Times New Roman"/>
-          <w:sz w:val="24"/>
-          <w:szCs w:val="24"/>
-        </w:rPr>
-        <w:t xml:space="preserve">It is worth noting that all data managers inherit from the </w:t>
-      </w:r>
-      <w:proofErr w:type="spellStart"/>
-      <w:r>
-        <w:rPr>
-          <w:rFonts w:ascii="Times New Roman" w:hAnsi="Times New Roman" w:cs="Times New Roman"/>
-          <w:sz w:val="24"/>
-          <w:szCs w:val="24"/>
-        </w:rPr>
-        <w:t>CSV</w:t>
-      </w:r>
-      <w:r>
-        <w:rPr>
-          <w:rFonts w:ascii="Times New Roman" w:hAnsi="Times New Roman" w:cs="Times New Roman"/>
-          <w:sz w:val="24"/>
-          <w:szCs w:val="24"/>
-        </w:rPr>
-        <w:t>Handle</w:t>
-      </w:r>
-      <w:r>
-        <w:rPr>
-          <w:rFonts w:ascii="Times New Roman" w:hAnsi="Times New Roman" w:cs="Times New Roman"/>
-          <w:sz w:val="24"/>
-          <w:szCs w:val="24"/>
-        </w:rPr>
-        <w:t>r</w:t>
-      </w:r>
-      <w:proofErr w:type="spellEnd"/>
-      <w:r>
-        <w:rPr>
-          <w:rFonts w:ascii="Times New Roman" w:hAnsi="Times New Roman" w:cs="Times New Roman"/>
-          <w:sz w:val="24"/>
-          <w:szCs w:val="24"/>
-        </w:rPr>
-        <w:t xml:space="preserve"> class, since </w:t>
-      </w:r>
-      <w:r>
-        <w:rPr>
-          <w:rFonts w:ascii="Times New Roman" w:hAnsi="Times New Roman" w:cs="Times New Roman"/>
-          <w:sz w:val="24"/>
-          <w:szCs w:val="24"/>
-        </w:rPr>
-        <w:t xml:space="preserve">they </w:t>
-      </w:r>
-      <w:r>
-        <w:rPr>
-          <w:rFonts w:ascii="Times New Roman" w:hAnsi="Times New Roman" w:cs="Times New Roman"/>
-          <w:sz w:val="24"/>
-          <w:szCs w:val="24"/>
-        </w:rPr>
-        <w:t xml:space="preserve">require the reading and writing of CSV files. This </w:t>
-      </w:r>
-      <w:r>
-        <w:rPr>
-          <w:rFonts w:ascii="Times New Roman" w:hAnsi="Times New Roman" w:cs="Times New Roman"/>
-          <w:sz w:val="24"/>
-          <w:szCs w:val="24"/>
-        </w:rPr>
-        <w:t>design adheres to</w:t>
-      </w:r>
-      <w:r>
-        <w:rPr>
-          <w:rFonts w:ascii="Times New Roman" w:hAnsi="Times New Roman" w:cs="Times New Roman"/>
-          <w:sz w:val="24"/>
-          <w:szCs w:val="24"/>
-        </w:rPr>
-        <w:t xml:space="preserve"> the Open-Close</w:t>
-      </w:r>
-      <w:r>
-        <w:rPr>
-          <w:rFonts w:ascii="Times New Roman" w:hAnsi="Times New Roman" w:cs="Times New Roman"/>
-          <w:sz w:val="24"/>
-          <w:szCs w:val="24"/>
-        </w:rPr>
-        <w:t>d</w:t>
-      </w:r>
-      <w:r>
-        <w:rPr>
-          <w:rFonts w:ascii="Times New Roman" w:hAnsi="Times New Roman" w:cs="Times New Roman"/>
-          <w:sz w:val="24"/>
-          <w:szCs w:val="24"/>
-        </w:rPr>
-        <w:t xml:space="preserve"> Principle, because if we wanted to create a new database in the future, such as that for </w:t>
-      </w:r>
-      <w:r>
-        <w:rPr>
-          <w:rFonts w:ascii="Times New Roman" w:hAnsi="Times New Roman" w:cs="Times New Roman"/>
-          <w:sz w:val="24"/>
-          <w:szCs w:val="24"/>
-        </w:rPr>
-        <w:lastRenderedPageBreak/>
-        <w:t xml:space="preserve">comments or camp checklists, for example, we can just extend from the </w:t>
-      </w:r>
-      <w:proofErr w:type="spellStart"/>
-      <w:r>
-        <w:rPr>
-          <w:rFonts w:ascii="Times New Roman" w:hAnsi="Times New Roman" w:cs="Times New Roman"/>
-          <w:sz w:val="24"/>
-          <w:szCs w:val="24"/>
-        </w:rPr>
-        <w:t>CSVReader</w:t>
-      </w:r>
-      <w:proofErr w:type="spellEnd"/>
-      <w:r>
-        <w:rPr>
-          <w:rFonts w:ascii="Times New Roman" w:hAnsi="Times New Roman" w:cs="Times New Roman"/>
-          <w:sz w:val="24"/>
-          <w:szCs w:val="24"/>
-        </w:rPr>
-        <w:t xml:space="preserve"> again to access database editing capabilities, without the need to modify the inner workings of the </w:t>
-      </w:r>
-      <w:proofErr w:type="spellStart"/>
-      <w:r>
-        <w:rPr>
-          <w:rFonts w:ascii="Times New Roman" w:hAnsi="Times New Roman" w:cs="Times New Roman"/>
-          <w:sz w:val="24"/>
-          <w:szCs w:val="24"/>
-        </w:rPr>
-        <w:t>CSVReader</w:t>
-      </w:r>
-      <w:proofErr w:type="spellEnd"/>
-      <w:r>
-        <w:rPr>
-          <w:rFonts w:ascii="Times New Roman" w:hAnsi="Times New Roman" w:cs="Times New Roman"/>
-          <w:sz w:val="24"/>
-          <w:szCs w:val="24"/>
-        </w:rPr>
-        <w:t>.</w:t>
-      </w:r>
-    </w:p>
-    <w:p>
-      <w:pPr>
-        <w:pStyle w:val="ListParagraph"/>
-        <w:spacing w:after="0" w:line="360" w:lineRule="auto"/>
-        <w:rPr>
-          <w:rFonts w:ascii="Times New Roman" w:hAnsi="Times New Roman" w:cs="Times New Roman"/>
-          <w:sz w:val="24"/>
-          <w:szCs w:val="24"/>
-        </w:rPr>
-      </w:pPr>
-      <w:r>
-        <w:rPr>
-          <w:rFonts w:ascii="Times New Roman" w:hAnsi="Times New Roman" w:cs="Times New Roman"/>
-          <w:sz w:val="24"/>
-          <w:szCs w:val="24"/>
-        </w:rPr>
-        <w:t>//</w:t>
-      </w:r>
-      <w:r>
-        <w:rPr>
-          <w:rFonts w:ascii="Times New Roman" w:hAnsi="Times New Roman" w:cs="Times New Roman"/>
-          <w:sz w:val="24"/>
-          <w:szCs w:val="24"/>
-        </w:rPr>
-        <w:t>Patient Filtering and Viewing</w:t>
-      </w:r>
-    </w:p>
-    <w:p>
-      <w:pPr>
-        <w:pStyle w:val="ListParagraph"/>
-        <w:spacing w:after="0" w:line="360" w:lineRule="auto"/>
-        <w:rPr>
-          <w:rFonts w:ascii="Times New Roman" w:hAnsi="Times New Roman" w:cs="Times New Roman"/>
-          <w:i/>
-          <w:iCs/>
-          <w:sz w:val="24"/>
-          <w:szCs w:val="24"/>
-        </w:rPr>
-      </w:pPr>
-      <w:r>
-        <w:rPr>
-          <w:rFonts w:ascii="Times New Roman" w:hAnsi="Times New Roman" w:cs="Times New Roman"/>
-          <w:i/>
-          <w:iCs/>
-          <w:sz w:val="24"/>
-          <w:szCs w:val="24"/>
-        </w:rPr>
-        <w:t>Appointment Details</w:t>
-      </w:r>
+      </w:pPr>
     </w:p>
     <w:p>
       <w:pPr>
@@ -2476,24 +2922,123 @@
     </w:p>
     <w:p>
       <w:pPr>
-        <w:pStyle w:val="ListParagraph"/>
-        <w:spacing w:after="0" w:line="360" w:lineRule="auto"/>
-        <w:rPr>
-          <w:rFonts w:ascii="Times New Roman" w:hAnsi="Times New Roman" w:cs="Times New Roman"/>
-          <w:i/>
-          <w:iCs/>
-          <w:sz w:val="24"/>
-          <w:szCs w:val="24"/>
-        </w:rPr>
-      </w:pPr>
-      <w:r>
-        <w:rPr>
-          <w:rFonts w:ascii="Times New Roman" w:hAnsi="Times New Roman" w:cs="Times New Roman"/>
-          <w:sz w:val="24"/>
-          <w:szCs w:val="24"/>
-        </w:rPr>
-        <w:t>Singleton pattern</w:t>
-      </w:r>
+        <w:spacing w:after="0" w:line="360" w:lineRule="auto"/>
+        <w:rPr>
+          <w:rFonts w:ascii="Times New Roman" w:hAnsi="Times New Roman" w:cs="Times New Roman"/>
+          <w:sz w:val="24"/>
+          <w:szCs w:val="24"/>
+        </w:rPr>
+      </w:pPr>
+    </w:p>
+    <w:p>
+      <w:pPr>
+        <w:spacing w:after="0" w:line="360" w:lineRule="auto"/>
+        <w:rPr>
+          <w:rFonts w:ascii="Times New Roman" w:hAnsi="Times New Roman" w:cs="Times New Roman"/>
+          <w:sz w:val="24"/>
+          <w:szCs w:val="24"/>
+        </w:rPr>
+      </w:pPr>
+    </w:p>
+    <w:p>
+      <w:pPr>
+        <w:spacing w:after="0" w:line="360" w:lineRule="auto"/>
+        <w:rPr>
+          <w:rFonts w:ascii="Times New Roman" w:hAnsi="Times New Roman" w:cs="Times New Roman"/>
+          <w:sz w:val="24"/>
+          <w:szCs w:val="24"/>
+        </w:rPr>
+      </w:pPr>
+    </w:p>
+    <w:p>
+      <w:pPr>
+        <w:spacing w:after="0" w:line="360" w:lineRule="auto"/>
+        <w:rPr>
+          <w:rFonts w:ascii="Times New Roman" w:hAnsi="Times New Roman" w:cs="Times New Roman"/>
+          <w:sz w:val="24"/>
+          <w:szCs w:val="24"/>
+        </w:rPr>
+      </w:pPr>
+    </w:p>
+    <w:p>
+      <w:pPr>
+        <w:spacing w:after="0" w:line="360" w:lineRule="auto"/>
+        <w:rPr>
+          <w:rFonts w:ascii="Times New Roman" w:hAnsi="Times New Roman" w:cs="Times New Roman"/>
+          <w:sz w:val="24"/>
+          <w:szCs w:val="24"/>
+        </w:rPr>
+      </w:pPr>
+    </w:p>
+    <w:p>
+      <w:pPr>
+        <w:spacing w:after="0" w:line="360" w:lineRule="auto"/>
+        <w:rPr>
+          <w:rFonts w:ascii="Times New Roman" w:hAnsi="Times New Roman" w:cs="Times New Roman"/>
+          <w:sz w:val="24"/>
+          <w:szCs w:val="24"/>
+        </w:rPr>
+      </w:pPr>
+    </w:p>
+    <w:p>
+      <w:pPr>
+        <w:spacing w:after="0" w:line="360" w:lineRule="auto"/>
+        <w:rPr>
+          <w:rFonts w:ascii="Times New Roman" w:hAnsi="Times New Roman" w:cs="Times New Roman"/>
+          <w:sz w:val="24"/>
+          <w:szCs w:val="24"/>
+        </w:rPr>
+      </w:pPr>
+    </w:p>
+    <w:p>
+      <w:pPr>
+        <w:spacing w:after="0" w:line="360" w:lineRule="auto"/>
+        <w:rPr>
+          <w:rFonts w:ascii="Times New Roman" w:hAnsi="Times New Roman" w:cs="Times New Roman"/>
+          <w:sz w:val="24"/>
+          <w:szCs w:val="24"/>
+        </w:rPr>
+      </w:pPr>
+    </w:p>
+    <w:p>
+      <w:pPr>
+        <w:spacing w:after="0" w:line="360" w:lineRule="auto"/>
+        <w:rPr>
+          <w:rFonts w:ascii="Times New Roman" w:hAnsi="Times New Roman" w:cs="Times New Roman"/>
+          <w:sz w:val="24"/>
+          <w:szCs w:val="24"/>
+        </w:rPr>
+      </w:pPr>
+    </w:p>
+    <w:p>
+      <w:pPr>
+        <w:spacing w:after="0" w:line="360" w:lineRule="auto"/>
+        <w:rPr>
+          <w:rFonts w:ascii="Times New Roman" w:hAnsi="Times New Roman" w:cs="Times New Roman"/>
+          <w:sz w:val="24"/>
+          <w:szCs w:val="24"/>
+        </w:rPr>
+      </w:pPr>
+    </w:p>
+    <w:p>
+      <w:pPr>
+        <w:spacing w:after="0" w:line="360" w:lineRule="auto"/>
+        <w:rPr>
+          <w:rFonts w:ascii="Times New Roman" w:hAnsi="Times New Roman" w:cs="Times New Roman"/>
+          <w:sz w:val="24"/>
+          <w:szCs w:val="24"/>
+        </w:rPr>
+      </w:pPr>
+    </w:p>
+    <w:p>
+      <w:pPr>
+        <w:spacing w:after="0" w:line="360" w:lineRule="auto"/>
+        <w:rPr>
+          <w:rFonts w:ascii="Times New Roman" w:hAnsi="Times New Roman" w:cs="Times New Roman"/>
+          <w:sz w:val="24"/>
+          <w:szCs w:val="24"/>
+        </w:rPr>
+      </w:pPr>
     </w:p>
     <w:p>
       <w:pPr>
@@ -2684,7 +3229,6 @@
           <w:sz w:val="24"/>
           <w:szCs w:val="24"/>
         </w:rPr>
-        <w:lastRenderedPageBreak/>
         <w:t>2.</w:t>
       </w:r>
       <w:r>
@@ -3018,7 +3562,6 @@
           <w:sz w:val="24"/>
           <w:szCs w:val="24"/>
         </w:rPr>
-        <w:lastRenderedPageBreak/>
         <w:t>3.</w:t>
       </w:r>
       <w:r>
@@ -4097,7 +4640,9 @@
     </w:p>
     <w:p>
       <w:pPr>
+        <w:pStyle w:val="ListParagraph"/>
         <w:spacing w:line="360" w:lineRule="auto"/>
+        <w:ind w:left="1080"/>
         <w:rPr>
           <w:rFonts w:ascii="Times New Roman" w:hAnsi="Times New Roman" w:cs="Times New Roman"/>
           <w:sz w:val="24"/>
@@ -4185,7 +4730,6 @@
           <w:sz w:val="24"/>
           <w:szCs w:val="24"/>
         </w:rPr>
-        <w:lastRenderedPageBreak/>
         <w:t>Patient</w:t>
       </w:r>
     </w:p>
@@ -4938,7 +5482,6 @@
           <w:sz w:val="24"/>
           <w:szCs w:val="24"/>
         </w:rPr>
-        <w:lastRenderedPageBreak/>
         <w:t>Doctor</w:t>
       </w:r>
     </w:p>
@@ -5524,7 +6067,6 @@
           <w:sz w:val="24"/>
           <w:szCs w:val="24"/>
         </w:rPr>
-        <w:lastRenderedPageBreak/>
         <w:t>Administrator</w:t>
       </w:r>
     </w:p>
@@ -6070,7 +6612,6 @@
           <w:sz w:val="24"/>
           <w:szCs w:val="24"/>
         </w:rPr>
-        <w:lastRenderedPageBreak/>
         <w:t>4</w:t>
       </w:r>
       <w:r>
@@ -6692,7 +7233,16 @@
           <w:sz w:val="24"/>
           <w:szCs w:val="24"/>
         </w:rPr>
-        <w:t xml:space="preserve">. Additionally, we took the initiative to self-learn and utilize libraries and built-in functions, such as </w:t>
+        <w:t xml:space="preserve">. Additionally, we took the initiative to </w:t>
+      </w:r>
+      <w:r>
+        <w:rPr>
+          <w:rFonts w:ascii="Times New Roman" w:hAnsi="Times New Roman" w:cs="Times New Roman"/>
+          <w:sz w:val="24"/>
+          <w:szCs w:val="24"/>
+        </w:rPr>
+        <w:lastRenderedPageBreak/>
+        <w:t xml:space="preserve">self-learn and utilize libraries and built-in functions, such as </w:t>
       </w:r>
       <w:proofErr w:type="spellStart"/>
       <w:proofErr w:type="gramStart"/>
@@ -7001,16 +7551,7 @@
           <w:sz w:val="24"/>
           <w:szCs w:val="24"/>
         </w:rPr>
-        <w:t xml:space="preserve"> format which was incompatible with the java.io library. We had to email the professor to ensure that we </w:t>
-      </w:r>
-      <w:r>
-        <w:rPr>
-          <w:rFonts w:ascii="Times New Roman" w:hAnsi="Times New Roman" w:cs="Times New Roman"/>
-          <w:sz w:val="24"/>
-          <w:szCs w:val="24"/>
-        </w:rPr>
-        <w:lastRenderedPageBreak/>
-        <w:t>did not go against any restrictions that w</w:t>
+        <w:t xml:space="preserve"> format which was incompatible with the java.io library. We had to email the professor to ensure that we did not go against any restrictions that w</w:t>
       </w:r>
       <w:r>
         <w:rPr>
@@ -7261,6 +7802,7 @@
         <w:rPr>
           <w:noProof/>
         </w:rPr>
+        <w:lastRenderedPageBreak/>
         <w:drawing>
           <wp:inline distT="0" distB="0" distL="0" distR="0" wp14:anchorId="0413EAD7" wp14:editId="00E815F4">
             <wp:extent cx="6122822" cy="4798827"/>

</xml_diff>

<commit_message>
updated report with wei yu's yapping
</commit_message>
<xml_diff>
--- a/SCSK-grp5.docx
+++ b/SCSK-grp5.docx
@@ -1,6 +1,6 @@
 
 <file path=word/document.xml><?xml version="1.0" encoding="utf-8"?>
-<w:document xmlns:wpc="http://schemas.microsoft.com/office/word/2010/wordprocessingCanvas" xmlns:cx="http://schemas.microsoft.com/office/drawing/2014/chartex" xmlns:cx1="http://schemas.microsoft.com/office/drawing/2015/9/8/chartex" xmlns:cx2="http://schemas.microsoft.com/office/drawing/2015/10/21/chartex" xmlns:cx3="http://schemas.microsoft.com/office/drawing/2016/5/9/chartex" xmlns:cx4="http://schemas.microsoft.com/office/drawing/2016/5/10/chartex" xmlns:cx5="http://schemas.microsoft.com/office/drawing/2016/5/11/chartex" xmlns:cx6="http://schemas.microsoft.com/office/drawing/2016/5/12/chartex" xmlns:cx7="http://schemas.microsoft.com/office/drawing/2016/5/13/chartex" xmlns:cx8="http://schemas.microsoft.com/office/drawing/2016/5/14/chartex" xmlns:mc="http://schemas.openxmlformats.org/markup-compatibility/2006" xmlns:aink="http://schemas.microsoft.com/office/drawing/2016/ink" xmlns:am3d="http://schemas.microsoft.com/office/drawing/2017/model3d" xmlns:o="urn:schemas-microsoft-com:office:office" xmlns:oel="http://schemas.microsoft.com/office/2019/extlst" xmlns:r="http://schemas.openxmlformats.org/officeDocument/2006/relationships" xmlns:m="http://schemas.openxmlformats.org/officeDocument/2006/math" xmlns:v="urn:schemas-microsoft-com:vml" xmlns:wp14="http://schemas.microsoft.com/office/word/2010/wordprocessingDrawing" xmlns:wp="http://schemas.openxmlformats.org/drawingml/2006/wordprocessingDrawing" xmlns:w10="urn:schemas-microsoft-com:office:word" xmlns:w="http://schemas.openxmlformats.org/wordprocessingml/2006/main" xmlns:w14="http://schemas.microsoft.com/office/word/2010/wordml" xmlns:w15="http://schemas.microsoft.com/office/word/2012/wordml" xmlns:w16cex="http://schemas.microsoft.com/office/word/2018/wordml/cex" xmlns:w16cid="http://schemas.microsoft.com/office/word/2016/wordml/cid" xmlns:w16="http://schemas.microsoft.com/office/word/2018/wordml" xmlns:w16du="http://schemas.microsoft.com/office/word/2023/wordml/word16du" xmlns:w16sdtdh="http://schemas.microsoft.com/office/word/2020/wordml/sdtdatahash" xmlns:w16se="http://schemas.microsoft.com/office/word/2015/wordml/symex" xmlns:wpg="http://schemas.microsoft.com/office/word/2010/wordprocessingGroup" xmlns:wpi="http://schemas.microsoft.com/office/word/2010/wordprocessingInk" xmlns:wne="http://schemas.microsoft.com/office/word/2006/wordml" xmlns:wps="http://schemas.microsoft.com/office/word/2010/wordprocessingShape" mc:Ignorable="w14 w15 w16se w16cid w16 w16cex w16sdtdh w16du wp14">
+<w:document xmlns:wpc="http://schemas.microsoft.com/office/word/2010/wordprocessingCanvas" xmlns:cx="http://schemas.microsoft.com/office/drawing/2014/chartex" xmlns:cx1="http://schemas.microsoft.com/office/drawing/2015/9/8/chartex" xmlns:cx2="http://schemas.microsoft.com/office/drawing/2015/10/21/chartex" xmlns:cx3="http://schemas.microsoft.com/office/drawing/2016/5/9/chartex" xmlns:cx4="http://schemas.microsoft.com/office/drawing/2016/5/10/chartex" xmlns:cx5="http://schemas.microsoft.com/office/drawing/2016/5/11/chartex" xmlns:cx6="http://schemas.microsoft.com/office/drawing/2016/5/12/chartex" xmlns:cx7="http://schemas.microsoft.com/office/drawing/2016/5/13/chartex" xmlns:cx8="http://schemas.microsoft.com/office/drawing/2016/5/14/chartex" xmlns:mc="http://schemas.openxmlformats.org/markup-compatibility/2006" xmlns:aink="http://schemas.microsoft.com/office/drawing/2016/ink" xmlns:am3d="http://schemas.microsoft.com/office/drawing/2017/model3d" xmlns:o="urn:schemas-microsoft-com:office:office" xmlns:r="http://schemas.openxmlformats.org/officeDocument/2006/relationships" xmlns:m="http://schemas.openxmlformats.org/officeDocument/2006/math" xmlns:v="urn:schemas-microsoft-com:vml" xmlns:wp14="http://schemas.microsoft.com/office/word/2010/wordprocessingDrawing" xmlns:wp="http://schemas.openxmlformats.org/drawingml/2006/wordprocessingDrawing" xmlns:w10="urn:schemas-microsoft-com:office:word" xmlns:w="http://schemas.openxmlformats.org/wordprocessingml/2006/main" xmlns:w14="http://schemas.microsoft.com/office/word/2010/wordml" xmlns:w15="http://schemas.microsoft.com/office/word/2012/wordml" xmlns:w16cex="http://schemas.microsoft.com/office/word/2018/wordml/cex" xmlns:w16cid="http://schemas.microsoft.com/office/word/2016/wordml/cid" xmlns:w16="http://schemas.microsoft.com/office/word/2018/wordml" xmlns:w16sdtdh="http://schemas.microsoft.com/office/word/2020/wordml/sdtdatahash" xmlns:w16se="http://schemas.microsoft.com/office/word/2015/wordml/symex" xmlns:wpg="http://schemas.microsoft.com/office/word/2010/wordprocessingGroup" xmlns:wpi="http://schemas.microsoft.com/office/word/2010/wordprocessingInk" xmlns:wne="http://schemas.microsoft.com/office/word/2006/wordml" xmlns:wps="http://schemas.microsoft.com/office/word/2010/wordprocessingShape" mc:Ignorable="w14 w15 w16se w16cid w16 w16cex w16sdtdh wp14">
   <w:body>
     <w:p>
       <w:pPr>
@@ -797,73 +797,13 @@
         </w:rPr>
         <w:t xml:space="preserve"> files.</w:t>
       </w:r>
-    </w:p>
-    <w:p>
-      <w:pPr>
-        <w:pStyle w:val="ListParagraph"/>
-        <w:spacing w:after="0" w:line="360" w:lineRule="auto"/>
-        <w:rPr>
-          <w:rFonts w:ascii="Times New Roman" w:hAnsi="Times New Roman" w:cs="Times New Roman"/>
-          <w:sz w:val="24"/>
-          <w:szCs w:val="24"/>
-        </w:rPr>
-      </w:pPr>
-    </w:p>
-    <w:p>
-      <w:pPr>
-        <w:pStyle w:val="ListParagraph"/>
-        <w:spacing w:after="0" w:line="360" w:lineRule="auto"/>
-        <w:rPr>
-          <w:rFonts w:ascii="Times New Roman" w:hAnsi="Times New Roman" w:cs="Times New Roman"/>
-          <w:sz w:val="24"/>
-          <w:szCs w:val="24"/>
-        </w:rPr>
-      </w:pPr>
-      <w:r>
-        <w:rPr>
-          <w:rFonts w:ascii="Times New Roman" w:hAnsi="Times New Roman" w:cs="Times New Roman"/>
-          <w:sz w:val="24"/>
-          <w:szCs w:val="24"/>
-          <w:highlight w:val="yellow"/>
-        </w:rPr>
-        <w:t>When entering a password for a user, the plain text password will be hashed using SHA-256</w:t>
-      </w:r>
-      <w:r>
-        <w:rPr>
-          <w:rFonts w:ascii="Times New Roman" w:hAnsi="Times New Roman" w:cs="Times New Roman"/>
-          <w:sz w:val="24"/>
-          <w:szCs w:val="24"/>
-          <w:highlight w:val="yellow"/>
-        </w:rPr>
-        <w:t xml:space="preserve"> which is a cryptographic hash function that produces a fixed-size output</w:t>
-      </w:r>
-      <w:r>
-        <w:rPr>
-          <w:rFonts w:ascii="Times New Roman" w:hAnsi="Times New Roman" w:cs="Times New Roman"/>
-          <w:sz w:val="24"/>
-          <w:szCs w:val="24"/>
-          <w:highlight w:val="yellow"/>
-        </w:rPr>
-        <w:t xml:space="preserve">. This hashed </w:t>
-      </w:r>
-      <w:r>
-        <w:rPr>
-          <w:rFonts w:ascii="Times New Roman" w:hAnsi="Times New Roman" w:cs="Times New Roman"/>
-          <w:sz w:val="24"/>
-          <w:szCs w:val="24"/>
-          <w:highlight w:val="yellow"/>
-        </w:rPr>
-        <w:lastRenderedPageBreak/>
-        <w:t xml:space="preserve">password is compared with the stored passwords </w:t>
-      </w:r>
-      <w:r>
-        <w:rPr>
-          <w:rFonts w:ascii="Times New Roman" w:hAnsi="Times New Roman" w:cs="Times New Roman"/>
-          <w:sz w:val="24"/>
-          <w:szCs w:val="24"/>
-          <w:highlight w:val="yellow"/>
-        </w:rPr>
-        <w:t xml:space="preserve">in the </w:t>
+      <w:r>
+        <w:rPr>
+          <w:rFonts w:ascii="Times New Roman" w:hAnsi="Times New Roman" w:cs="Times New Roman"/>
+          <w:sz w:val="24"/>
+          <w:szCs w:val="24"/>
+        </w:rPr>
+        <w:t xml:space="preserve"> It will then check whether the user is logging in for the first time. The default password is “password”. Once the user changes their password, the password is then hashed using SHA-256 and stored in a </w:t>
       </w:r>
       <w:proofErr w:type="spellStart"/>
       <w:r>
@@ -871,9 +811,8 @@
           <w:rFonts w:ascii="Times New Roman" w:hAnsi="Times New Roman" w:cs="Times New Roman"/>
           <w:sz w:val="24"/>
           <w:szCs w:val="24"/>
-          <w:highlight w:val="yellow"/>
-        </w:rPr>
-        <w:t>Patient_Account</w:t>
+        </w:rPr>
+        <w:t>textfile</w:t>
       </w:r>
       <w:proofErr w:type="spellEnd"/>
       <w:r>
@@ -881,9 +820,8 @@
           <w:rFonts w:ascii="Times New Roman" w:hAnsi="Times New Roman" w:cs="Times New Roman"/>
           <w:sz w:val="24"/>
           <w:szCs w:val="24"/>
-          <w:highlight w:val="yellow"/>
-        </w:rPr>
-        <w:t xml:space="preserve"> or </w:t>
+        </w:rPr>
+        <w:t xml:space="preserve">. The user has to log in using his </w:t>
       </w:r>
       <w:proofErr w:type="spellStart"/>
       <w:r>
@@ -891,9 +829,8 @@
           <w:rFonts w:ascii="Times New Roman" w:hAnsi="Times New Roman" w:cs="Times New Roman"/>
           <w:sz w:val="24"/>
           <w:szCs w:val="24"/>
-          <w:highlight w:val="yellow"/>
-        </w:rPr>
-        <w:t>Staff_List</w:t>
+        </w:rPr>
+        <w:t>UserID</w:t>
       </w:r>
       <w:proofErr w:type="spellEnd"/>
       <w:r>
@@ -901,118 +838,12 @@
           <w:rFonts w:ascii="Times New Roman" w:hAnsi="Times New Roman" w:cs="Times New Roman"/>
           <w:sz w:val="24"/>
           <w:szCs w:val="24"/>
-          <w:highlight w:val="yellow"/>
-        </w:rPr>
-        <w:t xml:space="preserve"> text </w:t>
-      </w:r>
-      <w:r>
-        <w:rPr>
-          <w:rFonts w:ascii="Times New Roman" w:hAnsi="Times New Roman" w:cs="Times New Roman"/>
-          <w:sz w:val="24"/>
-          <w:szCs w:val="24"/>
-          <w:highlight w:val="yellow"/>
-        </w:rPr>
-        <w:t>file</w:t>
-      </w:r>
-      <w:r>
-        <w:rPr>
-          <w:rFonts w:ascii="Times New Roman" w:hAnsi="Times New Roman" w:cs="Times New Roman"/>
-          <w:sz w:val="24"/>
-          <w:szCs w:val="24"/>
-          <w:highlight w:val="yellow"/>
-        </w:rPr>
-        <w:t xml:space="preserve"> which</w:t>
-      </w:r>
-      <w:r>
-        <w:rPr>
-          <w:rFonts w:ascii="Times New Roman" w:hAnsi="Times New Roman" w:cs="Times New Roman"/>
-          <w:sz w:val="24"/>
-          <w:szCs w:val="24"/>
-          <w:highlight w:val="yellow"/>
-        </w:rPr>
-        <w:t xml:space="preserve"> ensures </w:t>
-      </w:r>
-      <w:r>
-        <w:rPr>
-          <w:rFonts w:ascii="Times New Roman" w:hAnsi="Times New Roman" w:cs="Times New Roman"/>
-          <w:sz w:val="24"/>
-          <w:szCs w:val="24"/>
-          <w:highlight w:val="yellow"/>
-        </w:rPr>
-        <w:t xml:space="preserve">that passwords </w:t>
-      </w:r>
-      <w:r>
-        <w:rPr>
-          <w:rFonts w:ascii="Times New Roman" w:hAnsi="Times New Roman" w:cs="Times New Roman"/>
-          <w:sz w:val="24"/>
-          <w:szCs w:val="24"/>
-          <w:highlight w:val="yellow"/>
-        </w:rPr>
-        <w:t>are safely secured</w:t>
-      </w:r>
-      <w:r>
-        <w:rPr>
-          <w:rFonts w:ascii="Times New Roman" w:hAnsi="Times New Roman" w:cs="Times New Roman"/>
-          <w:sz w:val="24"/>
-          <w:szCs w:val="24"/>
-          <w:highlight w:val="yellow"/>
-        </w:rPr>
-        <w:t xml:space="preserve"> </w:t>
-      </w:r>
-      <w:r>
-        <w:rPr>
-          <w:rFonts w:ascii="Times New Roman" w:hAnsi="Times New Roman" w:cs="Times New Roman"/>
-          <w:sz w:val="24"/>
-          <w:szCs w:val="24"/>
-          <w:highlight w:val="yellow"/>
-        </w:rPr>
-        <w:t>in</w:t>
-      </w:r>
-      <w:r>
-        <w:rPr>
-          <w:rFonts w:ascii="Times New Roman" w:hAnsi="Times New Roman" w:cs="Times New Roman"/>
-          <w:sz w:val="24"/>
-          <w:szCs w:val="24"/>
-          <w:highlight w:val="yellow"/>
-        </w:rPr>
-        <w:t xml:space="preserve"> the text file</w:t>
-      </w:r>
-      <w:r>
-        <w:rPr>
-          <w:rFonts w:ascii="Times New Roman" w:hAnsi="Times New Roman" w:cs="Times New Roman"/>
-          <w:sz w:val="24"/>
-          <w:szCs w:val="24"/>
-        </w:rPr>
-        <w:t xml:space="preserve">. </w:t>
-      </w:r>
-      <w:r>
-        <w:rPr>
-          <w:rFonts w:ascii="Times New Roman" w:hAnsi="Times New Roman" w:cs="Times New Roman"/>
-          <w:sz w:val="24"/>
-          <w:szCs w:val="24"/>
-        </w:rPr>
-        <w:t>This text file</w:t>
-      </w:r>
-      <w:r>
-        <w:rPr>
-          <w:rFonts w:ascii="Times New Roman" w:hAnsi="Times New Roman" w:cs="Times New Roman"/>
-          <w:sz w:val="24"/>
-          <w:szCs w:val="24"/>
-        </w:rPr>
-        <w:t xml:space="preserve"> is only used for storing the account information of the user</w:t>
-      </w:r>
-      <w:r>
-        <w:rPr>
-          <w:rFonts w:ascii="Times New Roman" w:hAnsi="Times New Roman" w:cs="Times New Roman"/>
-          <w:sz w:val="24"/>
-          <w:szCs w:val="24"/>
-        </w:rPr>
-        <w:t>s which adheres to the Single Responsibility Principle (SRP).</w:t>
-      </w:r>
-    </w:p>
-    <w:p>
-      <w:pPr>
-        <w:pStyle w:val="ListParagraph"/>
+        </w:rPr>
+        <w:t xml:space="preserve"> and plain text password.</w:t>
+      </w:r>
+    </w:p>
+    <w:p>
+      <w:pPr>
         <w:spacing w:after="0" w:line="360" w:lineRule="auto"/>
         <w:rPr>
           <w:rFonts w:ascii="Times New Roman" w:hAnsi="Times New Roman" w:cs="Times New Roman"/>
@@ -1484,7 +1315,81 @@
           <w:sz w:val="24"/>
           <w:szCs w:val="24"/>
         </w:rPr>
-        <w:t xml:space="preserve"> class might need to retrieve a list of available </w:t>
+        <w:t xml:space="preserve"> class might need to retrieve a list of available appointments for selection. </w:t>
+      </w:r>
+      <w:r>
+        <w:rPr>
+          <w:rFonts w:ascii="Times New Roman" w:hAnsi="Times New Roman" w:cs="Times New Roman"/>
+          <w:sz w:val="24"/>
+          <w:szCs w:val="24"/>
+        </w:rPr>
+        <w:t>I</w:t>
+      </w:r>
+      <w:r>
+        <w:rPr>
+          <w:rFonts w:ascii="Times New Roman" w:hAnsi="Times New Roman" w:cs="Times New Roman"/>
+          <w:sz w:val="24"/>
+          <w:szCs w:val="24"/>
+        </w:rPr>
+        <w:t xml:space="preserve">nstead of directly creating </w:t>
+      </w:r>
+      <w:r>
+        <w:rPr>
+          <w:rFonts w:ascii="Times New Roman" w:hAnsi="Times New Roman" w:cs="Times New Roman"/>
+          <w:sz w:val="24"/>
+          <w:szCs w:val="24"/>
+        </w:rPr>
+        <w:t>a</w:t>
+      </w:r>
+      <w:r>
+        <w:rPr>
+          <w:rFonts w:ascii="Times New Roman" w:hAnsi="Times New Roman" w:cs="Times New Roman"/>
+          <w:sz w:val="24"/>
+          <w:szCs w:val="24"/>
+        </w:rPr>
+        <w:t xml:space="preserve">ppointment classes within the user-related functions, the list of appointments provided by </w:t>
+      </w:r>
+      <w:proofErr w:type="spellStart"/>
+      <w:r>
+        <w:rPr>
+          <w:rFonts w:ascii="Times New Roman" w:hAnsi="Times New Roman" w:cs="Times New Roman"/>
+          <w:sz w:val="24"/>
+          <w:szCs w:val="24"/>
+        </w:rPr>
+        <w:t>AppointmentManagement</w:t>
+      </w:r>
+      <w:proofErr w:type="spellEnd"/>
+      <w:r>
+        <w:rPr>
+          <w:rFonts w:ascii="Times New Roman" w:hAnsi="Times New Roman" w:cs="Times New Roman"/>
+          <w:sz w:val="24"/>
+          <w:szCs w:val="24"/>
+        </w:rPr>
+        <w:t xml:space="preserve"> can be </w:t>
+      </w:r>
+      <w:r>
+        <w:rPr>
+          <w:rFonts w:ascii="Times New Roman" w:hAnsi="Times New Roman" w:cs="Times New Roman"/>
+          <w:sz w:val="24"/>
+          <w:szCs w:val="24"/>
+        </w:rPr>
+        <w:t>inserted</w:t>
+      </w:r>
+      <w:r>
+        <w:rPr>
+          <w:rFonts w:ascii="Times New Roman" w:hAnsi="Times New Roman" w:cs="Times New Roman"/>
+          <w:sz w:val="24"/>
+          <w:szCs w:val="24"/>
+        </w:rPr>
+        <w:t xml:space="preserve"> into the user methods. This approach streamlines the code, minimizes future modifications, and simplifies the workflow for developers working on the User class.</w:t>
+      </w:r>
+      <w:r>
+        <w:rPr>
+          <w:rFonts w:ascii="Times New Roman" w:hAnsi="Times New Roman" w:cs="Times New Roman"/>
+          <w:sz w:val="24"/>
+          <w:szCs w:val="24"/>
+        </w:rPr>
+        <w:t xml:space="preserve"> </w:t>
       </w:r>
       <w:r>
         <w:rPr>
@@ -1493,81 +1398,7 @@
           <w:szCs w:val="24"/>
         </w:rPr>
         <w:lastRenderedPageBreak/>
-        <w:t xml:space="preserve">appointments for selection. </w:t>
-      </w:r>
-      <w:r>
-        <w:rPr>
-          <w:rFonts w:ascii="Times New Roman" w:hAnsi="Times New Roman" w:cs="Times New Roman"/>
-          <w:sz w:val="24"/>
-          <w:szCs w:val="24"/>
-        </w:rPr>
-        <w:t>I</w:t>
-      </w:r>
-      <w:r>
-        <w:rPr>
-          <w:rFonts w:ascii="Times New Roman" w:hAnsi="Times New Roman" w:cs="Times New Roman"/>
-          <w:sz w:val="24"/>
-          <w:szCs w:val="24"/>
-        </w:rPr>
-        <w:t xml:space="preserve">nstead of directly creating </w:t>
-      </w:r>
-      <w:r>
-        <w:rPr>
-          <w:rFonts w:ascii="Times New Roman" w:hAnsi="Times New Roman" w:cs="Times New Roman"/>
-          <w:sz w:val="24"/>
-          <w:szCs w:val="24"/>
-        </w:rPr>
-        <w:t>a</w:t>
-      </w:r>
-      <w:r>
-        <w:rPr>
-          <w:rFonts w:ascii="Times New Roman" w:hAnsi="Times New Roman" w:cs="Times New Roman"/>
-          <w:sz w:val="24"/>
-          <w:szCs w:val="24"/>
-        </w:rPr>
-        <w:t xml:space="preserve">ppointment classes within the user-related functions, the list of appointments provided by </w:t>
-      </w:r>
-      <w:proofErr w:type="spellStart"/>
-      <w:r>
-        <w:rPr>
-          <w:rFonts w:ascii="Times New Roman" w:hAnsi="Times New Roman" w:cs="Times New Roman"/>
-          <w:sz w:val="24"/>
-          <w:szCs w:val="24"/>
-        </w:rPr>
-        <w:t>AppointmentManagement</w:t>
-      </w:r>
-      <w:proofErr w:type="spellEnd"/>
-      <w:r>
-        <w:rPr>
-          <w:rFonts w:ascii="Times New Roman" w:hAnsi="Times New Roman" w:cs="Times New Roman"/>
-          <w:sz w:val="24"/>
-          <w:szCs w:val="24"/>
-        </w:rPr>
-        <w:t xml:space="preserve"> can be </w:t>
-      </w:r>
-      <w:r>
-        <w:rPr>
-          <w:rFonts w:ascii="Times New Roman" w:hAnsi="Times New Roman" w:cs="Times New Roman"/>
-          <w:sz w:val="24"/>
-          <w:szCs w:val="24"/>
-        </w:rPr>
-        <w:t>inserted</w:t>
-      </w:r>
-      <w:r>
-        <w:rPr>
-          <w:rFonts w:ascii="Times New Roman" w:hAnsi="Times New Roman" w:cs="Times New Roman"/>
-          <w:sz w:val="24"/>
-          <w:szCs w:val="24"/>
-        </w:rPr>
-        <w:t xml:space="preserve"> into the user methods. This approach streamlines the code, minimizes future modifications, and simplifies the workflow for developers working on the User class.</w:t>
-      </w:r>
-      <w:r>
-        <w:rPr>
-          <w:rFonts w:ascii="Times New Roman" w:hAnsi="Times New Roman" w:cs="Times New Roman"/>
-          <w:sz w:val="24"/>
-          <w:szCs w:val="24"/>
-        </w:rPr>
-        <w:t xml:space="preserve"> This demonstrates the Open/Closed Principle (OCP) by allowing for future enhancements without modifying existing code.</w:t>
+        <w:t>This demonstrates the Open/Closed Principle (OCP) by allowing for future enhancements without modifying existing code.</w:t>
       </w:r>
     </w:p>
     <w:p>
@@ -2124,7 +1955,77 @@
           <w:sz w:val="24"/>
           <w:szCs w:val="24"/>
         </w:rPr>
-        <w:t xml:space="preserve"> method can be overloaded to </w:t>
+        <w:t xml:space="preserve"> method can be overloaded to read from different files such as Staff_List.csv or Medicine_List.csv, enabling the application to efficiently handle the diverse requirements of the system</w:t>
+      </w:r>
+      <w:r>
+        <w:rPr>
+          <w:rFonts w:ascii="Times New Roman" w:hAnsi="Times New Roman" w:cs="Times New Roman"/>
+          <w:sz w:val="24"/>
+          <w:szCs w:val="24"/>
+        </w:rPr>
+        <w:t>.</w:t>
+      </w:r>
+    </w:p>
+    <w:p>
+      <w:pPr>
+        <w:pStyle w:val="ListParagraph"/>
+        <w:spacing w:after="0" w:line="360" w:lineRule="auto"/>
+        <w:rPr>
+          <w:rFonts w:ascii="Times New Roman" w:hAnsi="Times New Roman" w:cs="Times New Roman"/>
+          <w:sz w:val="24"/>
+          <w:szCs w:val="24"/>
+        </w:rPr>
+      </w:pPr>
+    </w:p>
+    <w:p>
+      <w:pPr>
+        <w:pStyle w:val="ListParagraph"/>
+        <w:spacing w:after="0" w:line="360" w:lineRule="auto"/>
+        <w:rPr>
+          <w:rFonts w:ascii="Times New Roman" w:hAnsi="Times New Roman" w:cs="Times New Roman"/>
+          <w:sz w:val="24"/>
+          <w:szCs w:val="24"/>
+        </w:rPr>
+      </w:pPr>
+      <w:r>
+        <w:rPr>
+          <w:rFonts w:ascii="Times New Roman" w:hAnsi="Times New Roman" w:cs="Times New Roman"/>
+          <w:sz w:val="24"/>
+          <w:szCs w:val="24"/>
+        </w:rPr>
+        <w:t>We will utilise the Singleton pattern</w:t>
+      </w:r>
+      <w:r>
+        <w:rPr>
+          <w:rFonts w:ascii="Times New Roman" w:hAnsi="Times New Roman" w:cs="Times New Roman"/>
+          <w:sz w:val="24"/>
+          <w:szCs w:val="24"/>
+        </w:rPr>
+        <w:t xml:space="preserve"> which </w:t>
+      </w:r>
+      <w:r>
+        <w:rPr>
+          <w:rFonts w:ascii="Times New Roman" w:hAnsi="Times New Roman" w:cs="Times New Roman"/>
+          <w:sz w:val="24"/>
+          <w:szCs w:val="24"/>
+        </w:rPr>
+        <w:t>r</w:t>
+      </w:r>
+      <w:r>
+        <w:rPr>
+          <w:rFonts w:ascii="Times New Roman" w:hAnsi="Times New Roman" w:cs="Times New Roman"/>
+          <w:sz w:val="24"/>
+          <w:szCs w:val="24"/>
+        </w:rPr>
+        <w:t>estricts the instantiation of a class to a single instance and provides a global point of access to that instance</w:t>
+      </w:r>
+      <w:r>
+        <w:rPr>
+          <w:rFonts w:ascii="Times New Roman" w:hAnsi="Times New Roman" w:cs="Times New Roman"/>
+          <w:sz w:val="24"/>
+          <w:szCs w:val="24"/>
+        </w:rPr>
+        <w:t xml:space="preserve">. This ensures that a class is </w:t>
       </w:r>
       <w:r>
         <w:rPr>
@@ -2133,77 +2034,7 @@
           <w:szCs w:val="24"/>
         </w:rPr>
         <w:lastRenderedPageBreak/>
-        <w:t>read from different files such as Staff_List.csv or Medicine_List.csv, enabling the application to efficiently handle the diverse requirements of the system</w:t>
-      </w:r>
-      <w:r>
-        <w:rPr>
-          <w:rFonts w:ascii="Times New Roman" w:hAnsi="Times New Roman" w:cs="Times New Roman"/>
-          <w:sz w:val="24"/>
-          <w:szCs w:val="24"/>
-        </w:rPr>
-        <w:t>.</w:t>
-      </w:r>
-    </w:p>
-    <w:p>
-      <w:pPr>
-        <w:pStyle w:val="ListParagraph"/>
-        <w:spacing w:after="0" w:line="360" w:lineRule="auto"/>
-        <w:rPr>
-          <w:rFonts w:ascii="Times New Roman" w:hAnsi="Times New Roman" w:cs="Times New Roman"/>
-          <w:sz w:val="24"/>
-          <w:szCs w:val="24"/>
-        </w:rPr>
-      </w:pPr>
-    </w:p>
-    <w:p>
-      <w:pPr>
-        <w:pStyle w:val="ListParagraph"/>
-        <w:spacing w:after="0" w:line="360" w:lineRule="auto"/>
-        <w:rPr>
-          <w:rFonts w:ascii="Times New Roman" w:hAnsi="Times New Roman" w:cs="Times New Roman"/>
-          <w:sz w:val="24"/>
-          <w:szCs w:val="24"/>
-        </w:rPr>
-      </w:pPr>
-      <w:r>
-        <w:rPr>
-          <w:rFonts w:ascii="Times New Roman" w:hAnsi="Times New Roman" w:cs="Times New Roman"/>
-          <w:sz w:val="24"/>
-          <w:szCs w:val="24"/>
-        </w:rPr>
-        <w:t>We will utilise the Singleton pattern</w:t>
-      </w:r>
-      <w:r>
-        <w:rPr>
-          <w:rFonts w:ascii="Times New Roman" w:hAnsi="Times New Roman" w:cs="Times New Roman"/>
-          <w:sz w:val="24"/>
-          <w:szCs w:val="24"/>
-        </w:rPr>
-        <w:t xml:space="preserve"> which </w:t>
-      </w:r>
-      <w:r>
-        <w:rPr>
-          <w:rFonts w:ascii="Times New Roman" w:hAnsi="Times New Roman" w:cs="Times New Roman"/>
-          <w:sz w:val="24"/>
-          <w:szCs w:val="24"/>
-        </w:rPr>
-        <w:t>r</w:t>
-      </w:r>
-      <w:r>
-        <w:rPr>
-          <w:rFonts w:ascii="Times New Roman" w:hAnsi="Times New Roman" w:cs="Times New Roman"/>
-          <w:sz w:val="24"/>
-          <w:szCs w:val="24"/>
-        </w:rPr>
-        <w:t>estricts the instantiation of a class to a single instance and provides a global point of access to that instance</w:t>
-      </w:r>
-      <w:r>
-        <w:rPr>
-          <w:rFonts w:ascii="Times New Roman" w:hAnsi="Times New Roman" w:cs="Times New Roman"/>
-          <w:sz w:val="24"/>
-          <w:szCs w:val="24"/>
-        </w:rPr>
-        <w:t xml:space="preserve">. This ensures that a class is instantiated only once throughout the application. By adding an instance attribute to the class intended to be a singleton, we can create a </w:t>
+        <w:t xml:space="preserve">instantiated only once throughout the application. By adding an instance attribute to the class intended to be a singleton, we can create a </w:t>
       </w:r>
       <w:proofErr w:type="spellStart"/>
       <w:proofErr w:type="gramStart"/>
@@ -2748,8 +2579,123 @@
           <w:sz w:val="24"/>
           <w:szCs w:val="24"/>
         </w:rPr>
+        <w:t>Appointment Details</w:t>
+      </w:r>
+    </w:p>
+    <w:p>
+      <w:pPr>
+        <w:pStyle w:val="ListParagraph"/>
+        <w:spacing w:after="0" w:line="360" w:lineRule="auto"/>
+        <w:rPr>
+          <w:rFonts w:ascii="Times New Roman" w:hAnsi="Times New Roman" w:cs="Times New Roman"/>
+          <w:sz w:val="24"/>
+          <w:szCs w:val="24"/>
+        </w:rPr>
+      </w:pPr>
+      <w:r>
+        <w:rPr>
+          <w:rFonts w:ascii="Times New Roman" w:hAnsi="Times New Roman" w:cs="Times New Roman"/>
+          <w:sz w:val="24"/>
+          <w:szCs w:val="24"/>
+        </w:rPr>
+        <w:t>Doctor is able to set availability</w:t>
+      </w:r>
+      <w:r>
+        <w:rPr>
+          <w:rFonts w:ascii="Times New Roman" w:hAnsi="Times New Roman" w:cs="Times New Roman"/>
+          <w:sz w:val="24"/>
+          <w:szCs w:val="24"/>
+        </w:rPr>
+        <w:t xml:space="preserve"> for appointment</w:t>
+      </w:r>
+      <w:r>
+        <w:rPr>
+          <w:rFonts w:ascii="Times New Roman" w:hAnsi="Times New Roman" w:cs="Times New Roman"/>
+          <w:sz w:val="24"/>
+          <w:szCs w:val="24"/>
+        </w:rPr>
+        <w:t>, by default 9am to 6pm.</w:t>
+      </w:r>
+      <w:r>
+        <w:rPr>
+          <w:rFonts w:ascii="Times New Roman" w:hAnsi="Times New Roman" w:cs="Times New Roman"/>
+          <w:sz w:val="24"/>
+          <w:szCs w:val="24"/>
+        </w:rPr>
+        <w:t xml:space="preserve"> If doctor cannot work 9am to 6pm that means they are </w:t>
+      </w:r>
+      <w:r>
+        <w:rPr>
+          <w:rFonts w:ascii="Times New Roman" w:hAnsi="Times New Roman" w:cs="Times New Roman"/>
+          <w:sz w:val="24"/>
+          <w:szCs w:val="24"/>
+        </w:rPr>
+        <w:t xml:space="preserve">on </w:t>
+      </w:r>
+      <w:r>
+        <w:rPr>
+          <w:rFonts w:ascii="Times New Roman" w:hAnsi="Times New Roman" w:cs="Times New Roman"/>
+          <w:sz w:val="24"/>
+          <w:szCs w:val="24"/>
+        </w:rPr>
+        <w:t>off</w:t>
+      </w:r>
+      <w:r>
+        <w:rPr>
+          <w:rFonts w:ascii="Times New Roman" w:hAnsi="Times New Roman" w:cs="Times New Roman"/>
+          <w:sz w:val="24"/>
+          <w:szCs w:val="24"/>
+        </w:rPr>
+        <w:t>/leave</w:t>
+      </w:r>
+      <w:r>
+        <w:rPr>
+          <w:rFonts w:ascii="Times New Roman" w:hAnsi="Times New Roman" w:cs="Times New Roman"/>
+          <w:sz w:val="24"/>
+          <w:szCs w:val="24"/>
+        </w:rPr>
+        <w:t xml:space="preserve">. </w:t>
+      </w:r>
+      <w:r>
+        <w:rPr>
+          <w:rFonts w:ascii="Times New Roman" w:hAnsi="Times New Roman" w:cs="Times New Roman"/>
+          <w:sz w:val="24"/>
+          <w:szCs w:val="24"/>
+        </w:rPr>
+        <w:t xml:space="preserve">Patient is able to view available doctor, enter the date that they want (the date cannot be today or the past), the time slot 9am to 6pm which has 1hour intervals. They can also schedule their appointments with </w:t>
+      </w:r>
+      <w:r>
+        <w:rPr>
+          <w:rFonts w:ascii="Times New Roman" w:hAnsi="Times New Roman" w:cs="Times New Roman"/>
+          <w:sz w:val="24"/>
+          <w:szCs w:val="24"/>
+        </w:rPr>
         <w:lastRenderedPageBreak/>
-        <w:t>Appointment Details</w:t>
+        <w:t>the Doctor, it will be under pending. Doctor will be able to see pending appointment and choose to accept or decline. Once approved, the Doctor will still be able to edit it to a decline. If the Doctor approve the appointment, the Patient can view it under their View Scheduled Appointment.</w:t>
+      </w:r>
+      <w:r>
+        <w:rPr>
+          <w:rFonts w:ascii="Times New Roman" w:hAnsi="Times New Roman" w:cs="Times New Roman"/>
+          <w:sz w:val="24"/>
+          <w:szCs w:val="24"/>
+        </w:rPr>
+        <w:t xml:space="preserve"> If they schedule the same timeslot and date, but different doctor, the appointment slot will not appear. If the appointment has been made by a different Patient, other Patients will not be able to view that timeslot.</w:t>
+      </w:r>
+      <w:r>
+        <w:rPr>
+          <w:rFonts w:ascii="Times New Roman" w:hAnsi="Times New Roman" w:cs="Times New Roman"/>
+          <w:sz w:val="24"/>
+          <w:szCs w:val="24"/>
+        </w:rPr>
+        <w:t xml:space="preserve"> When doctor declines a timeslot for a Patient, the timeslot will not appear for any other Patients as we believe the Doctor does not want that particular timing. </w:t>
+      </w:r>
+      <w:r>
+        <w:rPr>
+          <w:rFonts w:ascii="Times New Roman" w:hAnsi="Times New Roman" w:cs="Times New Roman"/>
+          <w:sz w:val="24"/>
+          <w:szCs w:val="24"/>
+        </w:rPr>
+        <w:t xml:space="preserve">When Patient tries to reschedule appointment, </w:t>
       </w:r>
     </w:p>
     <w:p>
@@ -2760,6 +2706,218 @@
           <w:rFonts w:ascii="Times New Roman" w:hAnsi="Times New Roman" w:cs="Times New Roman"/>
           <w:i/>
           <w:iCs/>
+          <w:sz w:val="24"/>
+          <w:szCs w:val="24"/>
+        </w:rPr>
+      </w:pPr>
+    </w:p>
+    <w:p>
+      <w:pPr>
+        <w:pStyle w:val="ListParagraph"/>
+        <w:spacing w:after="0" w:line="360" w:lineRule="auto"/>
+        <w:rPr>
+          <w:rFonts w:ascii="Times New Roman" w:hAnsi="Times New Roman" w:cs="Times New Roman"/>
+          <w:i/>
+          <w:iCs/>
+          <w:sz w:val="24"/>
+          <w:szCs w:val="24"/>
+        </w:rPr>
+      </w:pPr>
+      <w:r>
+        <w:rPr>
+          <w:rFonts w:ascii="Times New Roman" w:hAnsi="Times New Roman" w:cs="Times New Roman"/>
+          <w:i/>
+          <w:iCs/>
+          <w:sz w:val="24"/>
+          <w:szCs w:val="24"/>
+        </w:rPr>
+        <w:t>Additional Features</w:t>
+      </w:r>
+    </w:p>
+    <w:p>
+      <w:pPr>
+        <w:pStyle w:val="ListParagraph"/>
+        <w:spacing w:after="0" w:line="360" w:lineRule="auto"/>
+        <w:rPr>
+          <w:rFonts w:ascii="Times New Roman" w:hAnsi="Times New Roman" w:cs="Times New Roman"/>
+          <w:sz w:val="24"/>
+          <w:szCs w:val="24"/>
+          <w:highlight w:val="yellow"/>
+        </w:rPr>
+      </w:pPr>
+      <w:r>
+        <w:rPr>
+          <w:rFonts w:ascii="Times New Roman" w:hAnsi="Times New Roman" w:cs="Times New Roman"/>
+          <w:sz w:val="24"/>
+          <w:szCs w:val="24"/>
+          <w:highlight w:val="yellow"/>
+        </w:rPr>
+        <w:t xml:space="preserve">We have implemented a </w:t>
+      </w:r>
+      <w:r>
+        <w:rPr>
+          <w:rFonts w:ascii="Times New Roman" w:hAnsi="Times New Roman" w:cs="Times New Roman"/>
+          <w:sz w:val="24"/>
+          <w:szCs w:val="24"/>
+          <w:highlight w:val="yellow"/>
+        </w:rPr>
+        <w:t xml:space="preserve">Medical Certificate management where the Doctor is able to issue </w:t>
+      </w:r>
+      <w:r>
+        <w:rPr>
+          <w:rFonts w:ascii="Times New Roman" w:hAnsi="Times New Roman" w:cs="Times New Roman"/>
+          <w:sz w:val="24"/>
+          <w:szCs w:val="24"/>
+          <w:highlight w:val="yellow"/>
+        </w:rPr>
+        <w:t>Medical</w:t>
+      </w:r>
+      <w:r>
+        <w:rPr>
+          <w:rFonts w:ascii="Times New Roman" w:hAnsi="Times New Roman" w:cs="Times New Roman"/>
+          <w:sz w:val="24"/>
+          <w:szCs w:val="24"/>
+          <w:highlight w:val="yellow"/>
+        </w:rPr>
+        <w:t xml:space="preserve"> </w:t>
+      </w:r>
+      <w:r>
+        <w:rPr>
+          <w:rFonts w:ascii="Times New Roman" w:hAnsi="Times New Roman" w:cs="Times New Roman"/>
+          <w:sz w:val="24"/>
+          <w:szCs w:val="24"/>
+          <w:highlight w:val="yellow"/>
+        </w:rPr>
+        <w:t>Certificate</w:t>
+      </w:r>
+      <w:r>
+        <w:rPr>
+          <w:rFonts w:ascii="Times New Roman" w:hAnsi="Times New Roman" w:cs="Times New Roman"/>
+          <w:sz w:val="24"/>
+          <w:szCs w:val="24"/>
+          <w:highlight w:val="yellow"/>
+        </w:rPr>
+        <w:t xml:space="preserve"> to the patient. The Patient will be able to view their Medical Certificate once they have attended their consultations with the doctor.</w:t>
+      </w:r>
+    </w:p>
+    <w:p>
+      <w:pPr>
+        <w:pStyle w:val="ListParagraph"/>
+        <w:spacing w:after="0" w:line="360" w:lineRule="auto"/>
+        <w:rPr>
+          <w:rFonts w:ascii="Times New Roman" w:hAnsi="Times New Roman" w:cs="Times New Roman"/>
+          <w:sz w:val="24"/>
+          <w:szCs w:val="24"/>
+          <w:highlight w:val="yellow"/>
+        </w:rPr>
+      </w:pPr>
+    </w:p>
+    <w:p>
+      <w:pPr>
+        <w:pStyle w:val="ListParagraph"/>
+        <w:spacing w:after="0" w:line="360" w:lineRule="auto"/>
+        <w:rPr>
+          <w:rFonts w:ascii="Times New Roman" w:hAnsi="Times New Roman" w:cs="Times New Roman"/>
+          <w:sz w:val="24"/>
+          <w:szCs w:val="24"/>
+          <w:highlight w:val="yellow"/>
+        </w:rPr>
+      </w:pPr>
+      <w:r>
+        <w:rPr>
+          <w:rFonts w:ascii="Times New Roman" w:hAnsi="Times New Roman" w:cs="Times New Roman"/>
+          <w:sz w:val="24"/>
+          <w:szCs w:val="24"/>
+          <w:highlight w:val="yellow"/>
+        </w:rPr>
+        <w:t>We implemented a password hashing using SHA-256</w:t>
+      </w:r>
+      <w:r>
+        <w:rPr>
+          <w:rFonts w:ascii="Times New Roman" w:hAnsi="Times New Roman" w:cs="Times New Roman"/>
+          <w:sz w:val="24"/>
+          <w:szCs w:val="24"/>
+          <w:highlight w:val="yellow"/>
+        </w:rPr>
+        <w:t>. T</w:t>
+      </w:r>
+      <w:r>
+        <w:rPr>
+          <w:rFonts w:ascii="Times New Roman" w:hAnsi="Times New Roman" w:cs="Times New Roman"/>
+          <w:sz w:val="24"/>
+          <w:szCs w:val="24"/>
+          <w:highlight w:val="yellow"/>
+        </w:rPr>
+        <w:t>he plain text password will be hashed using SHA-256 which is a cryptographic hash function that produces a fixed-size output. This hashed password is compared with the stored passwords in the</w:t>
+      </w:r>
+      <w:r>
+        <w:rPr>
+          <w:rFonts w:ascii="Times New Roman" w:hAnsi="Times New Roman" w:cs="Times New Roman"/>
+          <w:sz w:val="24"/>
+          <w:szCs w:val="24"/>
+          <w:highlight w:val="yellow"/>
+        </w:rPr>
+        <w:t xml:space="preserve"> </w:t>
+      </w:r>
+      <w:proofErr w:type="spellStart"/>
+      <w:r>
+        <w:rPr>
+          <w:rFonts w:ascii="Times New Roman" w:hAnsi="Times New Roman" w:cs="Times New Roman"/>
+          <w:sz w:val="24"/>
+          <w:szCs w:val="24"/>
+          <w:highlight w:val="yellow"/>
+        </w:rPr>
+        <w:t>Patient_Account</w:t>
+      </w:r>
+      <w:proofErr w:type="spellEnd"/>
+      <w:r>
+        <w:rPr>
+          <w:rFonts w:ascii="Times New Roman" w:hAnsi="Times New Roman" w:cs="Times New Roman"/>
+          <w:sz w:val="24"/>
+          <w:szCs w:val="24"/>
+          <w:highlight w:val="yellow"/>
+        </w:rPr>
+        <w:t xml:space="preserve"> or </w:t>
+      </w:r>
+      <w:proofErr w:type="spellStart"/>
+      <w:r>
+        <w:rPr>
+          <w:rFonts w:ascii="Times New Roman" w:hAnsi="Times New Roman" w:cs="Times New Roman"/>
+          <w:sz w:val="24"/>
+          <w:szCs w:val="24"/>
+          <w:highlight w:val="yellow"/>
+        </w:rPr>
+        <w:t>Staff_List</w:t>
+      </w:r>
+      <w:proofErr w:type="spellEnd"/>
+      <w:r>
+        <w:rPr>
+          <w:rFonts w:ascii="Times New Roman" w:hAnsi="Times New Roman" w:cs="Times New Roman"/>
+          <w:sz w:val="24"/>
+          <w:szCs w:val="24"/>
+          <w:highlight w:val="yellow"/>
+        </w:rPr>
+        <w:t xml:space="preserve"> text file which ensures that passwords are safely secured in the text file. This text file is only used for storing the account information of the users which adheres to the Single Responsibility Principle (SRP).</w:t>
+      </w:r>
+    </w:p>
+    <w:p>
+      <w:pPr>
+        <w:pStyle w:val="ListParagraph"/>
+        <w:spacing w:after="0" w:line="360" w:lineRule="auto"/>
+        <w:rPr>
+          <w:rFonts w:ascii="Times New Roman" w:hAnsi="Times New Roman" w:cs="Times New Roman"/>
+          <w:sz w:val="24"/>
+          <w:szCs w:val="24"/>
+          <w:highlight w:val="yellow"/>
+        </w:rPr>
+      </w:pPr>
+    </w:p>
+    <w:p>
+      <w:pPr>
+        <w:pStyle w:val="ListParagraph"/>
+        <w:spacing w:after="0" w:line="360" w:lineRule="auto"/>
+        <w:rPr>
+          <w:rFonts w:ascii="Times New Roman" w:hAnsi="Times New Roman" w:cs="Times New Roman"/>
           <w:sz w:val="24"/>
           <w:szCs w:val="24"/>
         </w:rPr>
@@ -2917,7 +3075,15 @@
           <w:sz w:val="24"/>
           <w:szCs w:val="24"/>
         </w:rPr>
-        <w:t>The doctors will work 9am to 6pm every day.</w:t>
+        <w:t>The doctors will work 9am to 6pm every day</w:t>
+      </w:r>
+      <w:r>
+        <w:rPr>
+          <w:rFonts w:ascii="Times New Roman" w:hAnsi="Times New Roman" w:cs="Times New Roman"/>
+          <w:sz w:val="24"/>
+          <w:szCs w:val="24"/>
+        </w:rPr>
+        <w:t xml:space="preserve"> and clinic is open 24/7.</w:t>
       </w:r>
     </w:p>
     <w:p>
@@ -3623,6 +3789,7 @@
           <w:sz w:val="24"/>
           <w:szCs w:val="24"/>
         </w:rPr>
+        <w:lastRenderedPageBreak/>
         <w:t>Login</w:t>
       </w:r>
     </w:p>
@@ -4764,6 +4931,7 @@
                 <w:sz w:val="24"/>
                 <w:szCs w:val="24"/>
               </w:rPr>
+              <w:lastRenderedPageBreak/>
               <w:t>View Medical Record</w:t>
             </w:r>
           </w:p>
@@ -6696,6 +6864,7 @@
           <w:sz w:val="24"/>
           <w:szCs w:val="24"/>
         </w:rPr>
+        <w:lastRenderedPageBreak/>
         <w:t xml:space="preserve">When we were first going through the project, we realised that the requirement did not </w:t>
       </w:r>
       <w:r>
@@ -7233,16 +7402,7 @@
           <w:sz w:val="24"/>
           <w:szCs w:val="24"/>
         </w:rPr>
-        <w:t xml:space="preserve">. Additionally, we took the initiative to </w:t>
-      </w:r>
-      <w:r>
-        <w:rPr>
-          <w:rFonts w:ascii="Times New Roman" w:hAnsi="Times New Roman" w:cs="Times New Roman"/>
-          <w:sz w:val="24"/>
-          <w:szCs w:val="24"/>
-        </w:rPr>
-        <w:lastRenderedPageBreak/>
-        <w:t xml:space="preserve">self-learn and utilize libraries and built-in functions, such as </w:t>
+        <w:t xml:space="preserve">. Additionally, we took the initiative to self-learn and utilize libraries and built-in functions, such as </w:t>
       </w:r>
       <w:proofErr w:type="spellStart"/>
       <w:proofErr w:type="gramStart"/>
@@ -7711,7 +7871,16 @@
           <w:sz w:val="24"/>
           <w:szCs w:val="24"/>
         </w:rPr>
-        <w:t>. The figure on the left does not mention the “Testing” section to be included</w:t>
+        <w:t xml:space="preserve">. The </w:t>
+      </w:r>
+      <w:r>
+        <w:rPr>
+          <w:rFonts w:ascii="Times New Roman" w:hAnsi="Times New Roman" w:cs="Times New Roman"/>
+          <w:sz w:val="24"/>
+          <w:szCs w:val="24"/>
+        </w:rPr>
+        <w:lastRenderedPageBreak/>
+        <w:t>figure on the left does not mention the “Testing” section to be included</w:t>
       </w:r>
       <w:r>
         <w:rPr>
@@ -7802,7 +7971,6 @@
         <w:rPr>
           <w:noProof/>
         </w:rPr>
-        <w:lastRenderedPageBreak/>
         <w:drawing>
           <wp:inline distT="0" distB="0" distL="0" distR="0" wp14:anchorId="0413EAD7" wp14:editId="00E815F4">
             <wp:extent cx="6122822" cy="4798827"/>
@@ -7870,7 +8038,7 @@
 </file>
 
 <file path=word/numbering.xml><?xml version="1.0" encoding="utf-8"?>
-<w:numbering xmlns:wpc="http://schemas.microsoft.com/office/word/2010/wordprocessingCanvas" xmlns:cx="http://schemas.microsoft.com/office/drawing/2014/chartex" xmlns:cx1="http://schemas.microsoft.com/office/drawing/2015/9/8/chartex" xmlns:cx2="http://schemas.microsoft.com/office/drawing/2015/10/21/chartex" xmlns:cx3="http://schemas.microsoft.com/office/drawing/2016/5/9/chartex" xmlns:cx4="http://schemas.microsoft.com/office/drawing/2016/5/10/chartex" xmlns:cx5="http://schemas.microsoft.com/office/drawing/2016/5/11/chartex" xmlns:cx6="http://schemas.microsoft.com/office/drawing/2016/5/12/chartex" xmlns:cx7="http://schemas.microsoft.com/office/drawing/2016/5/13/chartex" xmlns:cx8="http://schemas.microsoft.com/office/drawing/2016/5/14/chartex" xmlns:mc="http://schemas.openxmlformats.org/markup-compatibility/2006" xmlns:aink="http://schemas.microsoft.com/office/drawing/2016/ink" xmlns:am3d="http://schemas.microsoft.com/office/drawing/2017/model3d" xmlns:o="urn:schemas-microsoft-com:office:office" xmlns:oel="http://schemas.microsoft.com/office/2019/extlst" xmlns:r="http://schemas.openxmlformats.org/officeDocument/2006/relationships" xmlns:m="http://schemas.openxmlformats.org/officeDocument/2006/math" xmlns:v="urn:schemas-microsoft-com:vml" xmlns:wp14="http://schemas.microsoft.com/office/word/2010/wordprocessingDrawing" xmlns:wp="http://schemas.openxmlformats.org/drawingml/2006/wordprocessingDrawing" xmlns:w10="urn:schemas-microsoft-com:office:word" xmlns:w="http://schemas.openxmlformats.org/wordprocessingml/2006/main" xmlns:w14="http://schemas.microsoft.com/office/word/2010/wordml" xmlns:w15="http://schemas.microsoft.com/office/word/2012/wordml" xmlns:w16cex="http://schemas.microsoft.com/office/word/2018/wordml/cex" xmlns:w16cid="http://schemas.microsoft.com/office/word/2016/wordml/cid" xmlns:w16="http://schemas.microsoft.com/office/word/2018/wordml" xmlns:w16du="http://schemas.microsoft.com/office/word/2023/wordml/word16du" xmlns:w16sdtdh="http://schemas.microsoft.com/office/word/2020/wordml/sdtdatahash" xmlns:w16se="http://schemas.microsoft.com/office/word/2015/wordml/symex" xmlns:wpg="http://schemas.microsoft.com/office/word/2010/wordprocessingGroup" xmlns:wpi="http://schemas.microsoft.com/office/word/2010/wordprocessingInk" xmlns:wne="http://schemas.microsoft.com/office/word/2006/wordml" xmlns:wps="http://schemas.microsoft.com/office/word/2010/wordprocessingShape" mc:Ignorable="w14 w15 w16se w16cid w16 w16cex w16sdtdh w16du wp14">
+<w:numbering xmlns:wpc="http://schemas.microsoft.com/office/word/2010/wordprocessingCanvas" xmlns:cx="http://schemas.microsoft.com/office/drawing/2014/chartex" xmlns:cx1="http://schemas.microsoft.com/office/drawing/2015/9/8/chartex" xmlns:cx2="http://schemas.microsoft.com/office/drawing/2015/10/21/chartex" xmlns:cx3="http://schemas.microsoft.com/office/drawing/2016/5/9/chartex" xmlns:cx4="http://schemas.microsoft.com/office/drawing/2016/5/10/chartex" xmlns:cx5="http://schemas.microsoft.com/office/drawing/2016/5/11/chartex" xmlns:cx6="http://schemas.microsoft.com/office/drawing/2016/5/12/chartex" xmlns:cx7="http://schemas.microsoft.com/office/drawing/2016/5/13/chartex" xmlns:cx8="http://schemas.microsoft.com/office/drawing/2016/5/14/chartex" xmlns:mc="http://schemas.openxmlformats.org/markup-compatibility/2006" xmlns:aink="http://schemas.microsoft.com/office/drawing/2016/ink" xmlns:am3d="http://schemas.microsoft.com/office/drawing/2017/model3d" xmlns:o="urn:schemas-microsoft-com:office:office" xmlns:r="http://schemas.openxmlformats.org/officeDocument/2006/relationships" xmlns:m="http://schemas.openxmlformats.org/officeDocument/2006/math" xmlns:v="urn:schemas-microsoft-com:vml" xmlns:wp14="http://schemas.microsoft.com/office/word/2010/wordprocessingDrawing" xmlns:wp="http://schemas.openxmlformats.org/drawingml/2006/wordprocessingDrawing" xmlns:w10="urn:schemas-microsoft-com:office:word" xmlns:w="http://schemas.openxmlformats.org/wordprocessingml/2006/main" xmlns:w14="http://schemas.microsoft.com/office/word/2010/wordml" xmlns:w15="http://schemas.microsoft.com/office/word/2012/wordml" xmlns:w16cex="http://schemas.microsoft.com/office/word/2018/wordml/cex" xmlns:w16cid="http://schemas.microsoft.com/office/word/2016/wordml/cid" xmlns:w16="http://schemas.microsoft.com/office/word/2018/wordml" xmlns:w16sdtdh="http://schemas.microsoft.com/office/word/2020/wordml/sdtdatahash" xmlns:w16se="http://schemas.microsoft.com/office/word/2015/wordml/symex" xmlns:wpg="http://schemas.microsoft.com/office/word/2010/wordprocessingGroup" xmlns:wpi="http://schemas.microsoft.com/office/word/2010/wordprocessingInk" xmlns:wne="http://schemas.microsoft.com/office/word/2006/wordml" xmlns:wps="http://schemas.microsoft.com/office/word/2010/wordprocessingShape" mc:Ignorable="w14 w15 w16se w16cid w16 w16cex w16sdtdh wp14">
   <w:abstractNum w:abstractNumId="0" w15:restartNumberingAfterBreak="0">
     <w:nsid w:val="036730E7"/>
     <w:multiLevelType w:val="hybridMultilevel"/>
@@ -10158,80 +10326,80 @@
       </w:pPr>
     </w:lvl>
   </w:abstractNum>
-  <w:num w:numId="1" w16cid:durableId="1008681371">
+  <w:num w:numId="1">
     <w:abstractNumId w:val="6"/>
   </w:num>
-  <w:num w:numId="2" w16cid:durableId="881090543">
+  <w:num w:numId="2">
     <w:abstractNumId w:val="16"/>
   </w:num>
-  <w:num w:numId="3" w16cid:durableId="197470305">
+  <w:num w:numId="3">
     <w:abstractNumId w:val="20"/>
   </w:num>
-  <w:num w:numId="4" w16cid:durableId="200558236">
+  <w:num w:numId="4">
     <w:abstractNumId w:val="9"/>
   </w:num>
-  <w:num w:numId="5" w16cid:durableId="1841116404">
+  <w:num w:numId="5">
     <w:abstractNumId w:val="14"/>
   </w:num>
-  <w:num w:numId="6" w16cid:durableId="1962607638">
+  <w:num w:numId="6">
     <w:abstractNumId w:val="2"/>
   </w:num>
-  <w:num w:numId="7" w16cid:durableId="346493311">
+  <w:num w:numId="7">
     <w:abstractNumId w:val="1"/>
   </w:num>
-  <w:num w:numId="8" w16cid:durableId="1839032616">
+  <w:num w:numId="8">
     <w:abstractNumId w:val="17"/>
   </w:num>
-  <w:num w:numId="9" w16cid:durableId="816217395">
+  <w:num w:numId="9">
     <w:abstractNumId w:val="22"/>
   </w:num>
-  <w:num w:numId="10" w16cid:durableId="1383675949">
+  <w:num w:numId="10">
     <w:abstractNumId w:val="15"/>
   </w:num>
-  <w:num w:numId="11" w16cid:durableId="1235044968">
+  <w:num w:numId="11">
     <w:abstractNumId w:val="7"/>
   </w:num>
-  <w:num w:numId="12" w16cid:durableId="690958394">
+  <w:num w:numId="12">
     <w:abstractNumId w:val="8"/>
   </w:num>
-  <w:num w:numId="13" w16cid:durableId="1479803102">
+  <w:num w:numId="13">
     <w:abstractNumId w:val="12"/>
   </w:num>
-  <w:num w:numId="14" w16cid:durableId="850798086">
+  <w:num w:numId="14">
     <w:abstractNumId w:val="18"/>
   </w:num>
-  <w:num w:numId="15" w16cid:durableId="2047749845">
+  <w:num w:numId="15">
     <w:abstractNumId w:val="19"/>
   </w:num>
-  <w:num w:numId="16" w16cid:durableId="1211726436">
+  <w:num w:numId="16">
     <w:abstractNumId w:val="13"/>
   </w:num>
-  <w:num w:numId="17" w16cid:durableId="2057661337">
+  <w:num w:numId="17">
     <w:abstractNumId w:val="4"/>
   </w:num>
-  <w:num w:numId="18" w16cid:durableId="2102094948">
+  <w:num w:numId="18">
     <w:abstractNumId w:val="3"/>
   </w:num>
-  <w:num w:numId="19" w16cid:durableId="313027640">
+  <w:num w:numId="19">
     <w:abstractNumId w:val="21"/>
   </w:num>
-  <w:num w:numId="20" w16cid:durableId="2005278508">
+  <w:num w:numId="20">
     <w:abstractNumId w:val="5"/>
   </w:num>
-  <w:num w:numId="21" w16cid:durableId="889994720">
+  <w:num w:numId="21">
     <w:abstractNumId w:val="0"/>
   </w:num>
-  <w:num w:numId="22" w16cid:durableId="1944654663">
+  <w:num w:numId="22">
     <w:abstractNumId w:val="10"/>
   </w:num>
-  <w:num w:numId="23" w16cid:durableId="335965822">
+  <w:num w:numId="23">
     <w:abstractNumId w:val="11"/>
   </w:num>
 </w:numbering>
 </file>
 
 <file path=word/styles.xml><?xml version="1.0" encoding="utf-8"?>
-<w:styles xmlns:mc="http://schemas.openxmlformats.org/markup-compatibility/2006" xmlns:r="http://schemas.openxmlformats.org/officeDocument/2006/relationships" xmlns:w="http://schemas.openxmlformats.org/wordprocessingml/2006/main" xmlns:w14="http://schemas.microsoft.com/office/word/2010/wordml" xmlns:w15="http://schemas.microsoft.com/office/word/2012/wordml" xmlns:w16cex="http://schemas.microsoft.com/office/word/2018/wordml/cex" xmlns:w16cid="http://schemas.microsoft.com/office/word/2016/wordml/cid" xmlns:w16="http://schemas.microsoft.com/office/word/2018/wordml" xmlns:w16du="http://schemas.microsoft.com/office/word/2023/wordml/word16du" xmlns:w16sdtdh="http://schemas.microsoft.com/office/word/2020/wordml/sdtdatahash" xmlns:w16se="http://schemas.microsoft.com/office/word/2015/wordml/symex" mc:Ignorable="w14 w15 w16se w16cid w16 w16cex w16sdtdh w16du">
+<w:styles xmlns:mc="http://schemas.openxmlformats.org/markup-compatibility/2006" xmlns:r="http://schemas.openxmlformats.org/officeDocument/2006/relationships" xmlns:w="http://schemas.openxmlformats.org/wordprocessingml/2006/main" xmlns:w14="http://schemas.microsoft.com/office/word/2010/wordml" xmlns:w15="http://schemas.microsoft.com/office/word/2012/wordml" xmlns:w16cex="http://schemas.microsoft.com/office/word/2018/wordml/cex" xmlns:w16cid="http://schemas.microsoft.com/office/word/2016/wordml/cid" xmlns:w16="http://schemas.microsoft.com/office/word/2018/wordml" xmlns:w16sdtdh="http://schemas.microsoft.com/office/word/2020/wordml/sdtdatahash" xmlns:w16se="http://schemas.microsoft.com/office/word/2015/wordml/symex" mc:Ignorable="w14 w15 w16se w16cid w16 w16cex w16sdtdh">
   <w:docDefaults>
     <w:rPrDefault>
       <w:rPr>
@@ -10634,7 +10802,6 @@
   <w:style w:type="character" w:default="1" w:styleId="DefaultParagraphFont">
     <w:name w:val="Default Paragraph Font"/>
     <w:uiPriority w:val="1"/>
-    <w:semiHidden/>
     <w:unhideWhenUsed/>
   </w:style>
   <w:style w:type="table" w:default="1" w:styleId="TableNormal">

</xml_diff>